<commit_message>
adding submitted channel paper 20220324
</commit_message>
<xml_diff>
--- a/CV/CV_Dawei Liu.docx
+++ b/CV/CV_Dawei Liu.docx
@@ -1613,6 +1613,38 @@
           <w:sz w:val="22"/>
           <w:szCs w:val="22"/>
         </w:rPr>
+        <w:t xml:space="preserve"> Zhensheng Shi, and </w:t>
+      </w:r>
+      <w:r>
+        <w:rPr>
+          <w:bCs/>
+          <w:sz w:val="22"/>
+          <w:szCs w:val="22"/>
+        </w:rPr>
+        <w:t>Zhonghua Zhao</w:t>
+      </w:r>
+      <w:r>
+        <w:rPr>
+          <w:bCs/>
+          <w:sz w:val="22"/>
+          <w:szCs w:val="22"/>
+        </w:rPr>
+        <w:t xml:space="preserve">, </w:t>
+      </w:r>
+      <w:r>
+        <w:rPr>
+          <w:bCs/>
+          <w:sz w:val="22"/>
+          <w:szCs w:val="22"/>
+        </w:rPr>
+        <w:t>(2022),</w:t>
+      </w:r>
+      <w:r>
+        <w:rPr>
+          <w:bCs/>
+          <w:sz w:val="22"/>
+          <w:szCs w:val="22"/>
+        </w:rPr>
         <w:t xml:space="preserve"> </w:t>
       </w:r>
       <w:r>
@@ -1621,23 +1653,7 @@
           <w:sz w:val="22"/>
           <w:szCs w:val="22"/>
         </w:rPr>
-        <w:t xml:space="preserve">Zhensheng Shi, and </w:t>
-      </w:r>
-      <w:r>
-        <w:rPr>
-          <w:bCs/>
-          <w:sz w:val="22"/>
-          <w:szCs w:val="22"/>
-        </w:rPr>
-        <w:t>Zhonghua Zhao</w:t>
-      </w:r>
-      <w:r>
-        <w:rPr>
-          <w:bCs/>
-          <w:sz w:val="22"/>
-          <w:szCs w:val="22"/>
-        </w:rPr>
-        <w:t>, "</w:t>
+        <w:t>"</w:t>
       </w:r>
       <w:r>
         <w:rPr>
@@ -1653,7 +1669,23 @@
           <w:sz w:val="22"/>
           <w:szCs w:val="22"/>
         </w:rPr>
-        <w:t>," Geophysics (accepted).</w:t>
+        <w:t>," Geophysics (</w:t>
+      </w:r>
+      <w:r>
+        <w:rPr>
+          <w:bCs/>
+          <w:sz w:val="22"/>
+          <w:szCs w:val="22"/>
+        </w:rPr>
+        <w:t>A</w:t>
+      </w:r>
+      <w:r>
+        <w:rPr>
+          <w:bCs/>
+          <w:sz w:val="22"/>
+          <w:szCs w:val="22"/>
+        </w:rPr>
+        <w:t>ccepted).</w:t>
       </w:r>
     </w:p>
     <w:p>
@@ -1702,7 +1734,47 @@
           <w:sz w:val="22"/>
           <w:szCs w:val="22"/>
         </w:rPr>
-        <w:t>Wang, Xiaokai Wang, Zhensheng Shi, and Wenchao Chen, "Eliminating harmonic noise in vibroseis data through sparsity promoted waveform modeling," Geophysics (accepted).</w:t>
+        <w:t xml:space="preserve">Wang, Xiaokai Wang, Zhensheng Shi, and Wenchao Chen, </w:t>
+      </w:r>
+      <w:r>
+        <w:rPr>
+          <w:bCs/>
+          <w:sz w:val="22"/>
+          <w:szCs w:val="22"/>
+        </w:rPr>
+        <w:t>(2022),</w:t>
+      </w:r>
+      <w:r>
+        <w:rPr>
+          <w:bCs/>
+          <w:sz w:val="22"/>
+          <w:szCs w:val="22"/>
+        </w:rPr>
+        <w:t xml:space="preserve"> </w:t>
+      </w:r>
+      <w:r>
+        <w:rPr>
+          <w:bCs/>
+          <w:sz w:val="22"/>
+          <w:szCs w:val="22"/>
+        </w:rPr>
+        <w:t>"Eliminating harmonic noise in vibroseis data through sparsity promoted waveform modeling," Geophysics (</w:t>
+      </w:r>
+      <w:r>
+        <w:rPr>
+          <w:bCs/>
+          <w:sz w:val="22"/>
+          <w:szCs w:val="22"/>
+        </w:rPr>
+        <w:t>A</w:t>
+      </w:r>
+      <w:r>
+        <w:rPr>
+          <w:bCs/>
+          <w:sz w:val="22"/>
+          <w:szCs w:val="22"/>
+        </w:rPr>
+        <w:t>ccepted).</w:t>
       </w:r>
     </w:p>
     <w:p>
@@ -1759,7 +1831,23 @@
           <w:sz w:val="22"/>
           <w:szCs w:val="22"/>
         </w:rPr>
-        <w:t xml:space="preserve"> 10: SA59-SA67.</w:t>
+        <w:t xml:space="preserve"> 10</w:t>
+      </w:r>
+      <w:r>
+        <w:rPr>
+          <w:bCs/>
+          <w:sz w:val="22"/>
+          <w:szCs w:val="22"/>
+        </w:rPr>
+        <w:t>,</w:t>
+      </w:r>
+      <w:r>
+        <w:rPr>
+          <w:bCs/>
+          <w:sz w:val="22"/>
+          <w:szCs w:val="22"/>
+        </w:rPr>
+        <w:t xml:space="preserve"> SA59-SA67.</w:t>
       </w:r>
     </w:p>
     <w:p>
@@ -1867,7 +1955,23 @@
           <w:sz w:val="22"/>
           <w:szCs w:val="22"/>
         </w:rPr>
-        <w:t>, Lei Gao, Xiaokai Wang, and Wenchao Chen, (2021), "A dictionary learning method with atom splitting for seismic footprint suppression," Geophysics, 86: V509-V523.</w:t>
+        <w:t>, Lei Gao, Xiaokai Wang, and Wenchao Chen, (2021), "A dictionary learning method with atom splitting for seismic footprint suppression," Geophysics, 86</w:t>
+      </w:r>
+      <w:r>
+        <w:rPr>
+          <w:bCs/>
+          <w:sz w:val="22"/>
+          <w:szCs w:val="22"/>
+        </w:rPr>
+        <w:t>,</w:t>
+      </w:r>
+      <w:r>
+        <w:rPr>
+          <w:bCs/>
+          <w:sz w:val="22"/>
+          <w:szCs w:val="22"/>
+        </w:rPr>
+        <w:t xml:space="preserve"> V509-V523.</w:t>
       </w:r>
     </w:p>
     <w:p>
@@ -2047,7 +2151,7 @@
           <w:sz w:val="22"/>
           <w:szCs w:val="22"/>
         </w:rPr>
-        <w:t>," IEEE Transactions on Geoscience and Remote Sensing, vol. 58, no. 3, pp. 1598-1629, March 2020.</w:t>
+        <w:t>," IEEE Transactions on Geoscience and Remote Sensing, vol. 58, no. 3, pp. 1598-1629, 2020.</w:t>
       </w:r>
     </w:p>
     <w:p>
@@ -2314,7 +2418,129 @@
           <w:sz w:val="22"/>
           <w:szCs w:val="22"/>
         </w:rPr>
-        <w:t>Under review)</w:t>
+        <w:t xml:space="preserve">Under </w:t>
+      </w:r>
+      <w:r>
+        <w:rPr>
+          <w:b/>
+          <w:sz w:val="22"/>
+          <w:szCs w:val="22"/>
+        </w:rPr>
+        <w:t>m</w:t>
+      </w:r>
+      <w:r>
+        <w:rPr>
+          <w:b/>
+          <w:sz w:val="22"/>
+          <w:szCs w:val="22"/>
+        </w:rPr>
+        <w:t>ajor</w:t>
+      </w:r>
+      <w:r>
+        <w:rPr>
+          <w:bCs/>
+          <w:sz w:val="22"/>
+          <w:szCs w:val="22"/>
+        </w:rPr>
+        <w:t xml:space="preserve"> revision</w:t>
+      </w:r>
+      <w:r>
+        <w:rPr>
+          <w:bCs/>
+          <w:sz w:val="22"/>
+          <w:szCs w:val="22"/>
+        </w:rPr>
+        <w:t>)</w:t>
+      </w:r>
+    </w:p>
+    <w:p>
+      <w:pPr>
+        <w:pStyle w:val="a"/>
+        <w:numPr>
+          <w:ilvl w:val="0"/>
+          <w:numId w:val="37"/>
+        </w:numPr>
+        <w:spacing w:after="120"/>
+        <w:ind w:left="0" w:firstLine="0"/>
+        <w:rPr>
+          <w:bCs/>
+          <w:sz w:val="22"/>
+          <w:szCs w:val="22"/>
+        </w:rPr>
+      </w:pPr>
+      <w:r>
+        <w:rPr>
+          <w:b/>
+          <w:bCs/>
+          <w:sz w:val="22"/>
+          <w:szCs w:val="22"/>
+        </w:rPr>
+        <w:t>Dawei Liu</w:t>
+      </w:r>
+      <w:r>
+        <w:rPr>
+          <w:bCs/>
+          <w:sz w:val="22"/>
+          <w:szCs w:val="22"/>
+        </w:rPr>
+        <w:t>, Wei Wang, Xiaokai Wang, Zhensheng Shi, Mauricio D. Sacchi ,Wenchao Chen,</w:t>
+      </w:r>
+      <w:r>
+        <w:rPr>
+          <w:bCs/>
+          <w:sz w:val="22"/>
+          <w:szCs w:val="22"/>
+        </w:rPr>
+        <w:t xml:space="preserve"> </w:t>
+      </w:r>
+      <w:r>
+        <w:rPr>
+          <w:rFonts w:hint="eastAsia"/>
+          <w:bCs/>
+          <w:sz w:val="22"/>
+          <w:szCs w:val="22"/>
+        </w:rPr>
+        <w:t>(</w:t>
+      </w:r>
+      <w:r>
+        <w:rPr>
+          <w:bCs/>
+          <w:sz w:val="22"/>
+          <w:szCs w:val="22"/>
+        </w:rPr>
+        <w:t xml:space="preserve">2022), </w:t>
+      </w:r>
+      <w:r>
+        <w:rPr>
+          <w:bCs/>
+          <w:sz w:val="22"/>
+          <w:szCs w:val="22"/>
+        </w:rPr>
+        <w:t>"Improving sparse representation with deep learning: a workflow for separating strong background interference," Geophysics. (</w:t>
+      </w:r>
+      <w:r>
+        <w:rPr>
+          <w:bCs/>
+          <w:sz w:val="22"/>
+          <w:szCs w:val="22"/>
+        </w:rPr>
+        <w:t>With journal</w:t>
+      </w:r>
+      <w:r>
+        <w:rPr>
+          <w:bCs/>
+          <w:sz w:val="22"/>
+          <w:szCs w:val="22"/>
+        </w:rPr>
+        <w:t>)</w:t>
+      </w:r>
+      <w:r>
+        <w:rPr>
+          <w:bCs/>
+          <w:sz w:val="22"/>
+          <w:szCs w:val="22"/>
+        </w:rPr>
+        <w:t>.</w:t>
       </w:r>
     </w:p>
     <w:p>
@@ -2598,6 +2824,7 @@
           <w:sz w:val="22"/>
           <w:szCs w:val="22"/>
         </w:rPr>
+        <w:lastRenderedPageBreak/>
         <w:t>Dawei Liu</w:t>
       </w:r>
       <w:r>
@@ -2631,7 +2858,6 @@
           <w:sz w:val="22"/>
           <w:szCs w:val="22"/>
         </w:rPr>
-        <w:lastRenderedPageBreak/>
         <w:t>Dawei Liu</w:t>
       </w:r>
       <w:r>
@@ -4783,6 +5009,9 @@
   </w:num>
   <w:num w:numId="39">
     <w:abstractNumId w:val="10"/>
+  </w:num>
+  <w:num w:numId="40">
+    <w:abstractNumId w:val="0"/>
   </w:num>
 </w:numbering>
 </file>

</xml_diff>

<commit_message>
add: Harmonic paper 20220424
</commit_message>
<xml_diff>
--- a/CV/CV_Dawei Liu.docx
+++ b/CV/CV_Dawei Liu.docx
@@ -1758,23 +1758,55 @@
           <w:sz w:val="22"/>
           <w:szCs w:val="22"/>
         </w:rPr>
-        <w:t>"Eliminating harmonic noise in vibroseis data through sparsity promoted waveform modeling," Geophysics (</w:t>
-      </w:r>
-      <w:r>
-        <w:rPr>
-          <w:bCs/>
-          <w:sz w:val="22"/>
-          <w:szCs w:val="22"/>
-        </w:rPr>
-        <w:t>A</w:t>
-      </w:r>
-      <w:r>
-        <w:rPr>
-          <w:bCs/>
-          <w:sz w:val="22"/>
-          <w:szCs w:val="22"/>
-        </w:rPr>
-        <w:t>ccepted).</w:t>
+        <w:t xml:space="preserve">"Eliminating harmonic noise in vibroseis data through sparsity promoted waveform modeling," </w:t>
+      </w:r>
+      <w:r>
+        <w:rPr>
+          <w:bCs/>
+          <w:sz w:val="22"/>
+          <w:szCs w:val="22"/>
+        </w:rPr>
+        <w:t>Geophysics</w:t>
+      </w:r>
+      <w:r>
+        <w:rPr>
+          <w:bCs/>
+          <w:sz w:val="22"/>
+          <w:szCs w:val="22"/>
+        </w:rPr>
+        <w:t>,</w:t>
+      </w:r>
+      <w:r>
+        <w:rPr>
+          <w:bCs/>
+          <w:sz w:val="22"/>
+          <w:szCs w:val="22"/>
+        </w:rPr>
+        <w:t xml:space="preserve"> 87</w:t>
+      </w:r>
+      <w:r>
+        <w:rPr>
+          <w:bCs/>
+          <w:sz w:val="22"/>
+          <w:szCs w:val="22"/>
+        </w:rPr>
+        <w:t xml:space="preserve">, </w:t>
+      </w:r>
+      <w:r>
+        <w:rPr>
+          <w:bCs/>
+          <w:sz w:val="22"/>
+          <w:szCs w:val="22"/>
+        </w:rPr>
+        <w:t>V183-V191</w:t>
+      </w:r>
+      <w:r>
+        <w:rPr>
+          <w:bCs/>
+          <w:sz w:val="22"/>
+          <w:szCs w:val="22"/>
+        </w:rPr>
+        <w:t>.</w:t>
       </w:r>
     </w:p>
     <w:p>
@@ -2483,15 +2515,7 @@
           <w:sz w:val="22"/>
           <w:szCs w:val="22"/>
         </w:rPr>
-        <w:t>, Wei Wang, Xiaokai Wang, Zhensheng Shi, Mauricio D. Sacchi ,Wenchao Chen,</w:t>
-      </w:r>
-      <w:r>
-        <w:rPr>
-          <w:bCs/>
-          <w:sz w:val="22"/>
-          <w:szCs w:val="22"/>
-        </w:rPr>
-        <w:t xml:space="preserve"> </w:t>
+        <w:t xml:space="preserve">, Wei Wang, Xiaokai Wang, Zhensheng Shi, Mauricio D. Sacchi ,Wenchao Chen, </w:t>
       </w:r>
       <w:r>
         <w:rPr>
@@ -2508,31 +2532,7 @@
           <w:sz w:val="22"/>
           <w:szCs w:val="22"/>
         </w:rPr>
-        <w:t xml:space="preserve">2022), </w:t>
-      </w:r>
-      <w:r>
-        <w:rPr>
-          <w:bCs/>
-          <w:sz w:val="22"/>
-          <w:szCs w:val="22"/>
-        </w:rPr>
-        <w:t>"Improving sparse representation with deep learning: a workflow for separating strong background interference," Geophysics. (</w:t>
-      </w:r>
-      <w:r>
-        <w:rPr>
-          <w:bCs/>
-          <w:sz w:val="22"/>
-          <w:szCs w:val="22"/>
-        </w:rPr>
-        <w:t>With journal</w:t>
-      </w:r>
-      <w:r>
-        <w:rPr>
-          <w:bCs/>
-          <w:sz w:val="22"/>
-          <w:szCs w:val="22"/>
-        </w:rPr>
-        <w:t>)</w:t>
+        <w:t>2022), "Improving sparse representation with deep learning: a workflow for separating strong background interference," Geophysics. (With journal)</w:t>
       </w:r>
       <w:r>
         <w:rPr>
@@ -4890,127 +4890,127 @@
       </w:rPr>
     </w:lvl>
   </w:abstractNum>
-  <w:num w:numId="1">
+  <w:num w:numId="1" w16cid:durableId="969746024">
     <w:abstractNumId w:val="8"/>
   </w:num>
-  <w:num w:numId="2">
+  <w:num w:numId="2" w16cid:durableId="1661620581">
     <w:abstractNumId w:val="9"/>
   </w:num>
-  <w:num w:numId="3">
+  <w:num w:numId="3" w16cid:durableId="1659503270">
     <w:abstractNumId w:val="5"/>
   </w:num>
-  <w:num w:numId="4">
+  <w:num w:numId="4" w16cid:durableId="1867786993">
     <w:abstractNumId w:val="2"/>
   </w:num>
-  <w:num w:numId="5">
+  <w:num w:numId="5" w16cid:durableId="222719548">
     <w:abstractNumId w:val="4"/>
   </w:num>
-  <w:num w:numId="6">
+  <w:num w:numId="6" w16cid:durableId="1879465314">
     <w:abstractNumId w:val="1"/>
   </w:num>
-  <w:num w:numId="7">
+  <w:num w:numId="7" w16cid:durableId="503517124">
     <w:abstractNumId w:val="0"/>
   </w:num>
-  <w:num w:numId="8">
+  <w:num w:numId="8" w16cid:durableId="1423454986">
     <w:abstractNumId w:val="0"/>
     <w:lvlOverride w:ilvl="0">
       <w:startOverride w:val="1"/>
     </w:lvlOverride>
   </w:num>
-  <w:num w:numId="9">
+  <w:num w:numId="9" w16cid:durableId="1482038183">
     <w:abstractNumId w:val="0"/>
   </w:num>
-  <w:num w:numId="10">
+  <w:num w:numId="10" w16cid:durableId="1442113">
     <w:abstractNumId w:val="0"/>
   </w:num>
-  <w:num w:numId="11">
+  <w:num w:numId="11" w16cid:durableId="1867519417">
     <w:abstractNumId w:val="0"/>
   </w:num>
-  <w:num w:numId="12">
+  <w:num w:numId="12" w16cid:durableId="1382559672">
     <w:abstractNumId w:val="0"/>
   </w:num>
-  <w:num w:numId="13">
+  <w:num w:numId="13" w16cid:durableId="1302424915">
     <w:abstractNumId w:val="0"/>
   </w:num>
-  <w:num w:numId="14">
+  <w:num w:numId="14" w16cid:durableId="557013816">
     <w:abstractNumId w:val="0"/>
   </w:num>
-  <w:num w:numId="15">
+  <w:num w:numId="15" w16cid:durableId="1955167678">
     <w:abstractNumId w:val="0"/>
   </w:num>
-  <w:num w:numId="16">
+  <w:num w:numId="16" w16cid:durableId="1322731141">
     <w:abstractNumId w:val="0"/>
   </w:num>
-  <w:num w:numId="17">
+  <w:num w:numId="17" w16cid:durableId="1751391552">
     <w:abstractNumId w:val="0"/>
   </w:num>
-  <w:num w:numId="18">
+  <w:num w:numId="18" w16cid:durableId="1422484506">
     <w:abstractNumId w:val="0"/>
   </w:num>
-  <w:num w:numId="19">
+  <w:num w:numId="19" w16cid:durableId="1825126361">
     <w:abstractNumId w:val="0"/>
   </w:num>
-  <w:num w:numId="20">
+  <w:num w:numId="20" w16cid:durableId="1868373888">
     <w:abstractNumId w:val="0"/>
   </w:num>
-  <w:num w:numId="21">
+  <w:num w:numId="21" w16cid:durableId="2132162354">
     <w:abstractNumId w:val="0"/>
   </w:num>
-  <w:num w:numId="22">
+  <w:num w:numId="22" w16cid:durableId="1117018308">
     <w:abstractNumId w:val="6"/>
   </w:num>
-  <w:num w:numId="23">
+  <w:num w:numId="23" w16cid:durableId="1958678741">
     <w:abstractNumId w:val="0"/>
   </w:num>
-  <w:num w:numId="24">
+  <w:num w:numId="24" w16cid:durableId="1354765154">
     <w:abstractNumId w:val="3"/>
   </w:num>
-  <w:num w:numId="25">
+  <w:num w:numId="25" w16cid:durableId="694188737">
     <w:abstractNumId w:val="0"/>
   </w:num>
-  <w:num w:numId="26">
+  <w:num w:numId="26" w16cid:durableId="497501896">
     <w:abstractNumId w:val="0"/>
   </w:num>
-  <w:num w:numId="27">
+  <w:num w:numId="27" w16cid:durableId="1938711847">
     <w:abstractNumId w:val="0"/>
   </w:num>
-  <w:num w:numId="28">
+  <w:num w:numId="28" w16cid:durableId="976571822">
     <w:abstractNumId w:val="0"/>
   </w:num>
-  <w:num w:numId="29">
+  <w:num w:numId="29" w16cid:durableId="1012151305">
     <w:abstractNumId w:val="0"/>
   </w:num>
-  <w:num w:numId="30">
+  <w:num w:numId="30" w16cid:durableId="524056536">
     <w:abstractNumId w:val="0"/>
   </w:num>
-  <w:num w:numId="31">
+  <w:num w:numId="31" w16cid:durableId="729963929">
     <w:abstractNumId w:val="0"/>
   </w:num>
-  <w:num w:numId="32">
+  <w:num w:numId="32" w16cid:durableId="1363020047">
     <w:abstractNumId w:val="0"/>
   </w:num>
-  <w:num w:numId="33">
+  <w:num w:numId="33" w16cid:durableId="2060132228">
     <w:abstractNumId w:val="0"/>
   </w:num>
-  <w:num w:numId="34">
+  <w:num w:numId="34" w16cid:durableId="82453403">
     <w:abstractNumId w:val="0"/>
   </w:num>
-  <w:num w:numId="35">
+  <w:num w:numId="35" w16cid:durableId="1494643640">
     <w:abstractNumId w:val="0"/>
   </w:num>
-  <w:num w:numId="36">
+  <w:num w:numId="36" w16cid:durableId="445974462">
     <w:abstractNumId w:val="0"/>
   </w:num>
-  <w:num w:numId="37">
+  <w:num w:numId="37" w16cid:durableId="2004309050">
     <w:abstractNumId w:val="7"/>
   </w:num>
-  <w:num w:numId="38">
+  <w:num w:numId="38" w16cid:durableId="1863204986">
     <w:abstractNumId w:val="0"/>
   </w:num>
-  <w:num w:numId="39">
+  <w:num w:numId="39" w16cid:durableId="1295453822">
     <w:abstractNumId w:val="10"/>
   </w:num>
-  <w:num w:numId="40">
+  <w:num w:numId="40" w16cid:durableId="2145853215">
     <w:abstractNumId w:val="0"/>
   </w:num>
 </w:numbering>

</xml_diff>

<commit_message>
Adding thesis and defense ppt 20220823
</commit_message>
<xml_diff>
--- a/CV/CV_Dawei Liu.docx
+++ b/CV/CV_Dawei Liu.docx
@@ -1,6 +1,6 @@
 
 <file path=word/document.xml><?xml version="1.0" encoding="utf-8"?>
-<w:document xmlns:wpc="http://schemas.microsoft.com/office/word/2010/wordprocessingCanvas" xmlns:cx="http://schemas.microsoft.com/office/drawing/2014/chartex" xmlns:cx1="http://schemas.microsoft.com/office/drawing/2015/9/8/chartex" xmlns:cx2="http://schemas.microsoft.com/office/drawing/2015/10/21/chartex" xmlns:cx3="http://schemas.microsoft.com/office/drawing/2016/5/9/chartex" xmlns:cx4="http://schemas.microsoft.com/office/drawing/2016/5/10/chartex" xmlns:cx5="http://schemas.microsoft.com/office/drawing/2016/5/11/chartex" xmlns:cx6="http://schemas.microsoft.com/office/drawing/2016/5/12/chartex" xmlns:cx7="http://schemas.microsoft.com/office/drawing/2016/5/13/chartex" xmlns:cx8="http://schemas.microsoft.com/office/drawing/2016/5/14/chartex" xmlns:mc="http://schemas.openxmlformats.org/markup-compatibility/2006" xmlns:aink="http://schemas.microsoft.com/office/drawing/2016/ink" xmlns:am3d="http://schemas.microsoft.com/office/drawing/2017/model3d" xmlns:o="urn:schemas-microsoft-com:office:office" xmlns:r="http://schemas.openxmlformats.org/officeDocument/2006/relationships" xmlns:m="http://schemas.openxmlformats.org/officeDocument/2006/math" xmlns:v="urn:schemas-microsoft-com:vml" xmlns:wp14="http://schemas.microsoft.com/office/word/2010/wordprocessingDrawing" xmlns:wp="http://schemas.openxmlformats.org/drawingml/2006/wordprocessingDrawing" xmlns:w10="urn:schemas-microsoft-com:office:word" xmlns:w="http://schemas.openxmlformats.org/wordprocessingml/2006/main" xmlns:w14="http://schemas.microsoft.com/office/word/2010/wordml" xmlns:w15="http://schemas.microsoft.com/office/word/2012/wordml" xmlns:w16cex="http://schemas.microsoft.com/office/word/2018/wordml/cex" xmlns:w16cid="http://schemas.microsoft.com/office/word/2016/wordml/cid" xmlns:w16="http://schemas.microsoft.com/office/word/2018/wordml" xmlns:w16sdtdh="http://schemas.microsoft.com/office/word/2020/wordml/sdtdatahash" xmlns:w16se="http://schemas.microsoft.com/office/word/2015/wordml/symex" xmlns:wpg="http://schemas.microsoft.com/office/word/2010/wordprocessingGroup" xmlns:wpi="http://schemas.microsoft.com/office/word/2010/wordprocessingInk" xmlns:wne="http://schemas.microsoft.com/office/word/2006/wordml" xmlns:wps="http://schemas.microsoft.com/office/word/2010/wordprocessingShape" mc:Ignorable="w14 w15 w16se w16cid w16 w16cex w16sdtdh wp14">
+<w:document xmlns:wpc="http://schemas.microsoft.com/office/word/2010/wordprocessingCanvas" xmlns:cx="http://schemas.microsoft.com/office/drawing/2014/chartex" xmlns:cx1="http://schemas.microsoft.com/office/drawing/2015/9/8/chartex" xmlns:cx2="http://schemas.microsoft.com/office/drawing/2015/10/21/chartex" xmlns:cx3="http://schemas.microsoft.com/office/drawing/2016/5/9/chartex" xmlns:cx4="http://schemas.microsoft.com/office/drawing/2016/5/10/chartex" xmlns:cx5="http://schemas.microsoft.com/office/drawing/2016/5/11/chartex" xmlns:cx6="http://schemas.microsoft.com/office/drawing/2016/5/12/chartex" xmlns:cx7="http://schemas.microsoft.com/office/drawing/2016/5/13/chartex" xmlns:cx8="http://schemas.microsoft.com/office/drawing/2016/5/14/chartex" xmlns:mc="http://schemas.openxmlformats.org/markup-compatibility/2006" xmlns:aink="http://schemas.microsoft.com/office/drawing/2016/ink" xmlns:am3d="http://schemas.microsoft.com/office/drawing/2017/model3d" xmlns:o="urn:schemas-microsoft-com:office:office" xmlns:oel="http://schemas.microsoft.com/office/2019/extlst" xmlns:r="http://schemas.openxmlformats.org/officeDocument/2006/relationships" xmlns:m="http://schemas.openxmlformats.org/officeDocument/2006/math" xmlns:v="urn:schemas-microsoft-com:vml" xmlns:wp14="http://schemas.microsoft.com/office/word/2010/wordprocessingDrawing" xmlns:wp="http://schemas.openxmlformats.org/drawingml/2006/wordprocessingDrawing" xmlns:w10="urn:schemas-microsoft-com:office:word" xmlns:w="http://schemas.openxmlformats.org/wordprocessingml/2006/main" xmlns:w14="http://schemas.microsoft.com/office/word/2010/wordml" xmlns:w15="http://schemas.microsoft.com/office/word/2012/wordml" xmlns:w16cex="http://schemas.microsoft.com/office/word/2018/wordml/cex" xmlns:w16cid="http://schemas.microsoft.com/office/word/2016/wordml/cid" xmlns:w16="http://schemas.microsoft.com/office/word/2018/wordml" xmlns:w16sdtdh="http://schemas.microsoft.com/office/word/2020/wordml/sdtdatahash" xmlns:w16se="http://schemas.microsoft.com/office/word/2015/wordml/symex" xmlns:wpg="http://schemas.microsoft.com/office/word/2010/wordprocessingGroup" xmlns:wpi="http://schemas.microsoft.com/office/word/2010/wordprocessingInk" xmlns:wne="http://schemas.microsoft.com/office/word/2006/wordml" xmlns:wps="http://schemas.microsoft.com/office/word/2010/wordprocessingShape" mc:Ignorable="w14 w15 w16se w16cid w16 w16cex w16sdtdh wp14">
   <w:body>
     <w:p>
       <w:pPr>
@@ -131,21 +131,12 @@
         </w:rPr>
         <w:t xml:space="preserve">Name: </w:t>
       </w:r>
-      <w:proofErr w:type="spellStart"/>
-      <w:r>
-        <w:rPr>
-          <w:rFonts w:ascii="Times New Roman" w:hAnsi="Times New Roman"/>
-          <w:sz w:val="22"/>
-        </w:rPr>
-        <w:t>Dawei</w:t>
-      </w:r>
-      <w:proofErr w:type="spellEnd"/>
-      <w:r>
-        <w:rPr>
-          <w:rFonts w:ascii="Times New Roman" w:hAnsi="Times New Roman"/>
-          <w:sz w:val="22"/>
-        </w:rPr>
-        <w:t xml:space="preserve"> </w:t>
+      <w:r>
+        <w:rPr>
+          <w:rFonts w:ascii="Times New Roman" w:hAnsi="Times New Roman"/>
+          <w:sz w:val="22"/>
+        </w:rPr>
+        <w:t xml:space="preserve">Dawei </w:t>
       </w:r>
       <w:r>
         <w:rPr>
@@ -763,7 +754,7 @@
               <w:pStyle w:val="ListParagraph"/>
               <w:numPr>
                 <w:ilvl w:val="0"/>
-                <w:numId w:val="5"/>
+                <w:numId w:val="1"/>
               </w:numPr>
               <w:spacing w:line="276" w:lineRule="auto"/>
               <w:ind w:firstLineChars="0"/>
@@ -1029,7 +1020,7 @@
               <w:pStyle w:val="ListParagraph"/>
               <w:numPr>
                 <w:ilvl w:val="0"/>
-                <w:numId w:val="5"/>
+                <w:numId w:val="1"/>
               </w:numPr>
               <w:spacing w:line="276" w:lineRule="auto"/>
               <w:ind w:firstLineChars="0"/>
@@ -1045,7 +1036,7 @@
                 <w:sz w:val="20"/>
                 <w:szCs w:val="20"/>
               </w:rPr>
-              <w:t xml:space="preserve">January 2020 – July 2022 (expected) </w:t>
+              <w:t xml:space="preserve">January 2020 – July 2022 </w:t>
             </w:r>
           </w:p>
         </w:tc>
@@ -1139,7 +1130,7 @@
               <w:pStyle w:val="ListParagraph"/>
               <w:numPr>
                 <w:ilvl w:val="0"/>
-                <w:numId w:val="5"/>
+                <w:numId w:val="1"/>
               </w:numPr>
               <w:spacing w:line="276" w:lineRule="auto"/>
               <w:ind w:firstLineChars="0"/>
@@ -1333,7 +1324,7 @@
               <w:pStyle w:val="ListParagraph"/>
               <w:numPr>
                 <w:ilvl w:val="0"/>
-                <w:numId w:val="5"/>
+                <w:numId w:val="1"/>
               </w:numPr>
               <w:spacing w:line="276" w:lineRule="auto"/>
               <w:ind w:firstLineChars="0"/>
@@ -1547,7 +1538,7 @@
         <w:pStyle w:val="a"/>
         <w:numPr>
           <w:ilvl w:val="0"/>
-          <w:numId w:val="22"/>
+          <w:numId w:val="4"/>
         </w:numPr>
         <w:spacing w:after="120"/>
         <w:ind w:left="0" w:firstLine="0"/>
@@ -1572,76 +1563,10 @@
           <w:sz w:val="22"/>
           <w:szCs w:val="22"/>
         </w:rPr>
-        <w:t xml:space="preserve">, </w:t>
-      </w:r>
-      <w:r>
-        <w:rPr>
-          <w:rFonts w:hint="eastAsia"/>
-          <w:bCs/>
-          <w:sz w:val="22"/>
-          <w:szCs w:val="22"/>
-        </w:rPr>
-        <w:t>Hao</w:t>
-      </w:r>
-      <w:r>
-        <w:rPr>
-          <w:bCs/>
-          <w:sz w:val="22"/>
-          <w:szCs w:val="22"/>
-        </w:rPr>
-        <w:t>qi Zhang</w:t>
-      </w:r>
-      <w:r>
-        <w:rPr>
-          <w:bCs/>
-          <w:sz w:val="22"/>
-          <w:szCs w:val="22"/>
-        </w:rPr>
-        <w:t>, Xiaokai Wang, Wenchao Chen</w:t>
-      </w:r>
-      <w:r>
-        <w:rPr>
-          <w:bCs/>
-          <w:sz w:val="22"/>
-          <w:szCs w:val="22"/>
-        </w:rPr>
-        <w:t>,</w:t>
-      </w:r>
-      <w:r>
-        <w:rPr>
-          <w:bCs/>
-          <w:sz w:val="22"/>
-          <w:szCs w:val="22"/>
-        </w:rPr>
-        <w:t xml:space="preserve"> Zhensheng Shi, and </w:t>
-      </w:r>
-      <w:r>
-        <w:rPr>
-          <w:bCs/>
-          <w:sz w:val="22"/>
-          <w:szCs w:val="22"/>
-        </w:rPr>
-        <w:t>Zhonghua Zhao</w:t>
-      </w:r>
-      <w:r>
-        <w:rPr>
-          <w:bCs/>
-          <w:sz w:val="22"/>
-          <w:szCs w:val="22"/>
-        </w:rPr>
-        <w:t xml:space="preserve">, </w:t>
-      </w:r>
-      <w:r>
-        <w:rPr>
-          <w:bCs/>
-          <w:sz w:val="22"/>
-          <w:szCs w:val="22"/>
-        </w:rPr>
-        <w:t>(2022),</w:t>
-      </w:r>
-      <w:r>
-        <w:rPr>
-          <w:bCs/>
+        <w:t>, Xiaokai Wang, Xiaohai Yang, Haibo Mao, Mauricio D. Sacchi, and Wenchao Chen, (2021), "</w:t>
+      </w:r>
+      <w:r>
+        <w:rPr>
           <w:sz w:val="22"/>
           <w:szCs w:val="22"/>
         </w:rPr>
@@ -1653,39 +1578,23 @@
           <w:sz w:val="22"/>
           <w:szCs w:val="22"/>
         </w:rPr>
-        <w:t>"</w:t>
-      </w:r>
-      <w:r>
-        <w:rPr>
-          <w:bCs/>
-          <w:sz w:val="22"/>
-          <w:szCs w:val="22"/>
-        </w:rPr>
-        <w:t>Separation of seismic multiple reflection-refraction based on morphological component analysis with high-resolution linear Radon transform</w:t>
-      </w:r>
-      <w:r>
-        <w:rPr>
-          <w:bCs/>
-          <w:sz w:val="22"/>
-          <w:szCs w:val="22"/>
-        </w:rPr>
-        <w:t>," Geophysics (</w:t>
-      </w:r>
-      <w:r>
-        <w:rPr>
-          <w:bCs/>
-          <w:sz w:val="22"/>
-          <w:szCs w:val="22"/>
-        </w:rPr>
-        <w:t>A</w:t>
-      </w:r>
-      <w:r>
-        <w:rPr>
-          <w:bCs/>
-          <w:sz w:val="22"/>
-          <w:szCs w:val="22"/>
-        </w:rPr>
-        <w:t>ccepted).</w:t>
+        <w:t>Efficient seismic scattered noise attenuation in OVT domain: application of deep learning," Geophysics</w:t>
+      </w:r>
+      <w:r>
+        <w:rPr>
+          <w:bCs/>
+          <w:sz w:val="22"/>
+          <w:szCs w:val="22"/>
+        </w:rPr>
+        <w:t xml:space="preserve"> (accepted)</w:t>
+      </w:r>
+      <w:r>
+        <w:rPr>
+          <w:bCs/>
+          <w:sz w:val="22"/>
+          <w:szCs w:val="22"/>
+        </w:rPr>
+        <w:t xml:space="preserve">. </w:t>
       </w:r>
     </w:p>
     <w:p>
@@ -1693,14 +1602,14 @@
         <w:pStyle w:val="a"/>
         <w:numPr>
           <w:ilvl w:val="0"/>
-          <w:numId w:val="22"/>
+          <w:numId w:val="4"/>
         </w:numPr>
         <w:spacing w:after="120"/>
         <w:ind w:left="0" w:firstLine="0"/>
         <w:rPr>
-          <w:bCs/>
-          <w:sz w:val="22"/>
-          <w:szCs w:val="22"/>
+          <w:b/>
+          <w:sz w:val="28"/>
+          <w:szCs w:val="28"/>
         </w:rPr>
       </w:pPr>
       <w:r>
@@ -1718,14 +1627,9 @@
           <w:sz w:val="22"/>
           <w:szCs w:val="22"/>
         </w:rPr>
-        <w:t>, Xiangfang Li, Wei</w:t>
-      </w:r>
-      <w:r>
-        <w:rPr>
-          <w:bCs/>
-          <w:sz w:val="22"/>
-          <w:szCs w:val="22"/>
-        </w:rPr>
+        <w:t>, Mauricio D. Sacchi, and Wenchao Chen, (2022), "</w:t>
+      </w:r>
+      <w:r>
         <w:t xml:space="preserve"> </w:t>
       </w:r>
       <w:r>
@@ -1734,15 +1638,24 @@
           <w:sz w:val="22"/>
           <w:szCs w:val="22"/>
         </w:rPr>
-        <w:t xml:space="preserve">Wang, Xiaokai Wang, Zhensheng Shi, and Wenchao Chen, </w:t>
-      </w:r>
-      <w:r>
-        <w:rPr>
-          <w:bCs/>
-          <w:sz w:val="22"/>
-          <w:szCs w:val="22"/>
-        </w:rPr>
-        <w:t>(2022),</w:t>
+        <w:t>Efficient Tensor Completion Methods for 5-D Seismic Data Reconstruction: Low-Rank Tensor Train and Tensor Ring</w:t>
+      </w:r>
+      <w:r>
+        <w:rPr>
+          <w:bCs/>
+          <w:sz w:val="22"/>
+          <w:szCs w:val="22"/>
+        </w:rPr>
+        <w:t>," IEEE Transactions on Geoscience and Remote Sensing</w:t>
+      </w:r>
+      <w:r>
+        <w:rPr>
+          <w:rFonts w:hint="eastAsia"/>
+          <w:bCs/>
+          <w:sz w:val="22"/>
+          <w:szCs w:val="22"/>
+        </w:rPr>
+        <w:t>,</w:t>
       </w:r>
       <w:r>
         <w:rPr>
@@ -1758,47 +1671,7 @@
           <w:sz w:val="22"/>
           <w:szCs w:val="22"/>
         </w:rPr>
-        <w:t xml:space="preserve">"Eliminating harmonic noise in vibroseis data through sparsity promoted waveform modeling," </w:t>
-      </w:r>
-      <w:r>
-        <w:rPr>
-          <w:bCs/>
-          <w:sz w:val="22"/>
-          <w:szCs w:val="22"/>
-        </w:rPr>
-        <w:t>Geophysics</w:t>
-      </w:r>
-      <w:r>
-        <w:rPr>
-          <w:bCs/>
-          <w:sz w:val="22"/>
-          <w:szCs w:val="22"/>
-        </w:rPr>
-        <w:t>,</w:t>
-      </w:r>
-      <w:r>
-        <w:rPr>
-          <w:bCs/>
-          <w:sz w:val="22"/>
-          <w:szCs w:val="22"/>
-        </w:rPr>
-        <w:t xml:space="preserve"> 87</w:t>
-      </w:r>
-      <w:r>
-        <w:rPr>
-          <w:bCs/>
-          <w:sz w:val="22"/>
-          <w:szCs w:val="22"/>
-        </w:rPr>
-        <w:t xml:space="preserve">, </w:t>
-      </w:r>
-      <w:r>
-        <w:rPr>
-          <w:bCs/>
-          <w:sz w:val="22"/>
-          <w:szCs w:val="22"/>
-        </w:rPr>
-        <w:t>V183-V191</w:t>
+        <w:t>60, 1-17</w:t>
       </w:r>
       <w:r>
         <w:rPr>
@@ -1814,7 +1687,7 @@
         <w:pStyle w:val="a"/>
         <w:numPr>
           <w:ilvl w:val="0"/>
-          <w:numId w:val="22"/>
+          <w:numId w:val="4"/>
         </w:numPr>
         <w:spacing w:after="120"/>
         <w:ind w:left="0" w:firstLine="0"/>
@@ -1826,14 +1699,6 @@
       </w:pPr>
       <w:r>
         <w:rPr>
-          <w:bCs/>
-          <w:sz w:val="22"/>
-          <w:szCs w:val="22"/>
-        </w:rPr>
-        <w:t xml:space="preserve">Xiaokai Wang, Zhizhou Huo, </w:t>
-      </w:r>
-      <w:r>
-        <w:rPr>
           <w:b/>
           <w:bCs/>
           <w:sz w:val="22"/>
@@ -1847,7 +1712,32 @@
           <w:sz w:val="22"/>
           <w:szCs w:val="22"/>
         </w:rPr>
-        <w:t>, Weiwei Xu, and Wenchao Chen, (2022), "A common-reflection-point gather random noise attenuation method based on the synchrosqueezing wavelet transform," Interpretation</w:t>
+        <w:t xml:space="preserve">, </w:t>
+      </w:r>
+      <w:r>
+        <w:rPr>
+          <w:rFonts w:hint="eastAsia"/>
+          <w:bCs/>
+          <w:sz w:val="22"/>
+          <w:szCs w:val="22"/>
+        </w:rPr>
+        <w:t>Hao</w:t>
+      </w:r>
+      <w:r>
+        <w:rPr>
+          <w:bCs/>
+          <w:sz w:val="22"/>
+          <w:szCs w:val="22"/>
+        </w:rPr>
+        <w:t>qi Zhang</w:t>
+      </w:r>
+      <w:r>
+        <w:rPr>
+          <w:bCs/>
+          <w:sz w:val="22"/>
+          <w:szCs w:val="22"/>
+        </w:rPr>
+        <w:t>, Xiaokai Wang, Wenchao Chen</w:t>
       </w:r>
       <w:r>
         <w:rPr>
@@ -1863,10 +1753,67 @@
           <w:sz w:val="22"/>
           <w:szCs w:val="22"/>
         </w:rPr>
-        <w:t xml:space="preserve"> 10</w:t>
-      </w:r>
-      <w:r>
-        <w:rPr>
+        <w:t xml:space="preserve"> Zhensheng Shi, and </w:t>
+      </w:r>
+      <w:r>
+        <w:rPr>
+          <w:bCs/>
+          <w:sz w:val="22"/>
+          <w:szCs w:val="22"/>
+        </w:rPr>
+        <w:t>Zhonghua Zhao</w:t>
+      </w:r>
+      <w:r>
+        <w:rPr>
+          <w:bCs/>
+          <w:sz w:val="22"/>
+          <w:szCs w:val="22"/>
+        </w:rPr>
+        <w:t xml:space="preserve">, </w:t>
+      </w:r>
+      <w:r>
+        <w:rPr>
+          <w:bCs/>
+          <w:sz w:val="22"/>
+          <w:szCs w:val="22"/>
+        </w:rPr>
+        <w:t>(2022),</w:t>
+      </w:r>
+      <w:r>
+        <w:rPr>
+          <w:bCs/>
+          <w:sz w:val="22"/>
+          <w:szCs w:val="22"/>
+        </w:rPr>
+        <w:t xml:space="preserve"> </w:t>
+      </w:r>
+      <w:r>
+        <w:rPr>
+          <w:bCs/>
+          <w:sz w:val="22"/>
+          <w:szCs w:val="22"/>
+        </w:rPr>
+        <w:t>"</w:t>
+      </w:r>
+      <w:r>
+        <w:rPr>
+          <w:bCs/>
+          <w:sz w:val="22"/>
+          <w:szCs w:val="22"/>
+        </w:rPr>
+        <w:t>Separation of seismic multiple reflection-refraction based on morphological component analysis with high-resolution linear Radon transform</w:t>
+      </w:r>
+      <w:r>
+        <w:rPr>
+          <w:bCs/>
+          <w:sz w:val="22"/>
+          <w:szCs w:val="22"/>
+        </w:rPr>
+        <w:t>," Geophysics</w:t>
+      </w:r>
+      <w:r>
+        <w:rPr>
+          <w:rFonts w:hint="eastAsia"/>
           <w:bCs/>
           <w:sz w:val="22"/>
           <w:szCs w:val="22"/>
@@ -1874,12 +1821,23 @@
         <w:t>,</w:t>
       </w:r>
       <w:r>
-        <w:rPr>
-          <w:bCs/>
-          <w:sz w:val="22"/>
-          <w:szCs w:val="22"/>
-        </w:rPr>
-        <w:t xml:space="preserve"> SA59-SA67.</w:t>
+        <w:t xml:space="preserve"> </w:t>
+      </w:r>
+      <w:r>
+        <w:rPr>
+          <w:bCs/>
+          <w:sz w:val="22"/>
+          <w:szCs w:val="22"/>
+        </w:rPr>
+        <w:t>87: V367-V379</w:t>
+      </w:r>
+      <w:r>
+        <w:rPr>
+          <w:bCs/>
+          <w:sz w:val="22"/>
+          <w:szCs w:val="22"/>
+        </w:rPr>
+        <w:t>.</w:t>
       </w:r>
     </w:p>
     <w:p>
@@ -1887,7 +1845,7 @@
         <w:pStyle w:val="a"/>
         <w:numPr>
           <w:ilvl w:val="0"/>
-          <w:numId w:val="22"/>
+          <w:numId w:val="4"/>
         </w:numPr>
         <w:spacing w:after="120"/>
         <w:ind w:left="0" w:firstLine="0"/>
@@ -1899,14 +1857,6 @@
       </w:pPr>
       <w:r>
         <w:rPr>
-          <w:bCs/>
-          <w:sz w:val="22"/>
-          <w:szCs w:val="22"/>
-        </w:rPr>
-        <w:t xml:space="preserve">Xiaokai Wang, </w:t>
-      </w:r>
-      <w:r>
-        <w:rPr>
           <w:b/>
           <w:bCs/>
           <w:sz w:val="22"/>
@@ -1916,45 +1866,99 @@
       </w:r>
       <w:r>
         <w:rPr>
-          <w:b/>
-          <w:bCs/>
-          <w:sz w:val="22"/>
-          <w:szCs w:val="22"/>
-          <w:vertAlign w:val="superscript"/>
-        </w:rPr>
-        <w:t>*</w:t>
-      </w:r>
-      <w:r>
-        <w:rPr>
-          <w:bCs/>
-          <w:sz w:val="22"/>
-          <w:szCs w:val="22"/>
-        </w:rPr>
-        <w:t>,and Wenchao Chen, "</w:t>
-      </w:r>
-      <w:r>
-        <w:rPr>
-          <w:bCs/>
-          <w:sz w:val="22"/>
-          <w:szCs w:val="22"/>
-        </w:rPr>
-        <w:t>A</w:t>
-      </w:r>
-      <w:r>
-        <w:rPr>
-          <w:bCs/>
-          <w:sz w:val="22"/>
-          <w:szCs w:val="22"/>
-        </w:rPr>
-        <w:t>ccelerating seismic dip estimation with deep learning</w:t>
-      </w:r>
-      <w:r>
-        <w:rPr>
-          <w:bCs/>
-          <w:sz w:val="22"/>
-          <w:szCs w:val="22"/>
-        </w:rPr>
-        <w:t>," IEEE Geoscience and Remote Sensing Letters, vol. 19, pp. 1-5, 2022.</w:t>
+          <w:bCs/>
+          <w:sz w:val="22"/>
+          <w:szCs w:val="22"/>
+        </w:rPr>
+        <w:t>, Xiangfang Li, Wei</w:t>
+      </w:r>
+      <w:r>
+        <w:rPr>
+          <w:bCs/>
+          <w:sz w:val="22"/>
+          <w:szCs w:val="22"/>
+        </w:rPr>
+        <w:t xml:space="preserve"> </w:t>
+      </w:r>
+      <w:r>
+        <w:rPr>
+          <w:bCs/>
+          <w:sz w:val="22"/>
+          <w:szCs w:val="22"/>
+        </w:rPr>
+        <w:t xml:space="preserve">Wang, Xiaokai Wang, Zhensheng Shi, and Wenchao Chen, </w:t>
+      </w:r>
+      <w:r>
+        <w:rPr>
+          <w:bCs/>
+          <w:sz w:val="22"/>
+          <w:szCs w:val="22"/>
+        </w:rPr>
+        <w:t>(2022),</w:t>
+      </w:r>
+      <w:r>
+        <w:rPr>
+          <w:bCs/>
+          <w:sz w:val="22"/>
+          <w:szCs w:val="22"/>
+        </w:rPr>
+        <w:t xml:space="preserve"> </w:t>
+      </w:r>
+      <w:r>
+        <w:rPr>
+          <w:bCs/>
+          <w:sz w:val="22"/>
+          <w:szCs w:val="22"/>
+        </w:rPr>
+        <w:t xml:space="preserve">"Eliminating harmonic noise in vibroseis data through sparsity promoted waveform modeling," </w:t>
+      </w:r>
+      <w:r>
+        <w:rPr>
+          <w:bCs/>
+          <w:sz w:val="22"/>
+          <w:szCs w:val="22"/>
+        </w:rPr>
+        <w:t>Geophysics</w:t>
+      </w:r>
+      <w:r>
+        <w:rPr>
+          <w:bCs/>
+          <w:sz w:val="22"/>
+          <w:szCs w:val="22"/>
+        </w:rPr>
+        <w:t>,</w:t>
+      </w:r>
+      <w:r>
+        <w:rPr>
+          <w:bCs/>
+          <w:sz w:val="22"/>
+          <w:szCs w:val="22"/>
+        </w:rPr>
+        <w:t xml:space="preserve"> 87</w:t>
+      </w:r>
+      <w:r>
+        <w:rPr>
+          <w:bCs/>
+          <w:sz w:val="22"/>
+          <w:szCs w:val="22"/>
+        </w:rPr>
+        <w:t xml:space="preserve">, </w:t>
+      </w:r>
+      <w:r>
+        <w:rPr>
+          <w:bCs/>
+          <w:sz w:val="22"/>
+          <w:szCs w:val="22"/>
+        </w:rPr>
+        <w:t>V183-V191</w:t>
+      </w:r>
+      <w:r>
+        <w:rPr>
+          <w:bCs/>
+          <w:sz w:val="22"/>
+          <w:szCs w:val="22"/>
+        </w:rPr>
+        <w:t>.</w:t>
       </w:r>
     </w:p>
     <w:p>
@@ -1962,7 +1966,7 @@
         <w:pStyle w:val="a"/>
         <w:numPr>
           <w:ilvl w:val="0"/>
-          <w:numId w:val="22"/>
+          <w:numId w:val="4"/>
         </w:numPr>
         <w:spacing w:after="120"/>
         <w:ind w:left="0" w:firstLine="0"/>
@@ -1974,6 +1978,15 @@
       </w:pPr>
       <w:r>
         <w:rPr>
+          <w:bCs/>
+          <w:sz w:val="22"/>
+          <w:szCs w:val="22"/>
+        </w:rPr>
+        <w:lastRenderedPageBreak/>
+        <w:t xml:space="preserve">Xiaokai Wang, Zhizhou Huo, </w:t>
+      </w:r>
+      <w:r>
+        <w:rPr>
           <w:b/>
           <w:bCs/>
           <w:sz w:val="22"/>
@@ -1987,7 +2000,7 @@
           <w:sz w:val="22"/>
           <w:szCs w:val="22"/>
         </w:rPr>
-        <w:t>, Lei Gao, Xiaokai Wang, and Wenchao Chen, (2021), "A dictionary learning method with atom splitting for seismic footprint suppression," Geophysics, 86</w:t>
+        <w:t>, Weiwei Xu, and Wenchao Chen, (2022), "A common-reflection-point gather random noise attenuation method based on the synchrosqueezing wavelet transform," Interpretation</w:t>
       </w:r>
       <w:r>
         <w:rPr>
@@ -2003,7 +2016,23 @@
           <w:sz w:val="22"/>
           <w:szCs w:val="22"/>
         </w:rPr>
-        <w:t xml:space="preserve"> V509-V523.</w:t>
+        <w:t xml:space="preserve"> 10</w:t>
+      </w:r>
+      <w:r>
+        <w:rPr>
+          <w:bCs/>
+          <w:sz w:val="22"/>
+          <w:szCs w:val="22"/>
+        </w:rPr>
+        <w:t>,</w:t>
+      </w:r>
+      <w:r>
+        <w:rPr>
+          <w:bCs/>
+          <w:sz w:val="22"/>
+          <w:szCs w:val="22"/>
+        </w:rPr>
+        <w:t xml:space="preserve"> SA59-SA67.</w:t>
       </w:r>
     </w:p>
     <w:p>
@@ -2011,7 +2040,7 @@
         <w:pStyle w:val="a"/>
         <w:numPr>
           <w:ilvl w:val="0"/>
-          <w:numId w:val="22"/>
+          <w:numId w:val="4"/>
         </w:numPr>
         <w:spacing w:after="120"/>
         <w:ind w:left="0" w:firstLine="0"/>
@@ -2027,8 +2056,7 @@
           <w:sz w:val="22"/>
           <w:szCs w:val="22"/>
         </w:rPr>
-        <w:lastRenderedPageBreak/>
-        <w:t xml:space="preserve">Yanglijiang Hu, </w:t>
+        <w:t xml:space="preserve">Xiaokai Wang, </w:t>
       </w:r>
       <w:r>
         <w:rPr>
@@ -2041,11 +2069,21 @@
       </w:r>
       <w:r>
         <w:rPr>
-          <w:bCs/>
-          <w:sz w:val="22"/>
-          <w:szCs w:val="22"/>
-        </w:rPr>
-        <w:t>, Xiaokai Wang, Zhonghua Zhao and Wenchao Chen, "</w:t>
+          <w:b/>
+          <w:bCs/>
+          <w:sz w:val="22"/>
+          <w:szCs w:val="22"/>
+          <w:vertAlign w:val="superscript"/>
+        </w:rPr>
+        <w:t>*</w:t>
+      </w:r>
+      <w:r>
+        <w:rPr>
+          <w:bCs/>
+          <w:sz w:val="22"/>
+          <w:szCs w:val="22"/>
+        </w:rPr>
+        <w:t>,and Wenchao Chen, "</w:t>
       </w:r>
       <w:r>
         <w:rPr>
@@ -2061,7 +2099,7 @@
           <w:sz w:val="22"/>
           <w:szCs w:val="22"/>
         </w:rPr>
-        <w:t>ttenuation of the multiple reflection-refraction in 2-d common-shot gather via random-derangement-based fx cadzow filter</w:t>
+        <w:t>ccelerating seismic dip estimation with deep learning</w:t>
       </w:r>
       <w:r>
         <w:rPr>
@@ -2077,7 +2115,7 @@
         <w:pStyle w:val="a"/>
         <w:numPr>
           <w:ilvl w:val="0"/>
-          <w:numId w:val="22"/>
+          <w:numId w:val="4"/>
         </w:numPr>
         <w:spacing w:after="120"/>
         <w:ind w:left="0" w:firstLine="0"/>
@@ -2102,31 +2140,23 @@
           <w:sz w:val="22"/>
           <w:szCs w:val="22"/>
         </w:rPr>
-        <w:t>, Zheyuan Deng, Cheng Wang, Xiaokai Wang and Wenchao Chen, "</w:t>
-      </w:r>
-      <w:r>
-        <w:rPr>
-          <w:bCs/>
-          <w:sz w:val="22"/>
-          <w:szCs w:val="22"/>
-        </w:rPr>
-        <w:t>A</w:t>
-      </w:r>
-      <w:r>
-        <w:rPr>
-          <w:bCs/>
-          <w:sz w:val="22"/>
-          <w:szCs w:val="22"/>
-        </w:rPr>
-        <w:t>n unsupervised deep learning method for denoising prestack random noise</w:t>
-      </w:r>
-      <w:r>
-        <w:rPr>
-          <w:bCs/>
-          <w:sz w:val="22"/>
-          <w:szCs w:val="22"/>
-        </w:rPr>
-        <w:t>," IEEE Geoscience and Remote Sensing Letters, vol. 19, pp. 1-5, 2022.</w:t>
+        <w:t>, Lei Gao, Xiaokai Wang, and Wenchao Chen, (2021), "A dictionary learning method with atom splitting for seismic footprint suppression," Geophysics, 86</w:t>
+      </w:r>
+      <w:r>
+        <w:rPr>
+          <w:bCs/>
+          <w:sz w:val="22"/>
+          <w:szCs w:val="22"/>
+        </w:rPr>
+        <w:t>,</w:t>
+      </w:r>
+      <w:r>
+        <w:rPr>
+          <w:bCs/>
+          <w:sz w:val="22"/>
+          <w:szCs w:val="22"/>
+        </w:rPr>
+        <w:t xml:space="preserve"> V509-V523.</w:t>
       </w:r>
     </w:p>
     <w:p>
@@ -2134,7 +2164,7 @@
         <w:pStyle w:val="a"/>
         <w:numPr>
           <w:ilvl w:val="0"/>
-          <w:numId w:val="22"/>
+          <w:numId w:val="4"/>
         </w:numPr>
         <w:spacing w:after="120"/>
         <w:ind w:left="0" w:firstLine="0"/>
@@ -2146,6 +2176,14 @@
       </w:pPr>
       <w:r>
         <w:rPr>
+          <w:bCs/>
+          <w:sz w:val="22"/>
+          <w:szCs w:val="22"/>
+        </w:rPr>
+        <w:t xml:space="preserve">Yanglijiang Hu, </w:t>
+      </w:r>
+      <w:r>
+        <w:rPr>
           <w:b/>
           <w:bCs/>
           <w:sz w:val="22"/>
@@ -2159,104 +2197,31 @@
           <w:sz w:val="22"/>
           <w:szCs w:val="22"/>
         </w:rPr>
-        <w:t>, Wei Wang, Xiaokai Wang, Cheng Wang, Jiangyun Pei and Wenchao Chen, "</w:t>
-      </w:r>
-      <w:r>
-        <w:rPr>
-          <w:bCs/>
-          <w:sz w:val="22"/>
-          <w:szCs w:val="22"/>
-        </w:rPr>
-        <w:t>P</w:t>
-      </w:r>
-      <w:r>
-        <w:rPr>
-          <w:bCs/>
-          <w:sz w:val="22"/>
-          <w:szCs w:val="22"/>
-        </w:rPr>
-        <w:t>oststack seismic data denoising based on 3-d convolutional neural network</w:t>
-      </w:r>
-      <w:r>
-        <w:rPr>
-          <w:bCs/>
-          <w:sz w:val="22"/>
-          <w:szCs w:val="22"/>
-        </w:rPr>
-        <w:t>," IEEE Transactions on Geoscience and Remote Sensing, vol. 58, no. 3, pp. 1598-1629, 2020.</w:t>
-      </w:r>
-    </w:p>
-    <w:p>
-      <w:pPr>
-        <w:rPr>
-          <w:rFonts w:ascii="Times New Roman" w:hAnsi="Times New Roman"/>
-          <w:b/>
-          <w:sz w:val="28"/>
-          <w:szCs w:val="28"/>
-        </w:rPr>
-      </w:pPr>
-      <w:r>
-        <w:rPr>
-          <w:rFonts w:ascii="Times New Roman" w:hAnsi="Times New Roman"/>
-          <w:b/>
-          <w:sz w:val="28"/>
-          <w:szCs w:val="28"/>
-        </w:rPr>
-        <w:t>P</w:t>
-      </w:r>
-      <w:r>
-        <w:rPr>
-          <w:rFonts w:ascii="Times New Roman" w:hAnsi="Times New Roman"/>
-          <w:b/>
-          <w:sz w:val="28"/>
-          <w:szCs w:val="28"/>
-        </w:rPr>
-        <w:t>apers</w:t>
-      </w:r>
-      <w:r>
-        <w:rPr>
-          <w:rFonts w:ascii="Times New Roman" w:hAnsi="Times New Roman"/>
-          <w:b/>
-          <w:sz w:val="28"/>
-          <w:szCs w:val="28"/>
-        </w:rPr>
-        <w:t xml:space="preserve"> </w:t>
-      </w:r>
-      <w:r>
-        <w:rPr>
-          <w:rFonts w:ascii="Times New Roman" w:hAnsi="Times New Roman"/>
-          <w:b/>
-          <w:sz w:val="28"/>
-          <w:szCs w:val="28"/>
-        </w:rPr>
-        <w:t>U</w:t>
-      </w:r>
-      <w:r>
-        <w:rPr>
-          <w:rFonts w:ascii="Times New Roman" w:hAnsi="Times New Roman"/>
-          <w:b/>
-          <w:sz w:val="28"/>
-          <w:szCs w:val="28"/>
-        </w:rPr>
-        <w:t xml:space="preserve">nder </w:t>
-      </w:r>
-      <w:r>
-        <w:rPr>
-          <w:rFonts w:ascii="Times New Roman" w:hAnsi="Times New Roman"/>
-          <w:b/>
-          <w:sz w:val="28"/>
-          <w:szCs w:val="28"/>
-        </w:rPr>
-        <w:t>R</w:t>
-      </w:r>
-      <w:r>
-        <w:rPr>
-          <w:rFonts w:ascii="Times New Roman" w:hAnsi="Times New Roman"/>
-          <w:b/>
-          <w:sz w:val="28"/>
-          <w:szCs w:val="28"/>
-        </w:rPr>
-        <w:t>eview</w:t>
+        <w:t>, Xiaokai Wang, Zhonghua Zhao and Wenchao Chen, "</w:t>
+      </w:r>
+      <w:r>
+        <w:rPr>
+          <w:bCs/>
+          <w:sz w:val="22"/>
+          <w:szCs w:val="22"/>
+        </w:rPr>
+        <w:t>A</w:t>
+      </w:r>
+      <w:r>
+        <w:rPr>
+          <w:bCs/>
+          <w:sz w:val="22"/>
+          <w:szCs w:val="22"/>
+        </w:rPr>
+        <w:t>ttenuation of the multiple reflection-refraction in 2-d common-shot gather via random-derangement-based fx cadzow filter</w:t>
+      </w:r>
+      <w:r>
+        <w:rPr>
+          <w:bCs/>
+          <w:sz w:val="22"/>
+          <w:szCs w:val="22"/>
+        </w:rPr>
+        <w:t>," IEEE Geoscience and Remote Sensing Letters, vol. 19, pp. 1-5, 2022.</w:t>
       </w:r>
     </w:p>
     <w:p>
@@ -2264,7 +2229,7 @@
         <w:pStyle w:val="a"/>
         <w:numPr>
           <w:ilvl w:val="0"/>
-          <w:numId w:val="37"/>
+          <w:numId w:val="4"/>
         </w:numPr>
         <w:spacing w:after="120"/>
         <w:ind w:left="0" w:firstLine="0"/>
@@ -2289,38 +2254,31 @@
           <w:sz w:val="22"/>
           <w:szCs w:val="22"/>
         </w:rPr>
-        <w:t>, Xiaokai Wang, Xiaohai Yang, Haibo Mao, Mauricio D. Sacchi, and Wenchao Chen, (2021), "</w:t>
-      </w:r>
-      <w:r>
-        <w:rPr>
-          <w:sz w:val="22"/>
-          <w:szCs w:val="22"/>
-        </w:rPr>
-        <w:t xml:space="preserve"> </w:t>
-      </w:r>
-      <w:r>
-        <w:rPr>
-          <w:bCs/>
-          <w:sz w:val="22"/>
-          <w:szCs w:val="22"/>
-        </w:rPr>
-        <w:t>Efficient seismic scattered noise attenuation in OVT domain: application of deep learning," Geophysics. (</w:t>
-      </w:r>
-      <w:r>
-        <w:rPr>
-          <w:b/>
-          <w:sz w:val="22"/>
-          <w:szCs w:val="22"/>
-        </w:rPr>
-        <w:t>Major</w:t>
-      </w:r>
-      <w:r>
-        <w:rPr>
-          <w:bCs/>
-          <w:sz w:val="22"/>
-          <w:szCs w:val="22"/>
-        </w:rPr>
-        <w:t xml:space="preserve"> revision submitted)</w:t>
+        <w:t>, Zheyuan Deng, Cheng Wang, Xiaokai Wang and Wenchao Chen, "</w:t>
+      </w:r>
+      <w:r>
+        <w:rPr>
+          <w:bCs/>
+          <w:sz w:val="22"/>
+          <w:szCs w:val="22"/>
+        </w:rPr>
+        <w:t>A</w:t>
+      </w:r>
+      <w:r>
+        <w:rPr>
+          <w:bCs/>
+          <w:sz w:val="22"/>
+          <w:szCs w:val="22"/>
+        </w:rPr>
+        <w:t>n unsupervised deep learning method for denoising prestack random noise</w:t>
+      </w:r>
+      <w:r>
+        <w:rPr>
+          <w:bCs/>
+          <w:sz w:val="22"/>
+          <w:szCs w:val="22"/>
+        </w:rPr>
+        <w:t>," IEEE Geoscience and Remote Sensing Letters, vol. 19, pp. 1-5, 2022.</w:t>
       </w:r>
     </w:p>
     <w:p>
@@ -2328,7 +2286,7 @@
         <w:pStyle w:val="a"/>
         <w:numPr>
           <w:ilvl w:val="0"/>
-          <w:numId w:val="37"/>
+          <w:numId w:val="4"/>
         </w:numPr>
         <w:spacing w:after="120"/>
         <w:ind w:left="0" w:firstLine="0"/>
@@ -2353,136 +2311,104 @@
           <w:sz w:val="22"/>
           <w:szCs w:val="22"/>
         </w:rPr>
-        <w:t xml:space="preserve">, </w:t>
-      </w:r>
-      <w:r>
-        <w:rPr>
-          <w:bCs/>
-          <w:sz w:val="22"/>
-          <w:szCs w:val="22"/>
-        </w:rPr>
-        <w:t>Mauricio D. Sacchi, and Wenchao Chen</w:t>
-      </w:r>
-      <w:r>
-        <w:rPr>
-          <w:bCs/>
-          <w:sz w:val="22"/>
-          <w:szCs w:val="22"/>
-        </w:rPr>
-        <w:t>, (</w:t>
-      </w:r>
-      <w:r>
-        <w:rPr>
-          <w:bCs/>
-          <w:sz w:val="22"/>
-          <w:szCs w:val="22"/>
-        </w:rPr>
-        <w:t>2022</w:t>
-      </w:r>
-      <w:r>
-        <w:rPr>
-          <w:bCs/>
-          <w:sz w:val="22"/>
-          <w:szCs w:val="22"/>
-        </w:rPr>
-        <w:t>), "</w:t>
-      </w:r>
-      <w:r>
-        <w:rPr>
-          <w:bCs/>
-          <w:sz w:val="22"/>
-          <w:szCs w:val="22"/>
-        </w:rPr>
-        <w:t>F</w:t>
-      </w:r>
-      <w:r>
-        <w:rPr>
-          <w:bCs/>
-          <w:sz w:val="22"/>
-          <w:szCs w:val="22"/>
-        </w:rPr>
-        <w:t>ive-dimensional seismic reconstruction based on low tensor network rank via randomized parallel matrix factorization</w:t>
-      </w:r>
-      <w:r>
-        <w:rPr>
-          <w:bCs/>
-          <w:sz w:val="22"/>
-          <w:szCs w:val="22"/>
-        </w:rPr>
-        <w:t xml:space="preserve">," </w:t>
-      </w:r>
-      <w:r>
-        <w:rPr>
-          <w:bCs/>
-          <w:sz w:val="22"/>
-          <w:szCs w:val="22"/>
-        </w:rPr>
-        <w:t>IEEE Transactions on Geoscience and Remote Sensing</w:t>
-      </w:r>
-      <w:r>
-        <w:rPr>
-          <w:bCs/>
-          <w:sz w:val="22"/>
-          <w:szCs w:val="22"/>
-        </w:rPr>
-        <w:t>.</w:t>
-      </w:r>
-      <w:r>
-        <w:rPr>
-          <w:bCs/>
-          <w:sz w:val="22"/>
-          <w:szCs w:val="22"/>
+        <w:t>, Wei Wang, Xiaokai Wang, Cheng Wang, Jiangyun Pei and Wenchao Chen, "</w:t>
+      </w:r>
+      <w:r>
+        <w:rPr>
+          <w:bCs/>
+          <w:sz w:val="22"/>
+          <w:szCs w:val="22"/>
+        </w:rPr>
+        <w:t>P</w:t>
+      </w:r>
+      <w:r>
+        <w:rPr>
+          <w:bCs/>
+          <w:sz w:val="22"/>
+          <w:szCs w:val="22"/>
+        </w:rPr>
+        <w:t>oststack seismic data denoising based on 3-d convolutional neural network</w:t>
+      </w:r>
+      <w:r>
+        <w:rPr>
+          <w:bCs/>
+          <w:sz w:val="22"/>
+          <w:szCs w:val="22"/>
+        </w:rPr>
+        <w:t>," IEEE Transactions on Geoscience and Remote Sensing, vol. 58, no. 3, pp. 1598-1629, 2020.</w:t>
+      </w:r>
+    </w:p>
+    <w:p>
+      <w:pPr>
+        <w:rPr>
+          <w:rFonts w:ascii="Times New Roman" w:hAnsi="Times New Roman"/>
+          <w:b/>
+          <w:sz w:val="28"/>
+          <w:szCs w:val="28"/>
+        </w:rPr>
+      </w:pPr>
+      <w:r>
+        <w:rPr>
+          <w:rFonts w:ascii="Times New Roman" w:hAnsi="Times New Roman"/>
+          <w:b/>
+          <w:sz w:val="28"/>
+          <w:szCs w:val="28"/>
+        </w:rPr>
+        <w:t>P</w:t>
+      </w:r>
+      <w:r>
+        <w:rPr>
+          <w:rFonts w:ascii="Times New Roman" w:hAnsi="Times New Roman"/>
+          <w:b/>
+          <w:sz w:val="28"/>
+          <w:szCs w:val="28"/>
+        </w:rPr>
+        <w:t>apers</w:t>
+      </w:r>
+      <w:r>
+        <w:rPr>
+          <w:rFonts w:ascii="Times New Roman" w:hAnsi="Times New Roman"/>
+          <w:b/>
+          <w:sz w:val="28"/>
+          <w:szCs w:val="28"/>
         </w:rPr>
         <w:t xml:space="preserve"> </w:t>
       </w:r>
       <w:r>
         <w:rPr>
-          <w:rFonts w:hint="eastAsia"/>
-          <w:bCs/>
-          <w:sz w:val="22"/>
-          <w:szCs w:val="22"/>
-        </w:rPr>
-        <w:t>(</w:t>
-      </w:r>
-      <w:r>
-        <w:rPr>
-          <w:bCs/>
-          <w:sz w:val="22"/>
-          <w:szCs w:val="22"/>
-        </w:rPr>
-        <w:t xml:space="preserve">Under </w:t>
-      </w:r>
-      <w:r>
-        <w:rPr>
-          <w:b/>
-          <w:sz w:val="22"/>
-          <w:szCs w:val="22"/>
-        </w:rPr>
-        <w:t>m</w:t>
-      </w:r>
-      <w:r>
-        <w:rPr>
-          <w:b/>
-          <w:sz w:val="22"/>
-          <w:szCs w:val="22"/>
-        </w:rPr>
-        <w:t>ajor</w:t>
-      </w:r>
-      <w:r>
-        <w:rPr>
-          <w:bCs/>
-          <w:sz w:val="22"/>
-          <w:szCs w:val="22"/>
-        </w:rPr>
-        <w:t xml:space="preserve"> revision</w:t>
-      </w:r>
-      <w:r>
-        <w:rPr>
-          <w:bCs/>
-          <w:sz w:val="22"/>
-          <w:szCs w:val="22"/>
-        </w:rPr>
-        <w:t>)</w:t>
+          <w:rFonts w:ascii="Times New Roman" w:hAnsi="Times New Roman"/>
+          <w:b/>
+          <w:sz w:val="28"/>
+          <w:szCs w:val="28"/>
+        </w:rPr>
+        <w:t>U</w:t>
+      </w:r>
+      <w:r>
+        <w:rPr>
+          <w:rFonts w:ascii="Times New Roman" w:hAnsi="Times New Roman"/>
+          <w:b/>
+          <w:sz w:val="28"/>
+          <w:szCs w:val="28"/>
+        </w:rPr>
+        <w:t xml:space="preserve">nder </w:t>
+      </w:r>
+      <w:r>
+        <w:rPr>
+          <w:rFonts w:ascii="Times New Roman" w:hAnsi="Times New Roman"/>
+          <w:b/>
+          <w:sz w:val="28"/>
+          <w:szCs w:val="28"/>
+        </w:rPr>
+        <w:t>R</w:t>
+      </w:r>
+      <w:r>
+        <w:rPr>
+          <w:rFonts w:ascii="Times New Roman" w:hAnsi="Times New Roman"/>
+          <w:b/>
+          <w:sz w:val="28"/>
+          <w:szCs w:val="28"/>
+        </w:rPr>
+        <w:t>eview</w:t>
       </w:r>
     </w:p>
     <w:p>
@@ -2490,7 +2416,7 @@
         <w:pStyle w:val="a"/>
         <w:numPr>
           <w:ilvl w:val="0"/>
-          <w:numId w:val="37"/>
+          <w:numId w:val="5"/>
         </w:numPr>
         <w:spacing w:after="120"/>
         <w:ind w:left="0" w:firstLine="0"/>
@@ -2532,7 +2458,47 @@
           <w:sz w:val="22"/>
           <w:szCs w:val="22"/>
         </w:rPr>
-        <w:t>2022), "Improving sparse representation with deep learning: a workflow for separating strong background interference," Geophysics. (With journal)</w:t>
+        <w:t>2022), "Improving sparse representation with deep learning: a workflow for separating strong background interference," Geophysics. (</w:t>
+      </w:r>
+      <w:r>
+        <w:rPr>
+          <w:bCs/>
+          <w:sz w:val="22"/>
+          <w:szCs w:val="22"/>
+        </w:rPr>
+        <w:t xml:space="preserve">Under </w:t>
+      </w:r>
+      <w:r>
+        <w:rPr>
+          <w:b/>
+          <w:sz w:val="22"/>
+          <w:szCs w:val="22"/>
+        </w:rPr>
+        <w:t>m</w:t>
+      </w:r>
+      <w:r>
+        <w:rPr>
+          <w:b/>
+          <w:sz w:val="22"/>
+          <w:szCs w:val="22"/>
+        </w:rPr>
+        <w:t>ajor</w:t>
+      </w:r>
+      <w:r>
+        <w:rPr>
+          <w:bCs/>
+          <w:sz w:val="22"/>
+          <w:szCs w:val="22"/>
+        </w:rPr>
+        <w:t xml:space="preserve"> revision</w:t>
+      </w:r>
+      <w:r>
+        <w:rPr>
+          <w:bCs/>
+          <w:sz w:val="22"/>
+          <w:szCs w:val="22"/>
+        </w:rPr>
+        <w:t>)</w:t>
       </w:r>
       <w:r>
         <w:rPr>
@@ -2585,7 +2551,7 @@
         <w:pStyle w:val="a"/>
         <w:numPr>
           <w:ilvl w:val="0"/>
-          <w:numId w:val="24"/>
+          <w:numId w:val="3"/>
         </w:numPr>
         <w:spacing w:after="120"/>
         <w:ind w:left="0" w:firstLine="0"/>
@@ -2618,7 +2584,7 @@
         <w:pStyle w:val="a"/>
         <w:numPr>
           <w:ilvl w:val="0"/>
-          <w:numId w:val="24"/>
+          <w:numId w:val="3"/>
         </w:numPr>
         <w:spacing w:after="120"/>
         <w:ind w:left="0" w:firstLine="0"/>
@@ -2659,7 +2625,7 @@
         <w:pStyle w:val="a"/>
         <w:numPr>
           <w:ilvl w:val="0"/>
-          <w:numId w:val="24"/>
+          <w:numId w:val="3"/>
         </w:numPr>
         <w:spacing w:after="120"/>
         <w:ind w:left="0" w:firstLine="0"/>
@@ -2700,7 +2666,7 @@
         <w:pStyle w:val="a"/>
         <w:numPr>
           <w:ilvl w:val="0"/>
-          <w:numId w:val="24"/>
+          <w:numId w:val="3"/>
         </w:numPr>
         <w:spacing w:after="120"/>
         <w:ind w:left="0" w:firstLine="0"/>
@@ -2741,7 +2707,7 @@
         <w:pStyle w:val="a"/>
         <w:numPr>
           <w:ilvl w:val="0"/>
-          <w:numId w:val="24"/>
+          <w:numId w:val="3"/>
         </w:numPr>
         <w:spacing w:after="120"/>
         <w:ind w:left="0" w:firstLine="0"/>
@@ -2774,7 +2740,7 @@
         <w:pStyle w:val="a"/>
         <w:numPr>
           <w:ilvl w:val="0"/>
-          <w:numId w:val="24"/>
+          <w:numId w:val="3"/>
         </w:numPr>
         <w:spacing w:after="120"/>
         <w:ind w:left="0" w:firstLine="0"/>
@@ -2799,7 +2765,16 @@
           <w:sz w:val="22"/>
           <w:szCs w:val="22"/>
         </w:rPr>
-        <w:t>, Zheyuan Deng, Xiaokai Wang, Wei Wang, Zhensheng Shi, Cheng Wang, and Wenchao Chen, (2020), "Must we have labels for denoising seismic data based on deep learning?," SEG Global Meeting Abstracts : 31-35.</w:t>
+        <w:t xml:space="preserve">, Zheyuan Deng, Xiaokai Wang, Wei Wang, Zhensheng Shi, Cheng Wang, and </w:t>
+      </w:r>
+      <w:r>
+        <w:rPr>
+          <w:bCs/>
+          <w:sz w:val="22"/>
+          <w:szCs w:val="22"/>
+        </w:rPr>
+        <w:lastRenderedPageBreak/>
+        <w:t>Wenchao Chen, (2020), "Must we have labels for denoising seismic data based on deep learning?," SEG Global Meeting Abstracts : 31-35.</w:t>
       </w:r>
     </w:p>
     <w:p>
@@ -2807,7 +2782,7 @@
         <w:pStyle w:val="a"/>
         <w:numPr>
           <w:ilvl w:val="0"/>
-          <w:numId w:val="24"/>
+          <w:numId w:val="3"/>
         </w:numPr>
         <w:spacing w:after="120"/>
         <w:ind w:left="0" w:firstLine="0"/>
@@ -2824,7 +2799,6 @@
           <w:sz w:val="22"/>
           <w:szCs w:val="22"/>
         </w:rPr>
-        <w:lastRenderedPageBreak/>
         <w:t>Dawei Liu</w:t>
       </w:r>
       <w:r>
@@ -2841,7 +2815,7 @@
         <w:pStyle w:val="a"/>
         <w:numPr>
           <w:ilvl w:val="0"/>
-          <w:numId w:val="24"/>
+          <w:numId w:val="3"/>
         </w:numPr>
         <w:spacing w:after="120"/>
         <w:ind w:left="0" w:firstLine="0"/>
@@ -2874,7 +2848,7 @@
         <w:pStyle w:val="a"/>
         <w:numPr>
           <w:ilvl w:val="0"/>
-          <w:numId w:val="24"/>
+          <w:numId w:val="3"/>
         </w:numPr>
         <w:spacing w:after="120"/>
         <w:ind w:left="0" w:firstLine="0"/>
@@ -2975,7 +2949,7 @@
         <w:pStyle w:val="a"/>
         <w:numPr>
           <w:ilvl w:val="0"/>
-          <w:numId w:val="24"/>
+          <w:numId w:val="3"/>
         </w:numPr>
         <w:spacing w:after="120"/>
         <w:ind w:left="0" w:firstLine="0"/>
@@ -3015,7 +2989,7 @@
         <w:pStyle w:val="a"/>
         <w:numPr>
           <w:ilvl w:val="0"/>
-          <w:numId w:val="24"/>
+          <w:numId w:val="3"/>
         </w:numPr>
         <w:spacing w:after="120"/>
         <w:ind w:left="0" w:firstLine="0"/>
@@ -3055,7 +3029,7 @@
         <w:pStyle w:val="a"/>
         <w:numPr>
           <w:ilvl w:val="0"/>
-          <w:numId w:val="24"/>
+          <w:numId w:val="3"/>
         </w:numPr>
         <w:spacing w:after="120"/>
         <w:ind w:left="0" w:firstLine="0"/>
@@ -3103,7 +3077,7 @@
         <w:pStyle w:val="a"/>
         <w:numPr>
           <w:ilvl w:val="0"/>
-          <w:numId w:val="24"/>
+          <w:numId w:val="3"/>
         </w:numPr>
         <w:spacing w:after="120"/>
         <w:ind w:left="0" w:firstLine="0"/>
@@ -3442,7 +3416,7 @@
 </file>
 
 <file path=word/endnotes.xml><?xml version="1.0" encoding="utf-8"?>
-<w:endnotes xmlns:wpc="http://schemas.microsoft.com/office/word/2010/wordprocessingCanvas" xmlns:cx="http://schemas.microsoft.com/office/drawing/2014/chartex" xmlns:cx1="http://schemas.microsoft.com/office/drawing/2015/9/8/chartex" xmlns:cx2="http://schemas.microsoft.com/office/drawing/2015/10/21/chartex" xmlns:cx3="http://schemas.microsoft.com/office/drawing/2016/5/9/chartex" xmlns:cx4="http://schemas.microsoft.com/office/drawing/2016/5/10/chartex" xmlns:cx5="http://schemas.microsoft.com/office/drawing/2016/5/11/chartex" xmlns:cx6="http://schemas.microsoft.com/office/drawing/2016/5/12/chartex" xmlns:cx7="http://schemas.microsoft.com/office/drawing/2016/5/13/chartex" xmlns:cx8="http://schemas.microsoft.com/office/drawing/2016/5/14/chartex" xmlns:mc="http://schemas.openxmlformats.org/markup-compatibility/2006" xmlns:aink="http://schemas.microsoft.com/office/drawing/2016/ink" xmlns:am3d="http://schemas.microsoft.com/office/drawing/2017/model3d" xmlns:o="urn:schemas-microsoft-com:office:office" xmlns:r="http://schemas.openxmlformats.org/officeDocument/2006/relationships" xmlns:m="http://schemas.openxmlformats.org/officeDocument/2006/math" xmlns:v="urn:schemas-microsoft-com:vml" xmlns:wp14="http://schemas.microsoft.com/office/word/2010/wordprocessingDrawing" xmlns:wp="http://schemas.openxmlformats.org/drawingml/2006/wordprocessingDrawing" xmlns:w10="urn:schemas-microsoft-com:office:word" xmlns:w="http://schemas.openxmlformats.org/wordprocessingml/2006/main" xmlns:w14="http://schemas.microsoft.com/office/word/2010/wordml" xmlns:w15="http://schemas.microsoft.com/office/word/2012/wordml" xmlns:w16cex="http://schemas.microsoft.com/office/word/2018/wordml/cex" xmlns:w16cid="http://schemas.microsoft.com/office/word/2016/wordml/cid" xmlns:w16="http://schemas.microsoft.com/office/word/2018/wordml" xmlns:w16sdtdh="http://schemas.microsoft.com/office/word/2020/wordml/sdtdatahash" xmlns:w16se="http://schemas.microsoft.com/office/word/2015/wordml/symex" xmlns:wpg="http://schemas.microsoft.com/office/word/2010/wordprocessingGroup" xmlns:wpi="http://schemas.microsoft.com/office/word/2010/wordprocessingInk" xmlns:wne="http://schemas.microsoft.com/office/word/2006/wordml" xmlns:wps="http://schemas.microsoft.com/office/word/2010/wordprocessingShape" mc:Ignorable="w14 w15 w16se w16cid w16 w16cex w16sdtdh wp14">
+<w:endnotes xmlns:wpc="http://schemas.microsoft.com/office/word/2010/wordprocessingCanvas" xmlns:cx="http://schemas.microsoft.com/office/drawing/2014/chartex" xmlns:cx1="http://schemas.microsoft.com/office/drawing/2015/9/8/chartex" xmlns:cx2="http://schemas.microsoft.com/office/drawing/2015/10/21/chartex" xmlns:cx3="http://schemas.microsoft.com/office/drawing/2016/5/9/chartex" xmlns:cx4="http://schemas.microsoft.com/office/drawing/2016/5/10/chartex" xmlns:cx5="http://schemas.microsoft.com/office/drawing/2016/5/11/chartex" xmlns:cx6="http://schemas.microsoft.com/office/drawing/2016/5/12/chartex" xmlns:cx7="http://schemas.microsoft.com/office/drawing/2016/5/13/chartex" xmlns:cx8="http://schemas.microsoft.com/office/drawing/2016/5/14/chartex" xmlns:mc="http://schemas.openxmlformats.org/markup-compatibility/2006" xmlns:aink="http://schemas.microsoft.com/office/drawing/2016/ink" xmlns:am3d="http://schemas.microsoft.com/office/drawing/2017/model3d" xmlns:o="urn:schemas-microsoft-com:office:office" xmlns:oel="http://schemas.microsoft.com/office/2019/extlst" xmlns:r="http://schemas.openxmlformats.org/officeDocument/2006/relationships" xmlns:m="http://schemas.openxmlformats.org/officeDocument/2006/math" xmlns:v="urn:schemas-microsoft-com:vml" xmlns:wp14="http://schemas.microsoft.com/office/word/2010/wordprocessingDrawing" xmlns:wp="http://schemas.openxmlformats.org/drawingml/2006/wordprocessingDrawing" xmlns:w10="urn:schemas-microsoft-com:office:word" xmlns:w="http://schemas.openxmlformats.org/wordprocessingml/2006/main" xmlns:w14="http://schemas.microsoft.com/office/word/2010/wordml" xmlns:w15="http://schemas.microsoft.com/office/word/2012/wordml" xmlns:w16cex="http://schemas.microsoft.com/office/word/2018/wordml/cex" xmlns:w16cid="http://schemas.microsoft.com/office/word/2016/wordml/cid" xmlns:w16="http://schemas.microsoft.com/office/word/2018/wordml" xmlns:w16sdtdh="http://schemas.microsoft.com/office/word/2020/wordml/sdtdatahash" xmlns:w16se="http://schemas.microsoft.com/office/word/2015/wordml/symex" xmlns:wpg="http://schemas.microsoft.com/office/word/2010/wordprocessingGroup" xmlns:wpi="http://schemas.microsoft.com/office/word/2010/wordprocessingInk" xmlns:wne="http://schemas.microsoft.com/office/word/2006/wordml" xmlns:wps="http://schemas.microsoft.com/office/word/2010/wordprocessingShape" mc:Ignorable="w14 w15 w16se w16cid w16 w16cex w16sdtdh wp14">
   <w:endnote w:type="separator" w:id="-1">
     <w:p>
       <w:r>
@@ -3461,7 +3435,7 @@
 </file>
 
 <file path=word/footnotes.xml><?xml version="1.0" encoding="utf-8"?>
-<w:footnotes xmlns:wpc="http://schemas.microsoft.com/office/word/2010/wordprocessingCanvas" xmlns:cx="http://schemas.microsoft.com/office/drawing/2014/chartex" xmlns:cx1="http://schemas.microsoft.com/office/drawing/2015/9/8/chartex" xmlns:cx2="http://schemas.microsoft.com/office/drawing/2015/10/21/chartex" xmlns:cx3="http://schemas.microsoft.com/office/drawing/2016/5/9/chartex" xmlns:cx4="http://schemas.microsoft.com/office/drawing/2016/5/10/chartex" xmlns:cx5="http://schemas.microsoft.com/office/drawing/2016/5/11/chartex" xmlns:cx6="http://schemas.microsoft.com/office/drawing/2016/5/12/chartex" xmlns:cx7="http://schemas.microsoft.com/office/drawing/2016/5/13/chartex" xmlns:cx8="http://schemas.microsoft.com/office/drawing/2016/5/14/chartex" xmlns:mc="http://schemas.openxmlformats.org/markup-compatibility/2006" xmlns:aink="http://schemas.microsoft.com/office/drawing/2016/ink" xmlns:am3d="http://schemas.microsoft.com/office/drawing/2017/model3d" xmlns:o="urn:schemas-microsoft-com:office:office" xmlns:r="http://schemas.openxmlformats.org/officeDocument/2006/relationships" xmlns:m="http://schemas.openxmlformats.org/officeDocument/2006/math" xmlns:v="urn:schemas-microsoft-com:vml" xmlns:wp14="http://schemas.microsoft.com/office/word/2010/wordprocessingDrawing" xmlns:wp="http://schemas.openxmlformats.org/drawingml/2006/wordprocessingDrawing" xmlns:w10="urn:schemas-microsoft-com:office:word" xmlns:w="http://schemas.openxmlformats.org/wordprocessingml/2006/main" xmlns:w14="http://schemas.microsoft.com/office/word/2010/wordml" xmlns:w15="http://schemas.microsoft.com/office/word/2012/wordml" xmlns:w16cex="http://schemas.microsoft.com/office/word/2018/wordml/cex" xmlns:w16cid="http://schemas.microsoft.com/office/word/2016/wordml/cid" xmlns:w16="http://schemas.microsoft.com/office/word/2018/wordml" xmlns:w16sdtdh="http://schemas.microsoft.com/office/word/2020/wordml/sdtdatahash" xmlns:w16se="http://schemas.microsoft.com/office/word/2015/wordml/symex" xmlns:wpg="http://schemas.microsoft.com/office/word/2010/wordprocessingGroup" xmlns:wpi="http://schemas.microsoft.com/office/word/2010/wordprocessingInk" xmlns:wne="http://schemas.microsoft.com/office/word/2006/wordml" xmlns:wps="http://schemas.microsoft.com/office/word/2010/wordprocessingShape" mc:Ignorable="w14 w15 w16se w16cid w16 w16cex w16sdtdh wp14">
+<w:footnotes xmlns:wpc="http://schemas.microsoft.com/office/word/2010/wordprocessingCanvas" xmlns:cx="http://schemas.microsoft.com/office/drawing/2014/chartex" xmlns:cx1="http://schemas.microsoft.com/office/drawing/2015/9/8/chartex" xmlns:cx2="http://schemas.microsoft.com/office/drawing/2015/10/21/chartex" xmlns:cx3="http://schemas.microsoft.com/office/drawing/2016/5/9/chartex" xmlns:cx4="http://schemas.microsoft.com/office/drawing/2016/5/10/chartex" xmlns:cx5="http://schemas.microsoft.com/office/drawing/2016/5/11/chartex" xmlns:cx6="http://schemas.microsoft.com/office/drawing/2016/5/12/chartex" xmlns:cx7="http://schemas.microsoft.com/office/drawing/2016/5/13/chartex" xmlns:cx8="http://schemas.microsoft.com/office/drawing/2016/5/14/chartex" xmlns:mc="http://schemas.openxmlformats.org/markup-compatibility/2006" xmlns:aink="http://schemas.microsoft.com/office/drawing/2016/ink" xmlns:am3d="http://schemas.microsoft.com/office/drawing/2017/model3d" xmlns:o="urn:schemas-microsoft-com:office:office" xmlns:oel="http://schemas.microsoft.com/office/2019/extlst" xmlns:r="http://schemas.openxmlformats.org/officeDocument/2006/relationships" xmlns:m="http://schemas.openxmlformats.org/officeDocument/2006/math" xmlns:v="urn:schemas-microsoft-com:vml" xmlns:wp14="http://schemas.microsoft.com/office/word/2010/wordprocessingDrawing" xmlns:wp="http://schemas.openxmlformats.org/drawingml/2006/wordprocessingDrawing" xmlns:w10="urn:schemas-microsoft-com:office:word" xmlns:w="http://schemas.openxmlformats.org/wordprocessingml/2006/main" xmlns:w14="http://schemas.microsoft.com/office/word/2010/wordml" xmlns:w15="http://schemas.microsoft.com/office/word/2012/wordml" xmlns:w16cex="http://schemas.microsoft.com/office/word/2018/wordml/cex" xmlns:w16cid="http://schemas.microsoft.com/office/word/2016/wordml/cid" xmlns:w16="http://schemas.microsoft.com/office/word/2018/wordml" xmlns:w16sdtdh="http://schemas.microsoft.com/office/word/2020/wordml/sdtdatahash" xmlns:w16se="http://schemas.microsoft.com/office/word/2015/wordml/symex" xmlns:wpg="http://schemas.microsoft.com/office/word/2010/wordprocessingGroup" xmlns:wpi="http://schemas.microsoft.com/office/word/2010/wordprocessingInk" xmlns:wne="http://schemas.microsoft.com/office/word/2006/wordml" xmlns:wps="http://schemas.microsoft.com/office/word/2010/wordprocessingShape" mc:Ignorable="w14 w15 w16se w16cid w16 w16cex w16sdtdh wp14">
   <w:footnote w:type="separator" w:id="-1">
     <w:p>
       <w:r>
@@ -3480,7 +3454,7 @@
 </file>
 
 <file path=word/header1.xml><?xml version="1.0" encoding="utf-8"?>
-<w:hdr xmlns:wpc="http://schemas.microsoft.com/office/word/2010/wordprocessingCanvas" xmlns:cx="http://schemas.microsoft.com/office/drawing/2014/chartex" xmlns:cx1="http://schemas.microsoft.com/office/drawing/2015/9/8/chartex" xmlns:cx2="http://schemas.microsoft.com/office/drawing/2015/10/21/chartex" xmlns:cx3="http://schemas.microsoft.com/office/drawing/2016/5/9/chartex" xmlns:cx4="http://schemas.microsoft.com/office/drawing/2016/5/10/chartex" xmlns:cx5="http://schemas.microsoft.com/office/drawing/2016/5/11/chartex" xmlns:cx6="http://schemas.microsoft.com/office/drawing/2016/5/12/chartex" xmlns:cx7="http://schemas.microsoft.com/office/drawing/2016/5/13/chartex" xmlns:cx8="http://schemas.microsoft.com/office/drawing/2016/5/14/chartex" xmlns:mc="http://schemas.openxmlformats.org/markup-compatibility/2006" xmlns:aink="http://schemas.microsoft.com/office/drawing/2016/ink" xmlns:am3d="http://schemas.microsoft.com/office/drawing/2017/model3d" xmlns:o="urn:schemas-microsoft-com:office:office" xmlns:r="http://schemas.openxmlformats.org/officeDocument/2006/relationships" xmlns:m="http://schemas.openxmlformats.org/officeDocument/2006/math" xmlns:v="urn:schemas-microsoft-com:vml" xmlns:wp14="http://schemas.microsoft.com/office/word/2010/wordprocessingDrawing" xmlns:wp="http://schemas.openxmlformats.org/drawingml/2006/wordprocessingDrawing" xmlns:w10="urn:schemas-microsoft-com:office:word" xmlns:w="http://schemas.openxmlformats.org/wordprocessingml/2006/main" xmlns:w14="http://schemas.microsoft.com/office/word/2010/wordml" xmlns:w15="http://schemas.microsoft.com/office/word/2012/wordml" xmlns:w16cex="http://schemas.microsoft.com/office/word/2018/wordml/cex" xmlns:w16cid="http://schemas.microsoft.com/office/word/2016/wordml/cid" xmlns:w16="http://schemas.microsoft.com/office/word/2018/wordml" xmlns:w16sdtdh="http://schemas.microsoft.com/office/word/2020/wordml/sdtdatahash" xmlns:w16se="http://schemas.microsoft.com/office/word/2015/wordml/symex" xmlns:wpg="http://schemas.microsoft.com/office/word/2010/wordprocessingGroup" xmlns:wpi="http://schemas.microsoft.com/office/word/2010/wordprocessingInk" xmlns:wne="http://schemas.microsoft.com/office/word/2006/wordml" xmlns:wps="http://schemas.microsoft.com/office/word/2010/wordprocessingShape" mc:Ignorable="w14 w15 w16se w16cid w16 w16cex w16sdtdh wp14">
+<w:hdr xmlns:wpc="http://schemas.microsoft.com/office/word/2010/wordprocessingCanvas" xmlns:cx="http://schemas.microsoft.com/office/drawing/2014/chartex" xmlns:cx1="http://schemas.microsoft.com/office/drawing/2015/9/8/chartex" xmlns:cx2="http://schemas.microsoft.com/office/drawing/2015/10/21/chartex" xmlns:cx3="http://schemas.microsoft.com/office/drawing/2016/5/9/chartex" xmlns:cx4="http://schemas.microsoft.com/office/drawing/2016/5/10/chartex" xmlns:cx5="http://schemas.microsoft.com/office/drawing/2016/5/11/chartex" xmlns:cx6="http://schemas.microsoft.com/office/drawing/2016/5/12/chartex" xmlns:cx7="http://schemas.microsoft.com/office/drawing/2016/5/13/chartex" xmlns:cx8="http://schemas.microsoft.com/office/drawing/2016/5/14/chartex" xmlns:mc="http://schemas.openxmlformats.org/markup-compatibility/2006" xmlns:aink="http://schemas.microsoft.com/office/drawing/2016/ink" xmlns:am3d="http://schemas.microsoft.com/office/drawing/2017/model3d" xmlns:o="urn:schemas-microsoft-com:office:office" xmlns:oel="http://schemas.microsoft.com/office/2019/extlst" xmlns:r="http://schemas.openxmlformats.org/officeDocument/2006/relationships" xmlns:m="http://schemas.openxmlformats.org/officeDocument/2006/math" xmlns:v="urn:schemas-microsoft-com:vml" xmlns:wp14="http://schemas.microsoft.com/office/word/2010/wordprocessingDrawing" xmlns:wp="http://schemas.openxmlformats.org/drawingml/2006/wordprocessingDrawing" xmlns:w10="urn:schemas-microsoft-com:office:word" xmlns:w="http://schemas.openxmlformats.org/wordprocessingml/2006/main" xmlns:w14="http://schemas.microsoft.com/office/word/2010/wordml" xmlns:w15="http://schemas.microsoft.com/office/word/2012/wordml" xmlns:w16cex="http://schemas.microsoft.com/office/word/2018/wordml/cex" xmlns:w16cid="http://schemas.microsoft.com/office/word/2016/wordml/cid" xmlns:w16="http://schemas.microsoft.com/office/word/2018/wordml" xmlns:w16sdtdh="http://schemas.microsoft.com/office/word/2020/wordml/sdtdatahash" xmlns:w16se="http://schemas.microsoft.com/office/word/2015/wordml/symex" xmlns:wpg="http://schemas.microsoft.com/office/word/2010/wordprocessingGroup" xmlns:wpi="http://schemas.microsoft.com/office/word/2010/wordprocessingInk" xmlns:wne="http://schemas.microsoft.com/office/word/2006/wordml" xmlns:wps="http://schemas.microsoft.com/office/word/2010/wordprocessingShape" mc:Ignorable="w14 w15 w16se w16cid w16 w16cex w16sdtdh wp14">
   <w:p>
     <w:pPr>
       <w:pStyle w:val="Header"/>
@@ -3556,8 +3530,104 @@
 </file>
 
 <file path=word/numbering.xml><?xml version="1.0" encoding="utf-8"?>
-<w:numbering xmlns:wpc="http://schemas.microsoft.com/office/word/2010/wordprocessingCanvas" xmlns:cx="http://schemas.microsoft.com/office/drawing/2014/chartex" xmlns:cx1="http://schemas.microsoft.com/office/drawing/2015/9/8/chartex" xmlns:cx2="http://schemas.microsoft.com/office/drawing/2015/10/21/chartex" xmlns:cx3="http://schemas.microsoft.com/office/drawing/2016/5/9/chartex" xmlns:cx4="http://schemas.microsoft.com/office/drawing/2016/5/10/chartex" xmlns:cx5="http://schemas.microsoft.com/office/drawing/2016/5/11/chartex" xmlns:cx6="http://schemas.microsoft.com/office/drawing/2016/5/12/chartex" xmlns:cx7="http://schemas.microsoft.com/office/drawing/2016/5/13/chartex" xmlns:cx8="http://schemas.microsoft.com/office/drawing/2016/5/14/chartex" xmlns:mc="http://schemas.openxmlformats.org/markup-compatibility/2006" xmlns:aink="http://schemas.microsoft.com/office/drawing/2016/ink" xmlns:am3d="http://schemas.microsoft.com/office/drawing/2017/model3d" xmlns:o="urn:schemas-microsoft-com:office:office" xmlns:r="http://schemas.openxmlformats.org/officeDocument/2006/relationships" xmlns:m="http://schemas.openxmlformats.org/officeDocument/2006/math" xmlns:v="urn:schemas-microsoft-com:vml" xmlns:wp14="http://schemas.microsoft.com/office/word/2010/wordprocessingDrawing" xmlns:wp="http://schemas.openxmlformats.org/drawingml/2006/wordprocessingDrawing" xmlns:w10="urn:schemas-microsoft-com:office:word" xmlns:w="http://schemas.openxmlformats.org/wordprocessingml/2006/main" xmlns:w14="http://schemas.microsoft.com/office/word/2010/wordml" xmlns:w15="http://schemas.microsoft.com/office/word/2012/wordml" xmlns:w16cex="http://schemas.microsoft.com/office/word/2018/wordml/cex" xmlns:w16cid="http://schemas.microsoft.com/office/word/2016/wordml/cid" xmlns:w16="http://schemas.microsoft.com/office/word/2018/wordml" xmlns:w16sdtdh="http://schemas.microsoft.com/office/word/2020/wordml/sdtdatahash" xmlns:w16se="http://schemas.microsoft.com/office/word/2015/wordml/symex" xmlns:wpg="http://schemas.microsoft.com/office/word/2010/wordprocessingGroup" xmlns:wpi="http://schemas.microsoft.com/office/word/2010/wordprocessingInk" xmlns:wne="http://schemas.microsoft.com/office/word/2006/wordml" xmlns:wps="http://schemas.microsoft.com/office/word/2010/wordprocessingShape" mc:Ignorable="w14 w15 w16se w16cid w16 w16cex w16sdtdh wp14">
+<w:numbering xmlns:wpc="http://schemas.microsoft.com/office/word/2010/wordprocessingCanvas" xmlns:cx="http://schemas.microsoft.com/office/drawing/2014/chartex" xmlns:cx1="http://schemas.microsoft.com/office/drawing/2015/9/8/chartex" xmlns:cx2="http://schemas.microsoft.com/office/drawing/2015/10/21/chartex" xmlns:cx3="http://schemas.microsoft.com/office/drawing/2016/5/9/chartex" xmlns:cx4="http://schemas.microsoft.com/office/drawing/2016/5/10/chartex" xmlns:cx5="http://schemas.microsoft.com/office/drawing/2016/5/11/chartex" xmlns:cx6="http://schemas.microsoft.com/office/drawing/2016/5/12/chartex" xmlns:cx7="http://schemas.microsoft.com/office/drawing/2016/5/13/chartex" xmlns:cx8="http://schemas.microsoft.com/office/drawing/2016/5/14/chartex" xmlns:mc="http://schemas.openxmlformats.org/markup-compatibility/2006" xmlns:aink="http://schemas.microsoft.com/office/drawing/2016/ink" xmlns:am3d="http://schemas.microsoft.com/office/drawing/2017/model3d" xmlns:o="urn:schemas-microsoft-com:office:office" xmlns:oel="http://schemas.microsoft.com/office/2019/extlst" xmlns:r="http://schemas.openxmlformats.org/officeDocument/2006/relationships" xmlns:m="http://schemas.openxmlformats.org/officeDocument/2006/math" xmlns:v="urn:schemas-microsoft-com:vml" xmlns:wp14="http://schemas.microsoft.com/office/word/2010/wordprocessingDrawing" xmlns:wp="http://schemas.openxmlformats.org/drawingml/2006/wordprocessingDrawing" xmlns:w10="urn:schemas-microsoft-com:office:word" xmlns:w="http://schemas.openxmlformats.org/wordprocessingml/2006/main" xmlns:w14="http://schemas.microsoft.com/office/word/2010/wordml" xmlns:w15="http://schemas.microsoft.com/office/word/2012/wordml" xmlns:w16cex="http://schemas.microsoft.com/office/word/2018/wordml/cex" xmlns:w16cid="http://schemas.microsoft.com/office/word/2016/wordml/cid" xmlns:w16="http://schemas.microsoft.com/office/word/2018/wordml" xmlns:w16sdtdh="http://schemas.microsoft.com/office/word/2020/wordml/sdtdatahash" xmlns:w16se="http://schemas.microsoft.com/office/word/2015/wordml/symex" xmlns:wpg="http://schemas.microsoft.com/office/word/2010/wordprocessingGroup" xmlns:wpi="http://schemas.microsoft.com/office/word/2010/wordprocessingInk" xmlns:wne="http://schemas.microsoft.com/office/word/2006/wordml" xmlns:wps="http://schemas.microsoft.com/office/word/2010/wordprocessingShape" mc:Ignorable="w14 w15 w16se w16cid w16 w16cex w16sdtdh wp14">
   <w:abstractNum w:abstractNumId="0" w15:restartNumberingAfterBreak="0">
+    <w:nsid w:val="11AA6629"/>
+    <w:multiLevelType w:val="hybridMultilevel"/>
+    <w:tmpl w:val="12F469DA"/>
+    <w:lvl w:ilvl="0" w:tplc="FFFFFFFF">
+      <w:start w:val="1"/>
+      <w:numFmt w:val="decimal"/>
+      <w:lvlText w:val="%1."/>
+      <w:lvlJc w:val="left"/>
+      <w:pPr>
+        <w:tabs>
+          <w:tab w:val="num" w:pos="284"/>
+        </w:tabs>
+        <w:ind w:left="720" w:hanging="360"/>
+      </w:pPr>
+      <w:rPr>
+        <w:rFonts w:hint="eastAsia"/>
+        <w:b w:val="0"/>
+        <w:bCs/>
+        <w:sz w:val="22"/>
+        <w:szCs w:val="22"/>
+      </w:rPr>
+    </w:lvl>
+    <w:lvl w:ilvl="1" w:tplc="FFFFFFFF" w:tentative="1">
+      <w:start w:val="1"/>
+      <w:numFmt w:val="lowerLetter"/>
+      <w:lvlText w:val="%2."/>
+      <w:lvlJc w:val="left"/>
+      <w:pPr>
+        <w:ind w:left="1440" w:hanging="360"/>
+      </w:pPr>
+    </w:lvl>
+    <w:lvl w:ilvl="2" w:tplc="FFFFFFFF" w:tentative="1">
+      <w:start w:val="1"/>
+      <w:numFmt w:val="lowerRoman"/>
+      <w:lvlText w:val="%3."/>
+      <w:lvlJc w:val="right"/>
+      <w:pPr>
+        <w:ind w:left="2160" w:hanging="180"/>
+      </w:pPr>
+    </w:lvl>
+    <w:lvl w:ilvl="3" w:tplc="FFFFFFFF" w:tentative="1">
+      <w:start w:val="1"/>
+      <w:numFmt w:val="decimal"/>
+      <w:lvlText w:val="%4."/>
+      <w:lvlJc w:val="left"/>
+      <w:pPr>
+        <w:ind w:left="2880" w:hanging="360"/>
+      </w:pPr>
+    </w:lvl>
+    <w:lvl w:ilvl="4" w:tplc="FFFFFFFF" w:tentative="1">
+      <w:start w:val="1"/>
+      <w:numFmt w:val="lowerLetter"/>
+      <w:lvlText w:val="%5."/>
+      <w:lvlJc w:val="left"/>
+      <w:pPr>
+        <w:ind w:left="3600" w:hanging="360"/>
+      </w:pPr>
+    </w:lvl>
+    <w:lvl w:ilvl="5" w:tplc="FFFFFFFF" w:tentative="1">
+      <w:start w:val="1"/>
+      <w:numFmt w:val="lowerRoman"/>
+      <w:lvlText w:val="%6."/>
+      <w:lvlJc w:val="right"/>
+      <w:pPr>
+        <w:ind w:left="4320" w:hanging="180"/>
+      </w:pPr>
+    </w:lvl>
+    <w:lvl w:ilvl="6" w:tplc="FFFFFFFF" w:tentative="1">
+      <w:start w:val="1"/>
+      <w:numFmt w:val="decimal"/>
+      <w:lvlText w:val="%7."/>
+      <w:lvlJc w:val="left"/>
+      <w:pPr>
+        <w:ind w:left="5040" w:hanging="360"/>
+      </w:pPr>
+    </w:lvl>
+    <w:lvl w:ilvl="7" w:tplc="FFFFFFFF" w:tentative="1">
+      <w:start w:val="1"/>
+      <w:numFmt w:val="lowerLetter"/>
+      <w:lvlText w:val="%8."/>
+      <w:lvlJc w:val="left"/>
+      <w:pPr>
+        <w:ind w:left="5760" w:hanging="360"/>
+      </w:pPr>
+    </w:lvl>
+    <w:lvl w:ilvl="8" w:tplc="FFFFFFFF" w:tentative="1">
+      <w:start w:val="1"/>
+      <w:numFmt w:val="lowerRoman"/>
+      <w:lvlText w:val="%9."/>
+      <w:lvlJc w:val="right"/>
+      <w:pPr>
+        <w:ind w:left="6480" w:hanging="180"/>
+      </w:pPr>
+    </w:lvl>
+  </w:abstractNum>
+  <w:abstractNum w:abstractNumId="1" w15:restartNumberingAfterBreak="0">
     <w:nsid w:val="1FF402BE"/>
     <w:multiLevelType w:val="hybridMultilevel"/>
     <w:tmpl w:val="A68CC714"/>
@@ -3679,168 +3749,108 @@
       </w:pPr>
     </w:lvl>
   </w:abstractNum>
-  <w:abstractNum w:abstractNumId="1" w15:restartNumberingAfterBreak="0">
-    <w:nsid w:val="2CD80320"/>
-    <w:multiLevelType w:val="multilevel"/>
-    <w:tmpl w:val="03787202"/>
-    <w:lvl w:ilvl="0">
+  <w:abstractNum w:abstractNumId="2" w15:restartNumberingAfterBreak="0">
+    <w:nsid w:val="35506E55"/>
+    <w:multiLevelType w:val="hybridMultilevel"/>
+    <w:tmpl w:val="773A769A"/>
+    <w:lvl w:ilvl="0" w:tplc="FFFFFFFF">
+      <w:start w:val="1"/>
+      <w:numFmt w:val="decimal"/>
+      <w:lvlText w:val="%1."/>
+      <w:lvlJc w:val="left"/>
+      <w:pPr>
+        <w:tabs>
+          <w:tab w:val="num" w:pos="284"/>
+        </w:tabs>
+        <w:ind w:left="720" w:hanging="360"/>
+      </w:pPr>
+      <w:rPr>
+        <w:rFonts w:hint="eastAsia"/>
+      </w:rPr>
+    </w:lvl>
+    <w:lvl w:ilvl="1" w:tplc="FFFFFFFF" w:tentative="1">
+      <w:start w:val="1"/>
+      <w:numFmt w:val="lowerLetter"/>
+      <w:lvlText w:val="%2."/>
+      <w:lvlJc w:val="left"/>
+      <w:pPr>
+        <w:ind w:left="1440" w:hanging="360"/>
+      </w:pPr>
+    </w:lvl>
+    <w:lvl w:ilvl="2" w:tplc="FFFFFFFF" w:tentative="1">
+      <w:start w:val="1"/>
+      <w:numFmt w:val="lowerRoman"/>
+      <w:lvlText w:val="%3."/>
+      <w:lvlJc w:val="right"/>
+      <w:pPr>
+        <w:ind w:left="2160" w:hanging="180"/>
+      </w:pPr>
+    </w:lvl>
+    <w:lvl w:ilvl="3" w:tplc="FFFFFFFF" w:tentative="1">
+      <w:start w:val="1"/>
+      <w:numFmt w:val="decimal"/>
+      <w:lvlText w:val="%4."/>
+      <w:lvlJc w:val="left"/>
+      <w:pPr>
+        <w:ind w:left="2880" w:hanging="360"/>
+      </w:pPr>
+    </w:lvl>
+    <w:lvl w:ilvl="4" w:tplc="FFFFFFFF" w:tentative="1">
+      <w:start w:val="1"/>
+      <w:numFmt w:val="lowerLetter"/>
+      <w:lvlText w:val="%5."/>
+      <w:lvlJc w:val="left"/>
+      <w:pPr>
+        <w:ind w:left="3600" w:hanging="360"/>
+      </w:pPr>
+    </w:lvl>
+    <w:lvl w:ilvl="5" w:tplc="FFFFFFFF" w:tentative="1">
+      <w:start w:val="1"/>
+      <w:numFmt w:val="lowerRoman"/>
+      <w:lvlText w:val="%6."/>
+      <w:lvlJc w:val="right"/>
+      <w:pPr>
+        <w:ind w:left="4320" w:hanging="180"/>
+      </w:pPr>
+    </w:lvl>
+    <w:lvl w:ilvl="6" w:tplc="FFFFFFFF" w:tentative="1">
+      <w:start w:val="1"/>
+      <w:numFmt w:val="decimal"/>
+      <w:lvlText w:val="%7."/>
+      <w:lvlJc w:val="left"/>
+      <w:pPr>
+        <w:ind w:left="5040" w:hanging="360"/>
+      </w:pPr>
+    </w:lvl>
+    <w:lvl w:ilvl="7" w:tplc="FFFFFFFF" w:tentative="1">
+      <w:start w:val="1"/>
+      <w:numFmt w:val="lowerLetter"/>
+      <w:lvlText w:val="%8."/>
+      <w:lvlJc w:val="left"/>
+      <w:pPr>
+        <w:ind w:left="5760" w:hanging="360"/>
+      </w:pPr>
+    </w:lvl>
+    <w:lvl w:ilvl="8" w:tplc="FFFFFFFF" w:tentative="1">
+      <w:start w:val="1"/>
+      <w:numFmt w:val="lowerRoman"/>
+      <w:lvlText w:val="%9."/>
+      <w:lvlJc w:val="right"/>
+      <w:pPr>
+        <w:ind w:left="6480" w:hanging="180"/>
+      </w:pPr>
+    </w:lvl>
+  </w:abstractNum>
+  <w:abstractNum w:abstractNumId="3" w15:restartNumberingAfterBreak="0">
+    <w:nsid w:val="37B138FB"/>
+    <w:multiLevelType w:val="hybridMultilevel"/>
+    <w:tmpl w:val="7D628E38"/>
+    <w:lvl w:ilvl="0" w:tplc="04090001">
       <w:start w:val="1"/>
       <w:numFmt w:val="bullet"/>
-      <w:lvlText w:val=""/>
+      <w:lvlText w:val=""/>
       <w:lvlJc w:val="left"/>
       <w:pPr>
-        <w:tabs>
-          <w:tab w:val="num" w:pos="720"/>
-        </w:tabs>
-        <w:ind w:left="720" w:hanging="360"/>
-      </w:pPr>
-      <w:rPr>
-        <w:rFonts w:ascii="Symbol" w:hAnsi="Symbol" w:hint="default"/>
-        <w:sz w:val="20"/>
-      </w:rPr>
-    </w:lvl>
-    <w:lvl w:ilvl="1" w:tentative="1">
-      <w:start w:val="1"/>
-      <w:numFmt w:val="bullet"/>
-      <w:lvlText w:val="o"/>
-      <w:lvlJc w:val="left"/>
-      <w:pPr>
-        <w:tabs>
-          <w:tab w:val="num" w:pos="1440"/>
-        </w:tabs>
-        <w:ind w:left="1440" w:hanging="360"/>
-      </w:pPr>
-      <w:rPr>
-        <w:rFonts w:ascii="Courier New" w:hAnsi="Courier New" w:hint="default"/>
-        <w:sz w:val="20"/>
-      </w:rPr>
-    </w:lvl>
-    <w:lvl w:ilvl="2" w:tentative="1">
-      <w:start w:val="1"/>
-      <w:numFmt w:val="bullet"/>
-      <w:lvlText w:val=""/>
-      <w:lvlJc w:val="left"/>
-      <w:pPr>
-        <w:tabs>
-          <w:tab w:val="num" w:pos="2160"/>
-        </w:tabs>
-        <w:ind w:left="2160" w:hanging="360"/>
-      </w:pPr>
-      <w:rPr>
-        <w:rFonts w:ascii="Wingdings" w:hAnsi="Wingdings" w:hint="default"/>
-        <w:sz w:val="20"/>
-      </w:rPr>
-    </w:lvl>
-    <w:lvl w:ilvl="3" w:tentative="1">
-      <w:start w:val="1"/>
-      <w:numFmt w:val="bullet"/>
-      <w:lvlText w:val=""/>
-      <w:lvlJc w:val="left"/>
-      <w:pPr>
-        <w:tabs>
-          <w:tab w:val="num" w:pos="2880"/>
-        </w:tabs>
-        <w:ind w:left="2880" w:hanging="360"/>
-      </w:pPr>
-      <w:rPr>
-        <w:rFonts w:ascii="Wingdings" w:hAnsi="Wingdings" w:hint="default"/>
-        <w:sz w:val="20"/>
-      </w:rPr>
-    </w:lvl>
-    <w:lvl w:ilvl="4" w:tentative="1">
-      <w:start w:val="1"/>
-      <w:numFmt w:val="bullet"/>
-      <w:lvlText w:val=""/>
-      <w:lvlJc w:val="left"/>
-      <w:pPr>
-        <w:tabs>
-          <w:tab w:val="num" w:pos="3600"/>
-        </w:tabs>
-        <w:ind w:left="3600" w:hanging="360"/>
-      </w:pPr>
-      <w:rPr>
-        <w:rFonts w:ascii="Wingdings" w:hAnsi="Wingdings" w:hint="default"/>
-        <w:sz w:val="20"/>
-      </w:rPr>
-    </w:lvl>
-    <w:lvl w:ilvl="5" w:tentative="1">
-      <w:start w:val="1"/>
-      <w:numFmt w:val="bullet"/>
-      <w:lvlText w:val=""/>
-      <w:lvlJc w:val="left"/>
-      <w:pPr>
-        <w:tabs>
-          <w:tab w:val="num" w:pos="4320"/>
-        </w:tabs>
-        <w:ind w:left="4320" w:hanging="360"/>
-      </w:pPr>
-      <w:rPr>
-        <w:rFonts w:ascii="Wingdings" w:hAnsi="Wingdings" w:hint="default"/>
-        <w:sz w:val="20"/>
-      </w:rPr>
-    </w:lvl>
-    <w:lvl w:ilvl="6" w:tentative="1">
-      <w:start w:val="1"/>
-      <w:numFmt w:val="bullet"/>
-      <w:lvlText w:val=""/>
-      <w:lvlJc w:val="left"/>
-      <w:pPr>
-        <w:tabs>
-          <w:tab w:val="num" w:pos="5040"/>
-        </w:tabs>
-        <w:ind w:left="5040" w:hanging="360"/>
-      </w:pPr>
-      <w:rPr>
-        <w:rFonts w:ascii="Wingdings" w:hAnsi="Wingdings" w:hint="default"/>
-        <w:sz w:val="20"/>
-      </w:rPr>
-    </w:lvl>
-    <w:lvl w:ilvl="7" w:tentative="1">
-      <w:start w:val="1"/>
-      <w:numFmt w:val="bullet"/>
-      <w:lvlText w:val=""/>
-      <w:lvlJc w:val="left"/>
-      <w:pPr>
-        <w:tabs>
-          <w:tab w:val="num" w:pos="5760"/>
-        </w:tabs>
-        <w:ind w:left="5760" w:hanging="360"/>
-      </w:pPr>
-      <w:rPr>
-        <w:rFonts w:ascii="Wingdings" w:hAnsi="Wingdings" w:hint="default"/>
-        <w:sz w:val="20"/>
-      </w:rPr>
-    </w:lvl>
-    <w:lvl w:ilvl="8" w:tentative="1">
-      <w:start w:val="1"/>
-      <w:numFmt w:val="bullet"/>
-      <w:lvlText w:val=""/>
-      <w:lvlJc w:val="left"/>
-      <w:pPr>
-        <w:tabs>
-          <w:tab w:val="num" w:pos="6480"/>
-        </w:tabs>
-        <w:ind w:left="6480" w:hanging="360"/>
-      </w:pPr>
-      <w:rPr>
-        <w:rFonts w:ascii="Wingdings" w:hAnsi="Wingdings" w:hint="default"/>
-        <w:sz w:val="20"/>
-      </w:rPr>
-    </w:lvl>
-  </w:abstractNum>
-  <w:abstractNum w:abstractNumId="2" w15:restartNumberingAfterBreak="0">
-    <w:nsid w:val="2F4C32F2"/>
-    <w:multiLevelType w:val="hybridMultilevel"/>
-    <w:tmpl w:val="5FFCCB58"/>
-    <w:lvl w:ilvl="0" w:tplc="0409000D">
-      <w:start w:val="1"/>
-      <w:numFmt w:val="bullet"/>
-      <w:lvlText w:val=""/>
-      <w:lvlJc w:val="left"/>
-      <w:pPr>
-        <w:tabs>
-          <w:tab w:val="num" w:pos="420"/>
-        </w:tabs>
         <w:ind w:left="420" w:hanging="420"/>
       </w:pPr>
       <w:rPr>
@@ -3853,9 +3863,6 @@
       <w:lvlText w:val=""/>
       <w:lvlJc w:val="left"/>
       <w:pPr>
-        <w:tabs>
-          <w:tab w:val="num" w:pos="840"/>
-        </w:tabs>
         <w:ind w:left="840" w:hanging="420"/>
       </w:pPr>
       <w:rPr>
@@ -3868,9 +3875,6 @@
       <w:lvlText w:val=""/>
       <w:lvlJc w:val="left"/>
       <w:pPr>
-        <w:tabs>
-          <w:tab w:val="num" w:pos="1260"/>
-        </w:tabs>
         <w:ind w:left="1260" w:hanging="420"/>
       </w:pPr>
       <w:rPr>
@@ -3883,9 +3887,6 @@
       <w:lvlText w:val=""/>
       <w:lvlJc w:val="left"/>
       <w:pPr>
-        <w:tabs>
-          <w:tab w:val="num" w:pos="1680"/>
-        </w:tabs>
         <w:ind w:left="1680" w:hanging="420"/>
       </w:pPr>
       <w:rPr>
@@ -3898,9 +3899,6 @@
       <w:lvlText w:val=""/>
       <w:lvlJc w:val="left"/>
       <w:pPr>
-        <w:tabs>
-          <w:tab w:val="num" w:pos="2100"/>
-        </w:tabs>
         <w:ind w:left="2100" w:hanging="420"/>
       </w:pPr>
       <w:rPr>
@@ -3913,9 +3911,6 @@
       <w:lvlText w:val=""/>
       <w:lvlJc w:val="left"/>
       <w:pPr>
-        <w:tabs>
-          <w:tab w:val="num" w:pos="2520"/>
-        </w:tabs>
         <w:ind w:left="2520" w:hanging="420"/>
       </w:pPr>
       <w:rPr>
@@ -3928,9 +3923,6 @@
       <w:lvlText w:val=""/>
       <w:lvlJc w:val="left"/>
       <w:pPr>
-        <w:tabs>
-          <w:tab w:val="num" w:pos="2940"/>
-        </w:tabs>
         <w:ind w:left="2940" w:hanging="420"/>
       </w:pPr>
       <w:rPr>
@@ -3943,9 +3935,6 @@
       <w:lvlText w:val=""/>
       <w:lvlJc w:val="left"/>
       <w:pPr>
-        <w:tabs>
-          <w:tab w:val="num" w:pos="3360"/>
-        </w:tabs>
         <w:ind w:left="3360" w:hanging="420"/>
       </w:pPr>
       <w:rPr>
@@ -3958,9 +3947,6 @@
       <w:lvlText w:val=""/>
       <w:lvlJc w:val="left"/>
       <w:pPr>
-        <w:tabs>
-          <w:tab w:val="num" w:pos="3780"/>
-        </w:tabs>
         <w:ind w:left="3780" w:hanging="420"/>
       </w:pPr>
       <w:rPr>
@@ -3968,11 +3954,11 @@
       </w:rPr>
     </w:lvl>
   </w:abstractNum>
-  <w:abstractNum w:abstractNumId="3" w15:restartNumberingAfterBreak="0">
-    <w:nsid w:val="35506E55"/>
+  <w:abstractNum w:abstractNumId="4" w15:restartNumberingAfterBreak="0">
+    <w:nsid w:val="4D3B24D8"/>
     <w:multiLevelType w:val="hybridMultilevel"/>
-    <w:tmpl w:val="773A769A"/>
-    <w:lvl w:ilvl="0" w:tplc="FFFFFFFF">
+    <w:tmpl w:val="12F469DA"/>
+    <w:lvl w:ilvl="0" w:tplc="00482C88">
       <w:start w:val="1"/>
       <w:numFmt w:val="decimal"/>
       <w:lvlText w:val="%1."/>
@@ -3985,6 +3971,10 @@
       </w:pPr>
       <w:rPr>
         <w:rFonts w:hint="eastAsia"/>
+        <w:b w:val="0"/>
+        <w:bCs/>
+        <w:sz w:val="22"/>
+        <w:szCs w:val="22"/>
       </w:rPr>
     </w:lvl>
     <w:lvl w:ilvl="1" w:tplc="FFFFFFFF" w:tentative="1">
@@ -4060,959 +4050,22 @@
       </w:pPr>
     </w:lvl>
   </w:abstractNum>
-  <w:abstractNum w:abstractNumId="4" w15:restartNumberingAfterBreak="0">
-    <w:nsid w:val="37B138FB"/>
-    <w:multiLevelType w:val="hybridMultilevel"/>
-    <w:tmpl w:val="7D628E38"/>
-    <w:lvl w:ilvl="0" w:tplc="04090001">
-      <w:start w:val="1"/>
-      <w:numFmt w:val="bullet"/>
-      <w:lvlText w:val=""/>
-      <w:lvlJc w:val="left"/>
-      <w:pPr>
-        <w:ind w:left="420" w:hanging="420"/>
-      </w:pPr>
-      <w:rPr>
-        <w:rFonts w:ascii="Wingdings" w:hAnsi="Wingdings" w:hint="default"/>
-      </w:rPr>
-    </w:lvl>
-    <w:lvl w:ilvl="1" w:tplc="04090003" w:tentative="1">
-      <w:start w:val="1"/>
-      <w:numFmt w:val="bullet"/>
-      <w:lvlText w:val=""/>
-      <w:lvlJc w:val="left"/>
-      <w:pPr>
-        <w:ind w:left="840" w:hanging="420"/>
-      </w:pPr>
-      <w:rPr>
-        <w:rFonts w:ascii="Wingdings" w:hAnsi="Wingdings" w:hint="default"/>
-      </w:rPr>
-    </w:lvl>
-    <w:lvl w:ilvl="2" w:tplc="04090005" w:tentative="1">
-      <w:start w:val="1"/>
-      <w:numFmt w:val="bullet"/>
-      <w:lvlText w:val=""/>
-      <w:lvlJc w:val="left"/>
-      <w:pPr>
-        <w:ind w:left="1260" w:hanging="420"/>
-      </w:pPr>
-      <w:rPr>
-        <w:rFonts w:ascii="Wingdings" w:hAnsi="Wingdings" w:hint="default"/>
-      </w:rPr>
-    </w:lvl>
-    <w:lvl w:ilvl="3" w:tplc="04090001" w:tentative="1">
-      <w:start w:val="1"/>
-      <w:numFmt w:val="bullet"/>
-      <w:lvlText w:val=""/>
-      <w:lvlJc w:val="left"/>
-      <w:pPr>
-        <w:ind w:left="1680" w:hanging="420"/>
-      </w:pPr>
-      <w:rPr>
-        <w:rFonts w:ascii="Wingdings" w:hAnsi="Wingdings" w:hint="default"/>
-      </w:rPr>
-    </w:lvl>
-    <w:lvl w:ilvl="4" w:tplc="04090003" w:tentative="1">
-      <w:start w:val="1"/>
-      <w:numFmt w:val="bullet"/>
-      <w:lvlText w:val=""/>
-      <w:lvlJc w:val="left"/>
-      <w:pPr>
-        <w:ind w:left="2100" w:hanging="420"/>
-      </w:pPr>
-      <w:rPr>
-        <w:rFonts w:ascii="Wingdings" w:hAnsi="Wingdings" w:hint="default"/>
-      </w:rPr>
-    </w:lvl>
-    <w:lvl w:ilvl="5" w:tplc="04090005" w:tentative="1">
-      <w:start w:val="1"/>
-      <w:numFmt w:val="bullet"/>
-      <w:lvlText w:val=""/>
-      <w:lvlJc w:val="left"/>
-      <w:pPr>
-        <w:ind w:left="2520" w:hanging="420"/>
-      </w:pPr>
-      <w:rPr>
-        <w:rFonts w:ascii="Wingdings" w:hAnsi="Wingdings" w:hint="default"/>
-      </w:rPr>
-    </w:lvl>
-    <w:lvl w:ilvl="6" w:tplc="04090001" w:tentative="1">
-      <w:start w:val="1"/>
-      <w:numFmt w:val="bullet"/>
-      <w:lvlText w:val=""/>
-      <w:lvlJc w:val="left"/>
-      <w:pPr>
-        <w:ind w:left="2940" w:hanging="420"/>
-      </w:pPr>
-      <w:rPr>
-        <w:rFonts w:ascii="Wingdings" w:hAnsi="Wingdings" w:hint="default"/>
-      </w:rPr>
-    </w:lvl>
-    <w:lvl w:ilvl="7" w:tplc="04090003" w:tentative="1">
-      <w:start w:val="1"/>
-      <w:numFmt w:val="bullet"/>
-      <w:lvlText w:val=""/>
-      <w:lvlJc w:val="left"/>
-      <w:pPr>
-        <w:ind w:left="3360" w:hanging="420"/>
-      </w:pPr>
-      <w:rPr>
-        <w:rFonts w:ascii="Wingdings" w:hAnsi="Wingdings" w:hint="default"/>
-      </w:rPr>
-    </w:lvl>
-    <w:lvl w:ilvl="8" w:tplc="04090005" w:tentative="1">
-      <w:start w:val="1"/>
-      <w:numFmt w:val="bullet"/>
-      <w:lvlText w:val=""/>
-      <w:lvlJc w:val="left"/>
-      <w:pPr>
-        <w:ind w:left="3780" w:hanging="420"/>
-      </w:pPr>
-      <w:rPr>
-        <w:rFonts w:ascii="Wingdings" w:hAnsi="Wingdings" w:hint="default"/>
-      </w:rPr>
-    </w:lvl>
-  </w:abstractNum>
-  <w:abstractNum w:abstractNumId="5" w15:restartNumberingAfterBreak="0">
-    <w:nsid w:val="3BEF0BE3"/>
-    <w:multiLevelType w:val="hybridMultilevel"/>
-    <w:tmpl w:val="61349336"/>
-    <w:lvl w:ilvl="0" w:tplc="0409000D">
-      <w:start w:val="1"/>
-      <w:numFmt w:val="bullet"/>
-      <w:lvlText w:val=""/>
-      <w:lvlJc w:val="left"/>
-      <w:pPr>
-        <w:tabs>
-          <w:tab w:val="num" w:pos="420"/>
-        </w:tabs>
-        <w:ind w:left="420" w:hanging="420"/>
-      </w:pPr>
-      <w:rPr>
-        <w:rFonts w:ascii="Wingdings" w:hAnsi="Wingdings" w:hint="default"/>
-      </w:rPr>
-    </w:lvl>
-    <w:lvl w:ilvl="1" w:tplc="04090003" w:tentative="1">
-      <w:start w:val="1"/>
-      <w:numFmt w:val="bullet"/>
-      <w:lvlText w:val=""/>
-      <w:lvlJc w:val="left"/>
-      <w:pPr>
-        <w:tabs>
-          <w:tab w:val="num" w:pos="840"/>
-        </w:tabs>
-        <w:ind w:left="840" w:hanging="420"/>
-      </w:pPr>
-      <w:rPr>
-        <w:rFonts w:ascii="Wingdings" w:hAnsi="Wingdings" w:hint="default"/>
-      </w:rPr>
-    </w:lvl>
-    <w:lvl w:ilvl="2" w:tplc="04090005" w:tentative="1">
-      <w:start w:val="1"/>
-      <w:numFmt w:val="bullet"/>
-      <w:lvlText w:val=""/>
-      <w:lvlJc w:val="left"/>
-      <w:pPr>
-        <w:tabs>
-          <w:tab w:val="num" w:pos="1260"/>
-        </w:tabs>
-        <w:ind w:left="1260" w:hanging="420"/>
-      </w:pPr>
-      <w:rPr>
-        <w:rFonts w:ascii="Wingdings" w:hAnsi="Wingdings" w:hint="default"/>
-      </w:rPr>
-    </w:lvl>
-    <w:lvl w:ilvl="3" w:tplc="04090001" w:tentative="1">
-      <w:start w:val="1"/>
-      <w:numFmt w:val="bullet"/>
-      <w:lvlText w:val=""/>
-      <w:lvlJc w:val="left"/>
-      <w:pPr>
-        <w:tabs>
-          <w:tab w:val="num" w:pos="1680"/>
-        </w:tabs>
-        <w:ind w:left="1680" w:hanging="420"/>
-      </w:pPr>
-      <w:rPr>
-        <w:rFonts w:ascii="Wingdings" w:hAnsi="Wingdings" w:hint="default"/>
-      </w:rPr>
-    </w:lvl>
-    <w:lvl w:ilvl="4" w:tplc="04090003" w:tentative="1">
-      <w:start w:val="1"/>
-      <w:numFmt w:val="bullet"/>
-      <w:lvlText w:val=""/>
-      <w:lvlJc w:val="left"/>
-      <w:pPr>
-        <w:tabs>
-          <w:tab w:val="num" w:pos="2100"/>
-        </w:tabs>
-        <w:ind w:left="2100" w:hanging="420"/>
-      </w:pPr>
-      <w:rPr>
-        <w:rFonts w:ascii="Wingdings" w:hAnsi="Wingdings" w:hint="default"/>
-      </w:rPr>
-    </w:lvl>
-    <w:lvl w:ilvl="5" w:tplc="04090005" w:tentative="1">
-      <w:start w:val="1"/>
-      <w:numFmt w:val="bullet"/>
-      <w:lvlText w:val=""/>
-      <w:lvlJc w:val="left"/>
-      <w:pPr>
-        <w:tabs>
-          <w:tab w:val="num" w:pos="2520"/>
-        </w:tabs>
-        <w:ind w:left="2520" w:hanging="420"/>
-      </w:pPr>
-      <w:rPr>
-        <w:rFonts w:ascii="Wingdings" w:hAnsi="Wingdings" w:hint="default"/>
-      </w:rPr>
-    </w:lvl>
-    <w:lvl w:ilvl="6" w:tplc="04090001" w:tentative="1">
-      <w:start w:val="1"/>
-      <w:numFmt w:val="bullet"/>
-      <w:lvlText w:val=""/>
-      <w:lvlJc w:val="left"/>
-      <w:pPr>
-        <w:tabs>
-          <w:tab w:val="num" w:pos="2940"/>
-        </w:tabs>
-        <w:ind w:left="2940" w:hanging="420"/>
-      </w:pPr>
-      <w:rPr>
-        <w:rFonts w:ascii="Wingdings" w:hAnsi="Wingdings" w:hint="default"/>
-      </w:rPr>
-    </w:lvl>
-    <w:lvl w:ilvl="7" w:tplc="04090003" w:tentative="1">
-      <w:start w:val="1"/>
-      <w:numFmt w:val="bullet"/>
-      <w:lvlText w:val=""/>
-      <w:lvlJc w:val="left"/>
-      <w:pPr>
-        <w:tabs>
-          <w:tab w:val="num" w:pos="3360"/>
-        </w:tabs>
-        <w:ind w:left="3360" w:hanging="420"/>
-      </w:pPr>
-      <w:rPr>
-        <w:rFonts w:ascii="Wingdings" w:hAnsi="Wingdings" w:hint="default"/>
-      </w:rPr>
-    </w:lvl>
-    <w:lvl w:ilvl="8" w:tplc="04090005" w:tentative="1">
-      <w:start w:val="1"/>
-      <w:numFmt w:val="bullet"/>
-      <w:lvlText w:val=""/>
-      <w:lvlJc w:val="left"/>
-      <w:pPr>
-        <w:tabs>
-          <w:tab w:val="num" w:pos="3780"/>
-        </w:tabs>
-        <w:ind w:left="3780" w:hanging="420"/>
-      </w:pPr>
-      <w:rPr>
-        <w:rFonts w:ascii="Wingdings" w:hAnsi="Wingdings" w:hint="default"/>
-      </w:rPr>
-    </w:lvl>
-  </w:abstractNum>
-  <w:abstractNum w:abstractNumId="6" w15:restartNumberingAfterBreak="0">
-    <w:nsid w:val="44BA6191"/>
-    <w:multiLevelType w:val="hybridMultilevel"/>
-    <w:tmpl w:val="773A769A"/>
-    <w:lvl w:ilvl="0" w:tplc="627ED21E">
-      <w:start w:val="1"/>
-      <w:numFmt w:val="decimal"/>
-      <w:lvlText w:val="%1."/>
-      <w:lvlJc w:val="left"/>
-      <w:pPr>
-        <w:tabs>
-          <w:tab w:val="num" w:pos="284"/>
-        </w:tabs>
-        <w:ind w:left="720" w:hanging="360"/>
-      </w:pPr>
-      <w:rPr>
-        <w:rFonts w:hint="eastAsia"/>
-      </w:rPr>
-    </w:lvl>
-    <w:lvl w:ilvl="1" w:tplc="10090019" w:tentative="1">
-      <w:start w:val="1"/>
-      <w:numFmt w:val="lowerLetter"/>
-      <w:lvlText w:val="%2."/>
-      <w:lvlJc w:val="left"/>
-      <w:pPr>
-        <w:ind w:left="1440" w:hanging="360"/>
-      </w:pPr>
-    </w:lvl>
-    <w:lvl w:ilvl="2" w:tplc="1009001B" w:tentative="1">
-      <w:start w:val="1"/>
-      <w:numFmt w:val="lowerRoman"/>
-      <w:lvlText w:val="%3."/>
-      <w:lvlJc w:val="right"/>
-      <w:pPr>
-        <w:ind w:left="2160" w:hanging="180"/>
-      </w:pPr>
-    </w:lvl>
-    <w:lvl w:ilvl="3" w:tplc="1009000F" w:tentative="1">
-      <w:start w:val="1"/>
-      <w:numFmt w:val="decimal"/>
-      <w:lvlText w:val="%4."/>
-      <w:lvlJc w:val="left"/>
-      <w:pPr>
-        <w:ind w:left="2880" w:hanging="360"/>
-      </w:pPr>
-    </w:lvl>
-    <w:lvl w:ilvl="4" w:tplc="10090019" w:tentative="1">
-      <w:start w:val="1"/>
-      <w:numFmt w:val="lowerLetter"/>
-      <w:lvlText w:val="%5."/>
-      <w:lvlJc w:val="left"/>
-      <w:pPr>
-        <w:ind w:left="3600" w:hanging="360"/>
-      </w:pPr>
-    </w:lvl>
-    <w:lvl w:ilvl="5" w:tplc="1009001B" w:tentative="1">
-      <w:start w:val="1"/>
-      <w:numFmt w:val="lowerRoman"/>
-      <w:lvlText w:val="%6."/>
-      <w:lvlJc w:val="right"/>
-      <w:pPr>
-        <w:ind w:left="4320" w:hanging="180"/>
-      </w:pPr>
-    </w:lvl>
-    <w:lvl w:ilvl="6" w:tplc="1009000F" w:tentative="1">
-      <w:start w:val="1"/>
-      <w:numFmt w:val="decimal"/>
-      <w:lvlText w:val="%7."/>
-      <w:lvlJc w:val="left"/>
-      <w:pPr>
-        <w:ind w:left="5040" w:hanging="360"/>
-      </w:pPr>
-    </w:lvl>
-    <w:lvl w:ilvl="7" w:tplc="10090019" w:tentative="1">
-      <w:start w:val="1"/>
-      <w:numFmt w:val="lowerLetter"/>
-      <w:lvlText w:val="%8."/>
-      <w:lvlJc w:val="left"/>
-      <w:pPr>
-        <w:ind w:left="5760" w:hanging="360"/>
-      </w:pPr>
-    </w:lvl>
-    <w:lvl w:ilvl="8" w:tplc="1009001B" w:tentative="1">
-      <w:start w:val="1"/>
-      <w:numFmt w:val="lowerRoman"/>
-      <w:lvlText w:val="%9."/>
-      <w:lvlJc w:val="right"/>
-      <w:pPr>
-        <w:ind w:left="6480" w:hanging="180"/>
-      </w:pPr>
-    </w:lvl>
-  </w:abstractNum>
-  <w:abstractNum w:abstractNumId="7" w15:restartNumberingAfterBreak="0">
-    <w:nsid w:val="4D3B24D8"/>
-    <w:multiLevelType w:val="hybridMultilevel"/>
-    <w:tmpl w:val="773A769A"/>
-    <w:lvl w:ilvl="0" w:tplc="FFFFFFFF">
-      <w:start w:val="1"/>
-      <w:numFmt w:val="decimal"/>
-      <w:lvlText w:val="%1."/>
-      <w:lvlJc w:val="left"/>
-      <w:pPr>
-        <w:tabs>
-          <w:tab w:val="num" w:pos="284"/>
-        </w:tabs>
-        <w:ind w:left="720" w:hanging="360"/>
-      </w:pPr>
-      <w:rPr>
-        <w:rFonts w:hint="eastAsia"/>
-      </w:rPr>
-    </w:lvl>
-    <w:lvl w:ilvl="1" w:tplc="FFFFFFFF" w:tentative="1">
-      <w:start w:val="1"/>
-      <w:numFmt w:val="lowerLetter"/>
-      <w:lvlText w:val="%2."/>
-      <w:lvlJc w:val="left"/>
-      <w:pPr>
-        <w:ind w:left="1440" w:hanging="360"/>
-      </w:pPr>
-    </w:lvl>
-    <w:lvl w:ilvl="2" w:tplc="FFFFFFFF" w:tentative="1">
-      <w:start w:val="1"/>
-      <w:numFmt w:val="lowerRoman"/>
-      <w:lvlText w:val="%3."/>
-      <w:lvlJc w:val="right"/>
-      <w:pPr>
-        <w:ind w:left="2160" w:hanging="180"/>
-      </w:pPr>
-    </w:lvl>
-    <w:lvl w:ilvl="3" w:tplc="FFFFFFFF" w:tentative="1">
-      <w:start w:val="1"/>
-      <w:numFmt w:val="decimal"/>
-      <w:lvlText w:val="%4."/>
-      <w:lvlJc w:val="left"/>
-      <w:pPr>
-        <w:ind w:left="2880" w:hanging="360"/>
-      </w:pPr>
-    </w:lvl>
-    <w:lvl w:ilvl="4" w:tplc="FFFFFFFF" w:tentative="1">
-      <w:start w:val="1"/>
-      <w:numFmt w:val="lowerLetter"/>
-      <w:lvlText w:val="%5."/>
-      <w:lvlJc w:val="left"/>
-      <w:pPr>
-        <w:ind w:left="3600" w:hanging="360"/>
-      </w:pPr>
-    </w:lvl>
-    <w:lvl w:ilvl="5" w:tplc="FFFFFFFF" w:tentative="1">
-      <w:start w:val="1"/>
-      <w:numFmt w:val="lowerRoman"/>
-      <w:lvlText w:val="%6."/>
-      <w:lvlJc w:val="right"/>
-      <w:pPr>
-        <w:ind w:left="4320" w:hanging="180"/>
-      </w:pPr>
-    </w:lvl>
-    <w:lvl w:ilvl="6" w:tplc="FFFFFFFF" w:tentative="1">
-      <w:start w:val="1"/>
-      <w:numFmt w:val="decimal"/>
-      <w:lvlText w:val="%7."/>
-      <w:lvlJc w:val="left"/>
-      <w:pPr>
-        <w:ind w:left="5040" w:hanging="360"/>
-      </w:pPr>
-    </w:lvl>
-    <w:lvl w:ilvl="7" w:tplc="FFFFFFFF" w:tentative="1">
-      <w:start w:val="1"/>
-      <w:numFmt w:val="lowerLetter"/>
-      <w:lvlText w:val="%8."/>
-      <w:lvlJc w:val="left"/>
-      <w:pPr>
-        <w:ind w:left="5760" w:hanging="360"/>
-      </w:pPr>
-    </w:lvl>
-    <w:lvl w:ilvl="8" w:tplc="FFFFFFFF" w:tentative="1">
-      <w:start w:val="1"/>
-      <w:numFmt w:val="lowerRoman"/>
-      <w:lvlText w:val="%9."/>
-      <w:lvlJc w:val="right"/>
-      <w:pPr>
-        <w:ind w:left="6480" w:hanging="180"/>
-      </w:pPr>
-    </w:lvl>
-  </w:abstractNum>
-  <w:abstractNum w:abstractNumId="8" w15:restartNumberingAfterBreak="0">
-    <w:nsid w:val="60A14DAE"/>
-    <w:multiLevelType w:val="hybridMultilevel"/>
-    <w:tmpl w:val="9FAAD58E"/>
-    <w:lvl w:ilvl="0" w:tplc="0409000D">
-      <w:start w:val="1"/>
-      <w:numFmt w:val="bullet"/>
-      <w:lvlText w:val=""/>
-      <w:lvlJc w:val="left"/>
-      <w:pPr>
-        <w:tabs>
-          <w:tab w:val="num" w:pos="420"/>
-        </w:tabs>
-        <w:ind w:left="420" w:hanging="420"/>
-      </w:pPr>
-      <w:rPr>
-        <w:rFonts w:ascii="Wingdings" w:hAnsi="Wingdings" w:hint="default"/>
-      </w:rPr>
-    </w:lvl>
-    <w:lvl w:ilvl="1" w:tplc="04090003" w:tentative="1">
-      <w:start w:val="1"/>
-      <w:numFmt w:val="bullet"/>
-      <w:lvlText w:val=""/>
-      <w:lvlJc w:val="left"/>
-      <w:pPr>
-        <w:tabs>
-          <w:tab w:val="num" w:pos="840"/>
-        </w:tabs>
-        <w:ind w:left="840" w:hanging="420"/>
-      </w:pPr>
-      <w:rPr>
-        <w:rFonts w:ascii="Wingdings" w:hAnsi="Wingdings" w:hint="default"/>
-      </w:rPr>
-    </w:lvl>
-    <w:lvl w:ilvl="2" w:tplc="04090005" w:tentative="1">
-      <w:start w:val="1"/>
-      <w:numFmt w:val="bullet"/>
-      <w:lvlText w:val=""/>
-      <w:lvlJc w:val="left"/>
-      <w:pPr>
-        <w:tabs>
-          <w:tab w:val="num" w:pos="1260"/>
-        </w:tabs>
-        <w:ind w:left="1260" w:hanging="420"/>
-      </w:pPr>
-      <w:rPr>
-        <w:rFonts w:ascii="Wingdings" w:hAnsi="Wingdings" w:hint="default"/>
-      </w:rPr>
-    </w:lvl>
-    <w:lvl w:ilvl="3" w:tplc="04090001" w:tentative="1">
-      <w:start w:val="1"/>
-      <w:numFmt w:val="bullet"/>
-      <w:lvlText w:val=""/>
-      <w:lvlJc w:val="left"/>
-      <w:pPr>
-        <w:tabs>
-          <w:tab w:val="num" w:pos="1680"/>
-        </w:tabs>
-        <w:ind w:left="1680" w:hanging="420"/>
-      </w:pPr>
-      <w:rPr>
-        <w:rFonts w:ascii="Wingdings" w:hAnsi="Wingdings" w:hint="default"/>
-      </w:rPr>
-    </w:lvl>
-    <w:lvl w:ilvl="4" w:tplc="04090003" w:tentative="1">
-      <w:start w:val="1"/>
-      <w:numFmt w:val="bullet"/>
-      <w:lvlText w:val=""/>
-      <w:lvlJc w:val="left"/>
-      <w:pPr>
-        <w:tabs>
-          <w:tab w:val="num" w:pos="2100"/>
-        </w:tabs>
-        <w:ind w:left="2100" w:hanging="420"/>
-      </w:pPr>
-      <w:rPr>
-        <w:rFonts w:ascii="Wingdings" w:hAnsi="Wingdings" w:hint="default"/>
-      </w:rPr>
-    </w:lvl>
-    <w:lvl w:ilvl="5" w:tplc="04090005" w:tentative="1">
-      <w:start w:val="1"/>
-      <w:numFmt w:val="bullet"/>
-      <w:lvlText w:val=""/>
-      <w:lvlJc w:val="left"/>
-      <w:pPr>
-        <w:tabs>
-          <w:tab w:val="num" w:pos="2520"/>
-        </w:tabs>
-        <w:ind w:left="2520" w:hanging="420"/>
-      </w:pPr>
-      <w:rPr>
-        <w:rFonts w:ascii="Wingdings" w:hAnsi="Wingdings" w:hint="default"/>
-      </w:rPr>
-    </w:lvl>
-    <w:lvl w:ilvl="6" w:tplc="04090001" w:tentative="1">
-      <w:start w:val="1"/>
-      <w:numFmt w:val="bullet"/>
-      <w:lvlText w:val=""/>
-      <w:lvlJc w:val="left"/>
-      <w:pPr>
-        <w:tabs>
-          <w:tab w:val="num" w:pos="2940"/>
-        </w:tabs>
-        <w:ind w:left="2940" w:hanging="420"/>
-      </w:pPr>
-      <w:rPr>
-        <w:rFonts w:ascii="Wingdings" w:hAnsi="Wingdings" w:hint="default"/>
-      </w:rPr>
-    </w:lvl>
-    <w:lvl w:ilvl="7" w:tplc="04090003" w:tentative="1">
-      <w:start w:val="1"/>
-      <w:numFmt w:val="bullet"/>
-      <w:lvlText w:val=""/>
-      <w:lvlJc w:val="left"/>
-      <w:pPr>
-        <w:tabs>
-          <w:tab w:val="num" w:pos="3360"/>
-        </w:tabs>
-        <w:ind w:left="3360" w:hanging="420"/>
-      </w:pPr>
-      <w:rPr>
-        <w:rFonts w:ascii="Wingdings" w:hAnsi="Wingdings" w:hint="default"/>
-      </w:rPr>
-    </w:lvl>
-    <w:lvl w:ilvl="8" w:tplc="04090005" w:tentative="1">
-      <w:start w:val="1"/>
-      <w:numFmt w:val="bullet"/>
-      <w:lvlText w:val=""/>
-      <w:lvlJc w:val="left"/>
-      <w:pPr>
-        <w:tabs>
-          <w:tab w:val="num" w:pos="3780"/>
-        </w:tabs>
-        <w:ind w:left="3780" w:hanging="420"/>
-      </w:pPr>
-      <w:rPr>
-        <w:rFonts w:ascii="Wingdings" w:hAnsi="Wingdings" w:hint="default"/>
-      </w:rPr>
-    </w:lvl>
-  </w:abstractNum>
-  <w:abstractNum w:abstractNumId="9" w15:restartNumberingAfterBreak="0">
-    <w:nsid w:val="65D312D4"/>
-    <w:multiLevelType w:val="hybridMultilevel"/>
-    <w:tmpl w:val="2332A784"/>
-    <w:lvl w:ilvl="0" w:tplc="0409000D">
-      <w:start w:val="1"/>
-      <w:numFmt w:val="bullet"/>
-      <w:lvlText w:val=""/>
-      <w:lvlJc w:val="left"/>
-      <w:pPr>
-        <w:tabs>
-          <w:tab w:val="num" w:pos="420"/>
-        </w:tabs>
-        <w:ind w:left="420" w:hanging="420"/>
-      </w:pPr>
-      <w:rPr>
-        <w:rFonts w:ascii="Wingdings" w:hAnsi="Wingdings" w:hint="default"/>
-      </w:rPr>
-    </w:lvl>
-    <w:lvl w:ilvl="1" w:tplc="04090003" w:tentative="1">
-      <w:start w:val="1"/>
-      <w:numFmt w:val="bullet"/>
-      <w:lvlText w:val=""/>
-      <w:lvlJc w:val="left"/>
-      <w:pPr>
-        <w:tabs>
-          <w:tab w:val="num" w:pos="840"/>
-        </w:tabs>
-        <w:ind w:left="840" w:hanging="420"/>
-      </w:pPr>
-      <w:rPr>
-        <w:rFonts w:ascii="Wingdings" w:hAnsi="Wingdings" w:hint="default"/>
-      </w:rPr>
-    </w:lvl>
-    <w:lvl w:ilvl="2" w:tplc="04090005" w:tentative="1">
-      <w:start w:val="1"/>
-      <w:numFmt w:val="bullet"/>
-      <w:lvlText w:val=""/>
-      <w:lvlJc w:val="left"/>
-      <w:pPr>
-        <w:tabs>
-          <w:tab w:val="num" w:pos="1260"/>
-        </w:tabs>
-        <w:ind w:left="1260" w:hanging="420"/>
-      </w:pPr>
-      <w:rPr>
-        <w:rFonts w:ascii="Wingdings" w:hAnsi="Wingdings" w:hint="default"/>
-      </w:rPr>
-    </w:lvl>
-    <w:lvl w:ilvl="3" w:tplc="04090001" w:tentative="1">
-      <w:start w:val="1"/>
-      <w:numFmt w:val="bullet"/>
-      <w:lvlText w:val=""/>
-      <w:lvlJc w:val="left"/>
-      <w:pPr>
-        <w:tabs>
-          <w:tab w:val="num" w:pos="1680"/>
-        </w:tabs>
-        <w:ind w:left="1680" w:hanging="420"/>
-      </w:pPr>
-      <w:rPr>
-        <w:rFonts w:ascii="Wingdings" w:hAnsi="Wingdings" w:hint="default"/>
-      </w:rPr>
-    </w:lvl>
-    <w:lvl w:ilvl="4" w:tplc="04090003" w:tentative="1">
-      <w:start w:val="1"/>
-      <w:numFmt w:val="bullet"/>
-      <w:lvlText w:val=""/>
-      <w:lvlJc w:val="left"/>
-      <w:pPr>
-        <w:tabs>
-          <w:tab w:val="num" w:pos="2100"/>
-        </w:tabs>
-        <w:ind w:left="2100" w:hanging="420"/>
-      </w:pPr>
-      <w:rPr>
-        <w:rFonts w:ascii="Wingdings" w:hAnsi="Wingdings" w:hint="default"/>
-      </w:rPr>
-    </w:lvl>
-    <w:lvl w:ilvl="5" w:tplc="04090005" w:tentative="1">
-      <w:start w:val="1"/>
-      <w:numFmt w:val="bullet"/>
-      <w:lvlText w:val=""/>
-      <w:lvlJc w:val="left"/>
-      <w:pPr>
-        <w:tabs>
-          <w:tab w:val="num" w:pos="2520"/>
-        </w:tabs>
-        <w:ind w:left="2520" w:hanging="420"/>
-      </w:pPr>
-      <w:rPr>
-        <w:rFonts w:ascii="Wingdings" w:hAnsi="Wingdings" w:hint="default"/>
-      </w:rPr>
-    </w:lvl>
-    <w:lvl w:ilvl="6" w:tplc="04090001" w:tentative="1">
-      <w:start w:val="1"/>
-      <w:numFmt w:val="bullet"/>
-      <w:lvlText w:val=""/>
-      <w:lvlJc w:val="left"/>
-      <w:pPr>
-        <w:tabs>
-          <w:tab w:val="num" w:pos="2940"/>
-        </w:tabs>
-        <w:ind w:left="2940" w:hanging="420"/>
-      </w:pPr>
-      <w:rPr>
-        <w:rFonts w:ascii="Wingdings" w:hAnsi="Wingdings" w:hint="default"/>
-      </w:rPr>
-    </w:lvl>
-    <w:lvl w:ilvl="7" w:tplc="04090003" w:tentative="1">
-      <w:start w:val="1"/>
-      <w:numFmt w:val="bullet"/>
-      <w:lvlText w:val=""/>
-      <w:lvlJc w:val="left"/>
-      <w:pPr>
-        <w:tabs>
-          <w:tab w:val="num" w:pos="3360"/>
-        </w:tabs>
-        <w:ind w:left="3360" w:hanging="420"/>
-      </w:pPr>
-      <w:rPr>
-        <w:rFonts w:ascii="Wingdings" w:hAnsi="Wingdings" w:hint="default"/>
-      </w:rPr>
-    </w:lvl>
-    <w:lvl w:ilvl="8" w:tplc="04090005" w:tentative="1">
-      <w:start w:val="1"/>
-      <w:numFmt w:val="bullet"/>
-      <w:lvlText w:val=""/>
-      <w:lvlJc w:val="left"/>
-      <w:pPr>
-        <w:tabs>
-          <w:tab w:val="num" w:pos="3780"/>
-        </w:tabs>
-        <w:ind w:left="3780" w:hanging="420"/>
-      </w:pPr>
-      <w:rPr>
-        <w:rFonts w:ascii="Wingdings" w:hAnsi="Wingdings" w:hint="default"/>
-      </w:rPr>
-    </w:lvl>
-  </w:abstractNum>
-  <w:abstractNum w:abstractNumId="10" w15:restartNumberingAfterBreak="0">
-    <w:nsid w:val="79E05076"/>
-    <w:multiLevelType w:val="hybridMultilevel"/>
-    <w:tmpl w:val="074E7D08"/>
-    <w:lvl w:ilvl="0" w:tplc="10090001">
-      <w:start w:val="1"/>
-      <w:numFmt w:val="bullet"/>
-      <w:lvlText w:val=""/>
-      <w:lvlJc w:val="left"/>
-      <w:pPr>
-        <w:ind w:left="720" w:hanging="360"/>
-      </w:pPr>
-      <w:rPr>
-        <w:rFonts w:ascii="Symbol" w:hAnsi="Symbol" w:hint="default"/>
-      </w:rPr>
-    </w:lvl>
-    <w:lvl w:ilvl="1" w:tplc="10090003" w:tentative="1">
-      <w:start w:val="1"/>
-      <w:numFmt w:val="bullet"/>
-      <w:lvlText w:val="o"/>
-      <w:lvlJc w:val="left"/>
-      <w:pPr>
-        <w:ind w:left="1440" w:hanging="360"/>
-      </w:pPr>
-      <w:rPr>
-        <w:rFonts w:ascii="Courier New" w:hAnsi="Courier New" w:cs="Courier New" w:hint="default"/>
-      </w:rPr>
-    </w:lvl>
-    <w:lvl w:ilvl="2" w:tplc="10090005" w:tentative="1">
-      <w:start w:val="1"/>
-      <w:numFmt w:val="bullet"/>
-      <w:lvlText w:val=""/>
-      <w:lvlJc w:val="left"/>
-      <w:pPr>
-        <w:ind w:left="2160" w:hanging="360"/>
-      </w:pPr>
-      <w:rPr>
-        <w:rFonts w:ascii="Wingdings" w:hAnsi="Wingdings" w:hint="default"/>
-      </w:rPr>
-    </w:lvl>
-    <w:lvl w:ilvl="3" w:tplc="10090001" w:tentative="1">
-      <w:start w:val="1"/>
-      <w:numFmt w:val="bullet"/>
-      <w:lvlText w:val=""/>
-      <w:lvlJc w:val="left"/>
-      <w:pPr>
-        <w:ind w:left="2880" w:hanging="360"/>
-      </w:pPr>
-      <w:rPr>
-        <w:rFonts w:ascii="Symbol" w:hAnsi="Symbol" w:hint="default"/>
-      </w:rPr>
-    </w:lvl>
-    <w:lvl w:ilvl="4" w:tplc="10090003" w:tentative="1">
-      <w:start w:val="1"/>
-      <w:numFmt w:val="bullet"/>
-      <w:lvlText w:val="o"/>
-      <w:lvlJc w:val="left"/>
-      <w:pPr>
-        <w:ind w:left="3600" w:hanging="360"/>
-      </w:pPr>
-      <w:rPr>
-        <w:rFonts w:ascii="Courier New" w:hAnsi="Courier New" w:cs="Courier New" w:hint="default"/>
-      </w:rPr>
-    </w:lvl>
-    <w:lvl w:ilvl="5" w:tplc="10090005" w:tentative="1">
-      <w:start w:val="1"/>
-      <w:numFmt w:val="bullet"/>
-      <w:lvlText w:val=""/>
-      <w:lvlJc w:val="left"/>
-      <w:pPr>
-        <w:ind w:left="4320" w:hanging="360"/>
-      </w:pPr>
-      <w:rPr>
-        <w:rFonts w:ascii="Wingdings" w:hAnsi="Wingdings" w:hint="default"/>
-      </w:rPr>
-    </w:lvl>
-    <w:lvl w:ilvl="6" w:tplc="10090001" w:tentative="1">
-      <w:start w:val="1"/>
-      <w:numFmt w:val="bullet"/>
-      <w:lvlText w:val=""/>
-      <w:lvlJc w:val="left"/>
-      <w:pPr>
-        <w:ind w:left="5040" w:hanging="360"/>
-      </w:pPr>
-      <w:rPr>
-        <w:rFonts w:ascii="Symbol" w:hAnsi="Symbol" w:hint="default"/>
-      </w:rPr>
-    </w:lvl>
-    <w:lvl w:ilvl="7" w:tplc="10090003" w:tentative="1">
-      <w:start w:val="1"/>
-      <w:numFmt w:val="bullet"/>
-      <w:lvlText w:val="o"/>
-      <w:lvlJc w:val="left"/>
-      <w:pPr>
-        <w:ind w:left="5760" w:hanging="360"/>
-      </w:pPr>
-      <w:rPr>
-        <w:rFonts w:ascii="Courier New" w:hAnsi="Courier New" w:cs="Courier New" w:hint="default"/>
-      </w:rPr>
-    </w:lvl>
-    <w:lvl w:ilvl="8" w:tplc="10090005" w:tentative="1">
-      <w:start w:val="1"/>
-      <w:numFmt w:val="bullet"/>
-      <w:lvlText w:val=""/>
-      <w:lvlJc w:val="left"/>
-      <w:pPr>
-        <w:ind w:left="6480" w:hanging="360"/>
-      </w:pPr>
-      <w:rPr>
-        <w:rFonts w:ascii="Wingdings" w:hAnsi="Wingdings" w:hint="default"/>
-      </w:rPr>
-    </w:lvl>
-  </w:abstractNum>
-  <w:num w:numId="1" w16cid:durableId="969746024">
-    <w:abstractNumId w:val="8"/>
+  <w:num w:numId="1" w16cid:durableId="222719548">
+    <w:abstractNumId w:val="3"/>
   </w:num>
-  <w:num w:numId="2" w16cid:durableId="1661620581">
-    <w:abstractNumId w:val="9"/>
+  <w:num w:numId="2" w16cid:durableId="503517124">
+    <w:abstractNumId w:val="1"/>
   </w:num>
-  <w:num w:numId="3" w16cid:durableId="1659503270">
-    <w:abstractNumId w:val="5"/>
-  </w:num>
-  <w:num w:numId="4" w16cid:durableId="1867786993">
+  <w:num w:numId="3" w16cid:durableId="1354765154">
     <w:abstractNumId w:val="2"/>
   </w:num>
-  <w:num w:numId="5" w16cid:durableId="222719548">
+  <w:num w:numId="4" w16cid:durableId="2004309050">
     <w:abstractNumId w:val="4"/>
   </w:num>
-  <w:num w:numId="6" w16cid:durableId="1879465314">
-    <w:abstractNumId w:val="1"/>
-  </w:num>
-  <w:num w:numId="7" w16cid:durableId="503517124">
+  <w:num w:numId="5" w16cid:durableId="1939025608">
     <w:abstractNumId w:val="0"/>
   </w:num>
-  <w:num w:numId="8" w16cid:durableId="1423454986">
-    <w:abstractNumId w:val="0"/>
-    <w:lvlOverride w:ilvl="0">
-      <w:startOverride w:val="1"/>
-    </w:lvlOverride>
-  </w:num>
-  <w:num w:numId="9" w16cid:durableId="1482038183">
-    <w:abstractNumId w:val="0"/>
-  </w:num>
-  <w:num w:numId="10" w16cid:durableId="1442113">
-    <w:abstractNumId w:val="0"/>
-  </w:num>
-  <w:num w:numId="11" w16cid:durableId="1867519417">
-    <w:abstractNumId w:val="0"/>
-  </w:num>
-  <w:num w:numId="12" w16cid:durableId="1382559672">
-    <w:abstractNumId w:val="0"/>
-  </w:num>
-  <w:num w:numId="13" w16cid:durableId="1302424915">
-    <w:abstractNumId w:val="0"/>
-  </w:num>
-  <w:num w:numId="14" w16cid:durableId="557013816">
-    <w:abstractNumId w:val="0"/>
-  </w:num>
-  <w:num w:numId="15" w16cid:durableId="1955167678">
-    <w:abstractNumId w:val="0"/>
-  </w:num>
-  <w:num w:numId="16" w16cid:durableId="1322731141">
-    <w:abstractNumId w:val="0"/>
-  </w:num>
-  <w:num w:numId="17" w16cid:durableId="1751391552">
-    <w:abstractNumId w:val="0"/>
-  </w:num>
-  <w:num w:numId="18" w16cid:durableId="1422484506">
-    <w:abstractNumId w:val="0"/>
-  </w:num>
-  <w:num w:numId="19" w16cid:durableId="1825126361">
-    <w:abstractNumId w:val="0"/>
-  </w:num>
-  <w:num w:numId="20" w16cid:durableId="1868373888">
-    <w:abstractNumId w:val="0"/>
-  </w:num>
-  <w:num w:numId="21" w16cid:durableId="2132162354">
-    <w:abstractNumId w:val="0"/>
-  </w:num>
-  <w:num w:numId="22" w16cid:durableId="1117018308">
-    <w:abstractNumId w:val="6"/>
-  </w:num>
-  <w:num w:numId="23" w16cid:durableId="1958678741">
-    <w:abstractNumId w:val="0"/>
-  </w:num>
-  <w:num w:numId="24" w16cid:durableId="1354765154">
-    <w:abstractNumId w:val="3"/>
-  </w:num>
-  <w:num w:numId="25" w16cid:durableId="694188737">
-    <w:abstractNumId w:val="0"/>
-  </w:num>
-  <w:num w:numId="26" w16cid:durableId="497501896">
-    <w:abstractNumId w:val="0"/>
-  </w:num>
-  <w:num w:numId="27" w16cid:durableId="1938711847">
-    <w:abstractNumId w:val="0"/>
-  </w:num>
-  <w:num w:numId="28" w16cid:durableId="976571822">
-    <w:abstractNumId w:val="0"/>
-  </w:num>
-  <w:num w:numId="29" w16cid:durableId="1012151305">
-    <w:abstractNumId w:val="0"/>
-  </w:num>
-  <w:num w:numId="30" w16cid:durableId="524056536">
-    <w:abstractNumId w:val="0"/>
-  </w:num>
-  <w:num w:numId="31" w16cid:durableId="729963929">
-    <w:abstractNumId w:val="0"/>
-  </w:num>
-  <w:num w:numId="32" w16cid:durableId="1363020047">
-    <w:abstractNumId w:val="0"/>
-  </w:num>
-  <w:num w:numId="33" w16cid:durableId="2060132228">
-    <w:abstractNumId w:val="0"/>
-  </w:num>
-  <w:num w:numId="34" w16cid:durableId="82453403">
-    <w:abstractNumId w:val="0"/>
-  </w:num>
-  <w:num w:numId="35" w16cid:durableId="1494643640">
-    <w:abstractNumId w:val="0"/>
-  </w:num>
-  <w:num w:numId="36" w16cid:durableId="445974462">
-    <w:abstractNumId w:val="0"/>
-  </w:num>
-  <w:num w:numId="37" w16cid:durableId="2004309050">
-    <w:abstractNumId w:val="7"/>
-  </w:num>
-  <w:num w:numId="38" w16cid:durableId="1863204986">
-    <w:abstractNumId w:val="0"/>
-  </w:num>
-  <w:num w:numId="39" w16cid:durableId="1295453822">
-    <w:abstractNumId w:val="10"/>
-  </w:num>
-  <w:num w:numId="40" w16cid:durableId="2145853215">
-    <w:abstractNumId w:val="0"/>
-  </w:num>
+  <w:numIdMacAtCleanup w:val="5"/>
 </w:numbering>
 </file>
 
@@ -5408,7 +4461,7 @@
   <w:style w:type="paragraph" w:default="1" w:styleId="Normal">
     <w:name w:val="Normal"/>
     <w:qFormat/>
-    <w:rsid w:val="00346F2E"/>
+    <w:rsid w:val="003245CA"/>
     <w:pPr>
       <w:widowControl w:val="0"/>
       <w:jc w:val="both"/>
@@ -5753,7 +4806,7 @@
     <w:rsid w:val="00E8166E"/>
     <w:pPr>
       <w:numPr>
-        <w:numId w:val="7"/>
+        <w:numId w:val="2"/>
       </w:numPr>
       <w:overflowPunct w:val="0"/>
       <w:autoSpaceDN w:val="0"/>

</xml_diff>

<commit_message>
Adding more plot website
</commit_message>
<xml_diff>
--- a/CV/CV_Dawei Liu.docx
+++ b/CV/CV_Dawei Liu.docx
@@ -12,7 +12,6 @@
           <w:szCs w:val="30"/>
         </w:rPr>
       </w:pPr>
-      <w:proofErr w:type="spellStart"/>
       <w:r>
         <w:rPr>
           <w:rFonts w:ascii="Times New Roman" w:hAnsi="Times New Roman" w:hint="eastAsia"/>
@@ -22,7 +21,6 @@
         </w:rPr>
         <w:t>Dawei</w:t>
       </w:r>
-      <w:proofErr w:type="spellEnd"/>
       <w:r>
         <w:rPr>
           <w:rFonts w:ascii="Times New Roman" w:hAnsi="Times New Roman" w:hint="eastAsia"/>
@@ -66,15 +64,70 @@
         </w:rPr>
         <w:t xml:space="preserve">Name: </w:t>
       </w:r>
-      <w:proofErr w:type="spellStart"/>
-      <w:r>
-        <w:rPr>
-          <w:rFonts w:ascii="Times New Roman" w:hAnsi="Times New Roman"/>
-          <w:sz w:val="22"/>
-        </w:rPr>
-        <w:t>Dawei</w:t>
-      </w:r>
-      <w:proofErr w:type="spellEnd"/>
+      <w:r>
+        <w:rPr>
+          <w:rFonts w:ascii="Times New Roman" w:hAnsi="Times New Roman"/>
+          <w:sz w:val="22"/>
+        </w:rPr>
+        <w:t xml:space="preserve">Dawei </w:t>
+      </w:r>
+      <w:r>
+        <w:rPr>
+          <w:rFonts w:ascii="Times New Roman" w:hAnsi="Times New Roman" w:hint="eastAsia"/>
+          <w:sz w:val="22"/>
+        </w:rPr>
+        <w:t>Liu</w:t>
+      </w:r>
+      <w:r>
+        <w:rPr>
+          <w:rFonts w:ascii="Times New Roman" w:hAnsi="Times New Roman"/>
+          <w:sz w:val="22"/>
+        </w:rPr>
+        <w:t xml:space="preserve">     </w:t>
+      </w:r>
+      <w:r>
+        <w:rPr>
+          <w:rFonts w:ascii="Times New Roman" w:hAnsi="Times New Roman"/>
+          <w:sz w:val="22"/>
+        </w:rPr>
+        <w:t>Gender: Male</w:t>
+      </w:r>
+      <w:r>
+        <w:rPr>
+          <w:rFonts w:ascii="Times New Roman" w:hAnsi="Times New Roman"/>
+          <w:sz w:val="22"/>
+        </w:rPr>
+        <w:t xml:space="preserve">     </w:t>
+      </w:r>
+      <w:r>
+        <w:rPr>
+          <w:rFonts w:ascii="Times New Roman" w:hAnsi="Times New Roman"/>
+          <w:sz w:val="22"/>
+        </w:rPr>
+        <w:t xml:space="preserve">Date of Birth: </w:t>
+      </w:r>
+      <w:r>
+        <w:rPr>
+          <w:rFonts w:ascii="Times New Roman" w:hAnsi="Times New Roman"/>
+          <w:sz w:val="22"/>
+        </w:rPr>
+        <w:t>1</w:t>
+      </w:r>
+      <w:r>
+        <w:rPr>
+          <w:rFonts w:ascii="Times New Roman" w:hAnsi="Times New Roman"/>
+          <w:sz w:val="22"/>
+        </w:rPr>
+        <w:t>2</w:t>
+      </w:r>
+      <w:r>
+        <w:rPr>
+          <w:rFonts w:ascii="Times New Roman" w:hAnsi="Times New Roman"/>
+          <w:sz w:val="22"/>
+          <w:vertAlign w:val="superscript"/>
+        </w:rPr>
+        <w:t>th</w:t>
+      </w:r>
       <w:r>
         <w:rPr>
           <w:rFonts w:ascii="Times New Roman" w:hAnsi="Times New Roman"/>
@@ -84,70 +137,6 @@
       </w:r>
       <w:r>
         <w:rPr>
-          <w:rFonts w:ascii="Times New Roman" w:hAnsi="Times New Roman" w:hint="eastAsia"/>
-          <w:sz w:val="22"/>
-        </w:rPr>
-        <w:t>Liu</w:t>
-      </w:r>
-      <w:r>
-        <w:rPr>
-          <w:rFonts w:ascii="Times New Roman" w:hAnsi="Times New Roman"/>
-          <w:sz w:val="22"/>
-        </w:rPr>
-        <w:t xml:space="preserve">     </w:t>
-      </w:r>
-      <w:r>
-        <w:rPr>
-          <w:rFonts w:ascii="Times New Roman" w:hAnsi="Times New Roman"/>
-          <w:sz w:val="22"/>
-        </w:rPr>
-        <w:t>Gender: Male</w:t>
-      </w:r>
-      <w:r>
-        <w:rPr>
-          <w:rFonts w:ascii="Times New Roman" w:hAnsi="Times New Roman"/>
-          <w:sz w:val="22"/>
-        </w:rPr>
-        <w:t xml:space="preserve">     </w:t>
-      </w:r>
-      <w:r>
-        <w:rPr>
-          <w:rFonts w:ascii="Times New Roman" w:hAnsi="Times New Roman"/>
-          <w:sz w:val="22"/>
-        </w:rPr>
-        <w:t xml:space="preserve">Date of Birth: </w:t>
-      </w:r>
-      <w:r>
-        <w:rPr>
-          <w:rFonts w:ascii="Times New Roman" w:hAnsi="Times New Roman"/>
-          <w:sz w:val="22"/>
-        </w:rPr>
-        <w:t>1</w:t>
-      </w:r>
-      <w:r>
-        <w:rPr>
-          <w:rFonts w:ascii="Times New Roman" w:hAnsi="Times New Roman"/>
-          <w:sz w:val="22"/>
-        </w:rPr>
-        <w:t>2</w:t>
-      </w:r>
-      <w:r>
-        <w:rPr>
-          <w:rFonts w:ascii="Times New Roman" w:hAnsi="Times New Roman"/>
-          <w:sz w:val="22"/>
-          <w:vertAlign w:val="superscript"/>
-        </w:rPr>
-        <w:t>th</w:t>
-      </w:r>
-      <w:r>
-        <w:rPr>
-          <w:rFonts w:ascii="Times New Roman" w:hAnsi="Times New Roman"/>
-          <w:sz w:val="22"/>
-        </w:rPr>
-        <w:t xml:space="preserve"> </w:t>
-      </w:r>
-      <w:r>
-        <w:rPr>
           <w:rFonts w:ascii="Times New Roman" w:hAnsi="Times New Roman"/>
           <w:sz w:val="22"/>
         </w:rPr>
@@ -182,7 +171,6 @@
         </w:rPr>
         <w:t xml:space="preserve">Place of Birth: </w:t>
       </w:r>
-      <w:proofErr w:type="spellStart"/>
       <w:r>
         <w:rPr>
           <w:rFonts w:ascii="Times New Roman" w:hAnsi="Times New Roman"/>
@@ -190,7 +178,6 @@
         </w:rPr>
         <w:t>Jinzhong</w:t>
       </w:r>
-      <w:proofErr w:type="spellEnd"/>
       <w:r>
         <w:rPr>
           <w:rFonts w:ascii="Times New Roman" w:hAnsi="Times New Roman" w:hint="eastAsia"/>
@@ -576,60 +563,30 @@
           <w:szCs w:val="24"/>
         </w:rPr>
       </w:pPr>
-      <w:proofErr w:type="spellStart"/>
       <w:r>
         <w:rPr>
           <w:rFonts w:ascii="Times New Roman" w:hAnsi="Times New Roman"/>
           <w:sz w:val="24"/>
           <w:szCs w:val="24"/>
         </w:rPr>
-        <w:t>Tensorflow</w:t>
-      </w:r>
-      <w:proofErr w:type="spellEnd"/>
+        <w:t xml:space="preserve">Tensorflow, </w:t>
+      </w:r>
       <w:r>
         <w:rPr>
           <w:rFonts w:ascii="Times New Roman" w:hAnsi="Times New Roman"/>
           <w:sz w:val="24"/>
           <w:szCs w:val="24"/>
         </w:rPr>
-        <w:t xml:space="preserve">, </w:t>
-      </w:r>
-      <w:proofErr w:type="spellStart"/>
+        <w:t xml:space="preserve">Pytorch, </w:t>
+      </w:r>
       <w:r>
         <w:rPr>
           <w:rFonts w:ascii="Times New Roman" w:hAnsi="Times New Roman"/>
           <w:sz w:val="24"/>
           <w:szCs w:val="24"/>
         </w:rPr>
-        <w:t>Pytorch</w:t>
-      </w:r>
-      <w:proofErr w:type="spellEnd"/>
-      <w:r>
-        <w:rPr>
-          <w:rFonts w:ascii="Times New Roman" w:hAnsi="Times New Roman"/>
-          <w:sz w:val="24"/>
-          <w:szCs w:val="24"/>
-        </w:rPr>
-        <w:t xml:space="preserve">, </w:t>
-      </w:r>
-      <w:r>
-        <w:rPr>
-          <w:rFonts w:ascii="Times New Roman" w:hAnsi="Times New Roman"/>
-          <w:sz w:val="24"/>
-          <w:szCs w:val="24"/>
-        </w:rPr>
-        <w:t xml:space="preserve">Python, GPU, CUDA, </w:t>
-      </w:r>
-      <w:proofErr w:type="spellStart"/>
-      <w:r>
-        <w:rPr>
-          <w:rFonts w:ascii="Times New Roman" w:hAnsi="Times New Roman"/>
-          <w:sz w:val="24"/>
-          <w:szCs w:val="24"/>
-        </w:rPr>
-        <w:t>Matlab</w:t>
-      </w:r>
-      <w:proofErr w:type="spellEnd"/>
+        <w:t>Python, GPU, CUDA, Matlab</w:t>
+      </w:r>
       <w:r>
         <w:rPr>
           <w:rFonts w:ascii="Times New Roman" w:hAnsi="Times New Roman"/>
@@ -774,25 +731,7 @@
                 <w:sz w:val="20"/>
                 <w:szCs w:val="20"/>
               </w:rPr>
-              <w:t xml:space="preserve">: </w:t>
-            </w:r>
-            <w:proofErr w:type="spellStart"/>
-            <w:r>
-              <w:rPr>
-                <w:rFonts w:ascii="Times New Roman" w:hAnsi="Times New Roman"/>
-                <w:sz w:val="20"/>
-                <w:szCs w:val="20"/>
-              </w:rPr>
-              <w:t>Wenchao</w:t>
-            </w:r>
-            <w:proofErr w:type="spellEnd"/>
-            <w:r>
-              <w:rPr>
-                <w:rFonts w:ascii="Times New Roman" w:hAnsi="Times New Roman"/>
-                <w:sz w:val="20"/>
-                <w:szCs w:val="20"/>
-              </w:rPr>
-              <w:t xml:space="preserve"> Chen</w:t>
+              <w:t>: Wenchao Chen</w:t>
             </w:r>
           </w:p>
         </w:tc>
@@ -911,33 +850,15 @@
           <w:sz w:val="20"/>
           <w:szCs w:val="20"/>
         </w:rPr>
-        <w:t xml:space="preserve">Xi’an </w:t>
-      </w:r>
-      <w:proofErr w:type="spellStart"/>
+        <w:t>Xi’an Ji</w:t>
+      </w:r>
       <w:r>
         <w:rPr>
           <w:rFonts w:ascii="Times New Roman" w:hAnsi="Times New Roman"/>
           <w:sz w:val="20"/>
           <w:szCs w:val="20"/>
         </w:rPr>
-        <w:t>Ji</w:t>
-      </w:r>
-      <w:r>
-        <w:rPr>
-          <w:rFonts w:ascii="Times New Roman" w:hAnsi="Times New Roman"/>
-          <w:sz w:val="20"/>
-          <w:szCs w:val="20"/>
-        </w:rPr>
-        <w:t>aotong</w:t>
-      </w:r>
-      <w:proofErr w:type="spellEnd"/>
-      <w:r>
-        <w:rPr>
-          <w:rFonts w:ascii="Times New Roman" w:hAnsi="Times New Roman"/>
-          <w:sz w:val="20"/>
-          <w:szCs w:val="20"/>
-        </w:rPr>
-        <w:t xml:space="preserve"> University, China</w:t>
+        <w:t>aotong University, China</w:t>
       </w:r>
       <w:r>
         <w:rPr>
@@ -1174,25 +1095,7 @@
                 <w:sz w:val="20"/>
                 <w:szCs w:val="20"/>
               </w:rPr>
-              <w:t xml:space="preserve">: </w:t>
-            </w:r>
-            <w:proofErr w:type="spellStart"/>
-            <w:r>
-              <w:rPr>
-                <w:rFonts w:ascii="Times New Roman" w:hAnsi="Times New Roman"/>
-                <w:sz w:val="20"/>
-                <w:szCs w:val="20"/>
-              </w:rPr>
-              <w:t>Wenchao</w:t>
-            </w:r>
-            <w:proofErr w:type="spellEnd"/>
-            <w:r>
-              <w:rPr>
-                <w:rFonts w:ascii="Times New Roman" w:hAnsi="Times New Roman"/>
-                <w:sz w:val="20"/>
-                <w:szCs w:val="20"/>
-              </w:rPr>
-              <w:t xml:space="preserve"> Chen</w:t>
+              <w:t>: Wenchao Chen</w:t>
             </w:r>
           </w:p>
         </w:tc>
@@ -1215,25 +1118,7 @@
           <w:sz w:val="20"/>
           <w:szCs w:val="20"/>
         </w:rPr>
-        <w:t xml:space="preserve">Master student in Electronics and Communication Engineering, Xi’an </w:t>
-      </w:r>
-      <w:proofErr w:type="spellStart"/>
-      <w:r>
-        <w:rPr>
-          <w:rFonts w:ascii="Times New Roman" w:hAnsi="Times New Roman"/>
-          <w:sz w:val="20"/>
-          <w:szCs w:val="20"/>
-        </w:rPr>
-        <w:t>Jiaotong</w:t>
-      </w:r>
-      <w:proofErr w:type="spellEnd"/>
-      <w:r>
-        <w:rPr>
-          <w:rFonts w:ascii="Times New Roman" w:hAnsi="Times New Roman"/>
-          <w:sz w:val="20"/>
-          <w:szCs w:val="20"/>
-        </w:rPr>
-        <w:t xml:space="preserve"> University</w:t>
+        <w:t>Master student in Electronics and Communication Engineering, Xi’an Jiaotong University</w:t>
       </w:r>
       <w:r>
         <w:rPr>
@@ -1413,7 +1298,6 @@
         </w:rPr>
         <w:t xml:space="preserve"> </w:t>
       </w:r>
-      <w:proofErr w:type="spellStart"/>
       <w:r>
         <w:rPr>
           <w:rFonts w:ascii="Times New Roman" w:hAnsi="Times New Roman" w:hint="eastAsia"/>
@@ -1428,16 +1312,7 @@
           <w:sz w:val="20"/>
           <w:szCs w:val="20"/>
         </w:rPr>
-        <w:t>’an</w:t>
-      </w:r>
-      <w:proofErr w:type="spellEnd"/>
-      <w:r>
-        <w:rPr>
-          <w:rFonts w:ascii="Times New Roman" w:hAnsi="Times New Roman"/>
-          <w:sz w:val="20"/>
-          <w:szCs w:val="20"/>
-        </w:rPr>
-        <w:t xml:space="preserve"> </w:t>
+        <w:t xml:space="preserve">’an </w:t>
       </w:r>
       <w:r>
         <w:rPr>
@@ -1618,41 +1493,13 @@
               </w:rPr>
               <w:t xml:space="preserve">: </w:t>
             </w:r>
-            <w:proofErr w:type="spellStart"/>
             <w:r>
               <w:rPr>
                 <w:rFonts w:ascii="Times New Roman" w:hAnsi="Times New Roman"/>
                 <w:sz w:val="20"/>
                 <w:szCs w:val="20"/>
               </w:rPr>
-              <w:t>Elita</w:t>
-            </w:r>
-            <w:proofErr w:type="spellEnd"/>
-            <w:r>
-              <w:rPr>
-                <w:rFonts w:ascii="Times New Roman" w:hAnsi="Times New Roman"/>
-                <w:sz w:val="20"/>
-                <w:szCs w:val="20"/>
-              </w:rPr>
-              <w:t xml:space="preserve"> </w:t>
-            </w:r>
-            <w:proofErr w:type="spellStart"/>
-            <w:r>
-              <w:rPr>
-                <w:rFonts w:ascii="Times New Roman" w:hAnsi="Times New Roman"/>
-                <w:sz w:val="20"/>
-                <w:szCs w:val="20"/>
-              </w:rPr>
-              <w:t>Yunyue</w:t>
-            </w:r>
-            <w:proofErr w:type="spellEnd"/>
-            <w:r>
-              <w:rPr>
-                <w:rFonts w:ascii="Times New Roman" w:hAnsi="Times New Roman"/>
-                <w:sz w:val="20"/>
-                <w:szCs w:val="20"/>
-              </w:rPr>
-              <w:t xml:space="preserve"> Li</w:t>
+              <w:t>Elita Yunyue Li</w:t>
             </w:r>
           </w:p>
         </w:tc>
@@ -4363,6 +4210,30 @@
           <w:sz w:val="22"/>
         </w:rPr>
         <w:t>, IMAGE</w:t>
+      </w:r>
+      <w:r>
+        <w:rPr>
+          <w:rFonts w:ascii="Times New Roman" w:hAnsi="Times New Roman" w:hint="eastAsia"/>
+          <w:color w:val="000000"/>
+          <w:sz w:val="22"/>
+        </w:rPr>
+        <w:t>,</w:t>
+      </w:r>
+      <w:r>
+        <w:rPr>
+          <w:rFonts w:ascii="Times New Roman" w:hAnsi="Times New Roman"/>
+          <w:color w:val="000000"/>
+          <w:sz w:val="22"/>
+        </w:rPr>
+        <w:t xml:space="preserve"> </w:t>
+      </w:r>
+      <w:r>
+        <w:rPr>
+          <w:rFonts w:ascii="Times New Roman" w:hAnsi="Times New Roman"/>
+          <w:color w:val="000000"/>
+          <w:sz w:val="22"/>
+        </w:rPr>
+        <w:t>Digital Signal Processing</w:t>
       </w:r>
     </w:p>
     <w:p>

</xml_diff>

<commit_message>
add 5D continous paper
</commit_message>
<xml_diff>
--- a/CV/CV_Dawei Liu.docx
+++ b/CV/CV_Dawei Liu.docx
@@ -12,6 +12,7 @@
           <w:szCs w:val="30"/>
         </w:rPr>
       </w:pPr>
+      <w:proofErr w:type="spellStart"/>
       <w:r>
         <w:rPr>
           <w:rFonts w:ascii="Times New Roman" w:hAnsi="Times New Roman" w:hint="eastAsia"/>
@@ -21,6 +22,7 @@
         </w:rPr>
         <w:t>Dawei</w:t>
       </w:r>
+      <w:proofErr w:type="spellEnd"/>
       <w:r>
         <w:rPr>
           <w:rFonts w:ascii="Times New Roman" w:hAnsi="Times New Roman" w:hint="eastAsia"/>
@@ -64,12 +66,21 @@
         </w:rPr>
         <w:t xml:space="preserve">Name: </w:t>
       </w:r>
-      <w:r>
-        <w:rPr>
-          <w:rFonts w:ascii="Times New Roman" w:hAnsi="Times New Roman"/>
-          <w:sz w:val="22"/>
-        </w:rPr>
-        <w:t xml:space="preserve">Dawei </w:t>
+      <w:proofErr w:type="spellStart"/>
+      <w:r>
+        <w:rPr>
+          <w:rFonts w:ascii="Times New Roman" w:hAnsi="Times New Roman"/>
+          <w:sz w:val="22"/>
+        </w:rPr>
+        <w:t>Dawei</w:t>
+      </w:r>
+      <w:proofErr w:type="spellEnd"/>
+      <w:r>
+        <w:rPr>
+          <w:rFonts w:ascii="Times New Roman" w:hAnsi="Times New Roman"/>
+          <w:sz w:val="22"/>
+        </w:rPr>
+        <w:t xml:space="preserve"> </w:t>
       </w:r>
       <w:r>
         <w:rPr>
@@ -171,6 +182,7 @@
         </w:rPr>
         <w:t xml:space="preserve">Place of Birth: </w:t>
       </w:r>
+      <w:proofErr w:type="spellStart"/>
       <w:r>
         <w:rPr>
           <w:rFonts w:ascii="Times New Roman" w:hAnsi="Times New Roman"/>
@@ -178,6 +190,7 @@
         </w:rPr>
         <w:t>Jinzhong</w:t>
       </w:r>
+      <w:proofErr w:type="spellEnd"/>
       <w:r>
         <w:rPr>
           <w:rFonts w:ascii="Times New Roman" w:hAnsi="Times New Roman" w:hint="eastAsia"/>
@@ -547,30 +560,60 @@
           <w:szCs w:val="24"/>
         </w:rPr>
       </w:pPr>
+      <w:proofErr w:type="spellStart"/>
       <w:r>
         <w:rPr>
           <w:rFonts w:ascii="Times New Roman" w:hAnsi="Times New Roman"/>
           <w:sz w:val="24"/>
           <w:szCs w:val="24"/>
         </w:rPr>
-        <w:t xml:space="preserve">Tensorflow, </w:t>
-      </w:r>
+        <w:t>Tensorflow</w:t>
+      </w:r>
+      <w:proofErr w:type="spellEnd"/>
       <w:r>
         <w:rPr>
           <w:rFonts w:ascii="Times New Roman" w:hAnsi="Times New Roman"/>
           <w:sz w:val="24"/>
           <w:szCs w:val="24"/>
         </w:rPr>
-        <w:t xml:space="preserve">Pytorch, </w:t>
-      </w:r>
+        <w:t xml:space="preserve">, </w:t>
+      </w:r>
+      <w:proofErr w:type="spellStart"/>
       <w:r>
         <w:rPr>
           <w:rFonts w:ascii="Times New Roman" w:hAnsi="Times New Roman"/>
           <w:sz w:val="24"/>
           <w:szCs w:val="24"/>
         </w:rPr>
-        <w:t>Python, GPU, CUDA, Matlab</w:t>
-      </w:r>
+        <w:t>Pytorch</w:t>
+      </w:r>
+      <w:proofErr w:type="spellEnd"/>
+      <w:r>
+        <w:rPr>
+          <w:rFonts w:ascii="Times New Roman" w:hAnsi="Times New Roman"/>
+          <w:sz w:val="24"/>
+          <w:szCs w:val="24"/>
+        </w:rPr>
+        <w:t xml:space="preserve">, </w:t>
+      </w:r>
+      <w:r>
+        <w:rPr>
+          <w:rFonts w:ascii="Times New Roman" w:hAnsi="Times New Roman"/>
+          <w:sz w:val="24"/>
+          <w:szCs w:val="24"/>
+        </w:rPr>
+        <w:t xml:space="preserve">Python, GPU, CUDA, </w:t>
+      </w:r>
+      <w:proofErr w:type="spellStart"/>
+      <w:r>
+        <w:rPr>
+          <w:rFonts w:ascii="Times New Roman" w:hAnsi="Times New Roman"/>
+          <w:sz w:val="24"/>
+          <w:szCs w:val="24"/>
+        </w:rPr>
+        <w:t>Matlab</w:t>
+      </w:r>
+      <w:proofErr w:type="spellEnd"/>
       <w:r>
         <w:rPr>
           <w:rFonts w:ascii="Times New Roman" w:hAnsi="Times New Roman"/>
@@ -715,7 +758,25 @@
                 <w:sz w:val="20"/>
                 <w:szCs w:val="20"/>
               </w:rPr>
-              <w:t>: Wenchao Chen</w:t>
+              <w:t xml:space="preserve">: </w:t>
+            </w:r>
+            <w:proofErr w:type="spellStart"/>
+            <w:r>
+              <w:rPr>
+                <w:rFonts w:ascii="Times New Roman" w:hAnsi="Times New Roman"/>
+                <w:sz w:val="20"/>
+                <w:szCs w:val="20"/>
+              </w:rPr>
+              <w:t>Wenchao</w:t>
+            </w:r>
+            <w:proofErr w:type="spellEnd"/>
+            <w:r>
+              <w:rPr>
+                <w:rFonts w:ascii="Times New Roman" w:hAnsi="Times New Roman"/>
+                <w:sz w:val="20"/>
+                <w:szCs w:val="20"/>
+              </w:rPr>
+              <w:t xml:space="preserve"> Chen</w:t>
             </w:r>
           </w:p>
         </w:tc>
@@ -834,15 +895,33 @@
           <w:sz w:val="20"/>
           <w:szCs w:val="20"/>
         </w:rPr>
-        <w:t>Xi’an Ji</w:t>
-      </w:r>
+        <w:t xml:space="preserve">Xi’an </w:t>
+      </w:r>
+      <w:proofErr w:type="spellStart"/>
       <w:r>
         <w:rPr>
           <w:rFonts w:ascii="Times New Roman" w:hAnsi="Times New Roman"/>
           <w:sz w:val="20"/>
           <w:szCs w:val="20"/>
         </w:rPr>
-        <w:t>aotong University, China</w:t>
+        <w:t>Ji</w:t>
+      </w:r>
+      <w:r>
+        <w:rPr>
+          <w:rFonts w:ascii="Times New Roman" w:hAnsi="Times New Roman"/>
+          <w:sz w:val="20"/>
+          <w:szCs w:val="20"/>
+        </w:rPr>
+        <w:t>aotong</w:t>
+      </w:r>
+      <w:proofErr w:type="spellEnd"/>
+      <w:r>
+        <w:rPr>
+          <w:rFonts w:ascii="Times New Roman" w:hAnsi="Times New Roman"/>
+          <w:sz w:val="20"/>
+          <w:szCs w:val="20"/>
+        </w:rPr>
+        <w:t xml:space="preserve"> University, China</w:t>
       </w:r>
       <w:r>
         <w:rPr>
@@ -1079,7 +1158,25 @@
                 <w:sz w:val="20"/>
                 <w:szCs w:val="20"/>
               </w:rPr>
-              <w:t>: Wenchao Chen</w:t>
+              <w:t xml:space="preserve">: </w:t>
+            </w:r>
+            <w:proofErr w:type="spellStart"/>
+            <w:r>
+              <w:rPr>
+                <w:rFonts w:ascii="Times New Roman" w:hAnsi="Times New Roman"/>
+                <w:sz w:val="20"/>
+                <w:szCs w:val="20"/>
+              </w:rPr>
+              <w:t>Wenchao</w:t>
+            </w:r>
+            <w:proofErr w:type="spellEnd"/>
+            <w:r>
+              <w:rPr>
+                <w:rFonts w:ascii="Times New Roman" w:hAnsi="Times New Roman"/>
+                <w:sz w:val="20"/>
+                <w:szCs w:val="20"/>
+              </w:rPr>
+              <w:t xml:space="preserve"> Chen</w:t>
             </w:r>
           </w:p>
         </w:tc>
@@ -1102,7 +1199,25 @@
           <w:sz w:val="20"/>
           <w:szCs w:val="20"/>
         </w:rPr>
-        <w:t>Master student in Electronics and Communication Engineering, Xi’an Jiaotong University</w:t>
+        <w:t xml:space="preserve">Master student in Electronics and Communication Engineering, Xi’an </w:t>
+      </w:r>
+      <w:proofErr w:type="spellStart"/>
+      <w:r>
+        <w:rPr>
+          <w:rFonts w:ascii="Times New Roman" w:hAnsi="Times New Roman"/>
+          <w:sz w:val="20"/>
+          <w:szCs w:val="20"/>
+        </w:rPr>
+        <w:t>Jiaotong</w:t>
+      </w:r>
+      <w:proofErr w:type="spellEnd"/>
+      <w:r>
+        <w:rPr>
+          <w:rFonts w:ascii="Times New Roman" w:hAnsi="Times New Roman"/>
+          <w:sz w:val="20"/>
+          <w:szCs w:val="20"/>
+        </w:rPr>
+        <w:t xml:space="preserve"> University</w:t>
       </w:r>
       <w:r>
         <w:rPr>
@@ -1282,6 +1397,7 @@
         </w:rPr>
         <w:t xml:space="preserve"> </w:t>
       </w:r>
+      <w:proofErr w:type="spellStart"/>
       <w:r>
         <w:rPr>
           <w:rFonts w:ascii="Times New Roman" w:hAnsi="Times New Roman" w:hint="eastAsia"/>
@@ -1296,7 +1412,16 @@
           <w:sz w:val="20"/>
           <w:szCs w:val="20"/>
         </w:rPr>
-        <w:t xml:space="preserve">’an </w:t>
+        <w:t>’an</w:t>
+      </w:r>
+      <w:proofErr w:type="spellEnd"/>
+      <w:r>
+        <w:rPr>
+          <w:rFonts w:ascii="Times New Roman" w:hAnsi="Times New Roman"/>
+          <w:sz w:val="20"/>
+          <w:szCs w:val="20"/>
+        </w:rPr>
+        <w:t xml:space="preserve"> </w:t>
       </w:r>
       <w:r>
         <w:rPr>
@@ -1406,15 +1531,7 @@
                 <w:sz w:val="20"/>
                 <w:szCs w:val="20"/>
               </w:rPr>
-              <w:t>ember 202</w:t>
-            </w:r>
-            <w:r>
-              <w:rPr>
-                <w:rFonts w:ascii="Times New Roman" w:hAnsi="Times New Roman"/>
-                <w:sz w:val="20"/>
-                <w:szCs w:val="20"/>
-              </w:rPr>
-              <w:t>3</w:t>
+              <w:t>ember 2023</w:t>
             </w:r>
             <w:r>
               <w:rPr>
@@ -1700,13 +1817,41 @@
               </w:rPr>
               <w:t xml:space="preserve">: </w:t>
             </w:r>
+            <w:proofErr w:type="spellStart"/>
             <w:r>
               <w:rPr>
                 <w:rFonts w:ascii="Times New Roman" w:hAnsi="Times New Roman"/>
                 <w:sz w:val="20"/>
                 <w:szCs w:val="20"/>
               </w:rPr>
-              <w:t>Elita Yunyue Li</w:t>
+              <w:t>Elita</w:t>
+            </w:r>
+            <w:proofErr w:type="spellEnd"/>
+            <w:r>
+              <w:rPr>
+                <w:rFonts w:ascii="Times New Roman" w:hAnsi="Times New Roman"/>
+                <w:sz w:val="20"/>
+                <w:szCs w:val="20"/>
+              </w:rPr>
+              <w:t xml:space="preserve"> </w:t>
+            </w:r>
+            <w:proofErr w:type="spellStart"/>
+            <w:r>
+              <w:rPr>
+                <w:rFonts w:ascii="Times New Roman" w:hAnsi="Times New Roman"/>
+                <w:sz w:val="20"/>
+                <w:szCs w:val="20"/>
+              </w:rPr>
+              <w:t>Yunyue</w:t>
+            </w:r>
+            <w:proofErr w:type="spellEnd"/>
+            <w:r>
+              <w:rPr>
+                <w:rFonts w:ascii="Times New Roman" w:hAnsi="Times New Roman"/>
+                <w:sz w:val="20"/>
+                <w:szCs w:val="20"/>
+              </w:rPr>
+              <w:t xml:space="preserve"> Li</w:t>
             </w:r>
           </w:p>
         </w:tc>
@@ -1830,65 +1975,23 @@
           <w:sz w:val="22"/>
           <w:szCs w:val="22"/>
         </w:rPr>
-        <w:t>Ji Li and </w:t>
-      </w:r>
-      <w:r>
-        <w:rPr>
-          <w:b/>
-          <w:sz w:val="22"/>
-          <w:szCs w:val="22"/>
-        </w:rPr>
-        <w:t>Dawei Liu*</w:t>
-      </w:r>
-      <w:r>
-        <w:rPr>
-          <w:bCs/>
-          <w:sz w:val="22"/>
-          <w:szCs w:val="22"/>
-        </w:rPr>
-        <w:t xml:space="preserve">, </w:t>
-      </w:r>
-      <w:r>
-        <w:rPr>
-          <w:bCs/>
-          <w:sz w:val="22"/>
-          <w:szCs w:val="22"/>
-        </w:rPr>
-        <w:t>(2024),</w:t>
-      </w:r>
-      <w:r>
-        <w:rPr>
-          <w:bCs/>
-          <w:sz w:val="22"/>
-          <w:szCs w:val="22"/>
-        </w:rPr>
-        <w:t xml:space="preserve"> </w:t>
-      </w:r>
-      <w:hyperlink r:id="rId9" w:history="1">
-        <w:r>
-          <w:rPr>
-            <w:bCs/>
-            <w:sz w:val="22"/>
-            <w:szCs w:val="22"/>
-          </w:rPr>
-          <w:t>Robust multi-dimensional reconstruction via Group Sparsity with Radon operators</w:t>
-        </w:r>
-      </w:hyperlink>
-      <w:r>
-        <w:rPr>
-          <w:bCs/>
-          <w:sz w:val="22"/>
-          <w:szCs w:val="22"/>
-        </w:rPr>
-        <w:t>,</w:t>
-      </w:r>
-      <w:r>
-        <w:rPr>
-          <w:bCs/>
-          <w:sz w:val="22"/>
-          <w:szCs w:val="22"/>
-        </w:rPr>
-        <w:t>Geophysics, 0, 1-87.</w:t>
+        <w:t xml:space="preserve">Yanglijiang Hu, Weiwei Xu, Xiaokai Wang, </w:t>
+      </w:r>
+      <w:r>
+        <w:rPr>
+          <w:b/>
+          <w:sz w:val="22"/>
+          <w:szCs w:val="22"/>
+        </w:rPr>
+        <w:t>Dawei Liu</w:t>
+      </w:r>
+      <w:r>
+        <w:rPr>
+          <w:bCs/>
+          <w:sz w:val="22"/>
+          <w:szCs w:val="22"/>
+        </w:rPr>
+        <w:t>, and Wenchao Chen (2024). Adaptive dictionary identification framework and its application to sparsity-optimized harmonic noise separation. Geophysics, 0, 1–107.</w:t>
       </w:r>
     </w:p>
     <w:p>
@@ -1901,94 +2004,34 @@
         <w:spacing w:after="120"/>
         <w:ind w:left="0" w:firstLine="0"/>
         <w:rPr>
-          <w:b/>
-          <w:sz w:val="28"/>
-          <w:szCs w:val="28"/>
-        </w:rPr>
-      </w:pPr>
-      <w:r>
-        <w:rPr>
-          <w:b/>
-          <w:bCs/>
-          <w:sz w:val="22"/>
-          <w:szCs w:val="22"/>
-        </w:rPr>
-        <w:t>Dawei Liu</w:t>
-      </w:r>
-      <w:r>
-        <w:rPr>
-          <w:bCs/>
-          <w:sz w:val="22"/>
-          <w:szCs w:val="22"/>
-        </w:rPr>
-        <w:t xml:space="preserve">, Mauricio D. Sacchi, </w:t>
-      </w:r>
-      <w:r>
-        <w:rPr>
-          <w:bCs/>
-          <w:sz w:val="22"/>
-          <w:szCs w:val="22"/>
-        </w:rPr>
-        <w:t xml:space="preserve">Xiaokai Wang, </w:t>
-      </w:r>
-      <w:r>
-        <w:rPr>
-          <w:bCs/>
-          <w:sz w:val="22"/>
-          <w:szCs w:val="22"/>
-        </w:rPr>
-        <w:t>and Wenchao Chen, (202</w:t>
-      </w:r>
-      <w:r>
-        <w:rPr>
-          <w:bCs/>
-          <w:sz w:val="22"/>
-          <w:szCs w:val="22"/>
-        </w:rPr>
-        <w:t>3</w:t>
-      </w:r>
-      <w:r>
-        <w:rPr>
-          <w:bCs/>
-          <w:sz w:val="22"/>
-          <w:szCs w:val="22"/>
-        </w:rPr>
-        <w:t>), "</w:t>
-      </w:r>
-      <w:r>
-        <w:t xml:space="preserve"> </w:t>
-      </w:r>
-      <w:r>
-        <w:rPr>
-          <w:bCs/>
-          <w:sz w:val="22"/>
-          <w:szCs w:val="22"/>
-        </w:rPr>
-        <w:t>Unsupervised deep learning for ground roll and scattered noise attenuation</w:t>
-      </w:r>
-      <w:r>
-        <w:rPr>
-          <w:bCs/>
-          <w:sz w:val="22"/>
-          <w:szCs w:val="22"/>
-        </w:rPr>
-        <w:t>," IEEE Transactions on Geoscience and Remote Sensing</w:t>
-      </w:r>
-      <w:r>
-        <w:rPr>
-          <w:bCs/>
-          <w:sz w:val="22"/>
-          <w:szCs w:val="22"/>
-        </w:rPr>
-        <w:t>, 1-17</w:t>
-      </w:r>
-      <w:r>
-        <w:rPr>
-          <w:bCs/>
-          <w:sz w:val="22"/>
-          <w:szCs w:val="22"/>
-        </w:rPr>
-        <w:t>.</w:t>
+          <w:bCs/>
+          <w:sz w:val="22"/>
+          <w:szCs w:val="22"/>
+        </w:rPr>
+      </w:pPr>
+      <w:r>
+        <w:rPr>
+          <w:bCs/>
+          <w:sz w:val="22"/>
+          <w:szCs w:val="22"/>
+        </w:rPr>
+        <w:t xml:space="preserve">Ji Li, </w:t>
+      </w:r>
+      <w:r>
+        <w:rPr>
+          <w:b/>
+          <w:sz w:val="22"/>
+          <w:szCs w:val="22"/>
+        </w:rPr>
+        <w:t>Dawei Liu*</w:t>
+      </w:r>
+      <w:r>
+        <w:rPr>
+          <w:bCs/>
+          <w:sz w:val="22"/>
+          <w:szCs w:val="22"/>
+        </w:rPr>
+        <w:t>, and Mauricio Sacchi (2024). Unsupervised ground roll attenuation via implicit neural representations. Geophysics, 0, 1–107.</w:t>
       </w:r>
     </w:p>
     <w:p>
@@ -2008,12 +2051,27 @@
       </w:pPr>
       <w:r>
         <w:rPr>
-          <w:b/>
-          <w:bCs/>
-          <w:sz w:val="22"/>
-          <w:szCs w:val="22"/>
-        </w:rPr>
-        <w:t>Dawei Liu</w:t>
+          <w:bCs/>
+          <w:sz w:val="22"/>
+          <w:szCs w:val="22"/>
+        </w:rPr>
+        <w:t xml:space="preserve">Ji Li, </w:t>
+      </w:r>
+      <w:r>
+        <w:rPr>
+          <w:b/>
+          <w:sz w:val="22"/>
+          <w:szCs w:val="22"/>
+        </w:rPr>
+        <w:t>Dawei Liu*</w:t>
+      </w:r>
+      <w:r>
+        <w:rPr>
+          <w:bCs/>
+          <w:sz w:val="22"/>
+          <w:szCs w:val="22"/>
+        </w:rPr>
+        <w:t>, Daniel Trad</w:t>
       </w:r>
       <w:r>
         <w:rPr>
@@ -2029,124 +2087,23 @@
           <w:sz w:val="22"/>
           <w:szCs w:val="22"/>
         </w:rPr>
-        <w:t>Wenli Niu, Xiaokai Wang, Mauricio D. Sacchi, Wenchao Chen, and Cheng Wang</w:t>
-      </w:r>
-      <w:r>
-        <w:rPr>
-          <w:bCs/>
-          <w:sz w:val="22"/>
-          <w:szCs w:val="22"/>
-        </w:rPr>
-        <w:t xml:space="preserve">, </w:t>
-      </w:r>
-      <w:r>
-        <w:rPr>
-          <w:rFonts w:hint="eastAsia"/>
-          <w:bCs/>
-          <w:sz w:val="22"/>
-          <w:szCs w:val="22"/>
-        </w:rPr>
-        <w:t>(</w:t>
-      </w:r>
-      <w:r>
-        <w:rPr>
-          <w:bCs/>
-          <w:sz w:val="22"/>
-          <w:szCs w:val="22"/>
-        </w:rPr>
-        <w:t>202</w:t>
-      </w:r>
-      <w:r>
-        <w:rPr>
-          <w:bCs/>
-          <w:sz w:val="22"/>
-          <w:szCs w:val="22"/>
-        </w:rPr>
-        <w:t>3</w:t>
-      </w:r>
-      <w:r>
-        <w:rPr>
-          <w:bCs/>
-          <w:sz w:val="22"/>
-          <w:szCs w:val="22"/>
-        </w:rPr>
-        <w:t>), "</w:t>
-      </w:r>
-      <w:r>
-        <w:rPr>
-          <w:bCs/>
-          <w:sz w:val="22"/>
-          <w:szCs w:val="22"/>
-        </w:rPr>
-        <w:t xml:space="preserve">Improving vertical resolution of vintage seismic data by a weakly supervised </w:t>
-      </w:r>
-      <w:r>
-        <w:rPr>
-          <w:bCs/>
-          <w:sz w:val="22"/>
-          <w:szCs w:val="22"/>
-        </w:rPr>
-        <w:lastRenderedPageBreak/>
-        <w:t>method based on Cycle GAN</w:t>
-      </w:r>
-      <w:r>
-        <w:rPr>
-          <w:bCs/>
-          <w:sz w:val="22"/>
-          <w:szCs w:val="22"/>
-        </w:rPr>
-        <w:t>," Geophysics</w:t>
-      </w:r>
-      <w:r>
-        <w:rPr>
-          <w:bCs/>
-          <w:sz w:val="22"/>
-          <w:szCs w:val="22"/>
-        </w:rPr>
-        <w:t>,</w:t>
-      </w:r>
-      <w:r>
-        <w:t xml:space="preserve"> </w:t>
-      </w:r>
-      <w:r>
-        <w:rPr>
-          <w:bCs/>
-          <w:sz w:val="22"/>
-          <w:szCs w:val="22"/>
-        </w:rPr>
-        <w:t xml:space="preserve">88: </w:t>
-      </w:r>
-      <w:r>
-        <w:rPr>
-          <w:bCs/>
-          <w:sz w:val="22"/>
-          <w:szCs w:val="22"/>
-        </w:rPr>
-        <w:t>1</w:t>
-      </w:r>
-      <w:r>
-        <w:rPr>
-          <w:bCs/>
-          <w:sz w:val="22"/>
-          <w:szCs w:val="22"/>
-        </w:rPr>
-        <w:t>-</w:t>
-      </w:r>
-      <w:r>
-        <w:rPr>
-          <w:bCs/>
-          <w:sz w:val="22"/>
-          <w:szCs w:val="22"/>
-        </w:rPr>
-        <w:t>103</w:t>
-      </w:r>
-      <w:r>
-        <w:rPr>
-          <w:bCs/>
-          <w:sz w:val="22"/>
-          <w:szCs w:val="22"/>
-        </w:rPr>
-        <w:t xml:space="preserve">. </w:t>
+        <w:t xml:space="preserve">and Mauricio Sacchi (2024). Robust unsupervised 5D seismic data reconstruction on both regular and irregular grid. Geophysics, </w:t>
+      </w:r>
+      <w:r>
+        <w:rPr>
+          <w:bCs/>
+          <w:sz w:val="22"/>
+          <w:szCs w:val="22"/>
+        </w:rPr>
+        <w:t>89</w:t>
+      </w:r>
+      <w:r>
+        <w:rPr>
+          <w:bCs/>
+          <w:sz w:val="22"/>
+          <w:szCs w:val="22"/>
+        </w:rPr>
+        <w:t>, V537-V549.</w:t>
       </w:r>
     </w:p>
     <w:p>
@@ -2167,10 +2124,10 @@
       <w:r>
         <w:rPr>
           <w:b/>
-          <w:bCs/>
-          <w:sz w:val="22"/>
-          <w:szCs w:val="22"/>
-        </w:rPr>
+          <w:sz w:val="22"/>
+          <w:szCs w:val="22"/>
+        </w:rPr>
+        <w:lastRenderedPageBreak/>
         <w:t>Dawei Liu</w:t>
       </w:r>
       <w:r>
@@ -2179,99 +2136,7 @@
           <w:sz w:val="22"/>
           <w:szCs w:val="22"/>
         </w:rPr>
-        <w:t>, Wei Wang, Xiaokai Wang, Zhensheng Shi, Mauricio D. Sacchi</w:t>
-      </w:r>
-      <w:r>
-        <w:rPr>
-          <w:bCs/>
-          <w:sz w:val="22"/>
-          <w:szCs w:val="22"/>
-        </w:rPr>
-        <w:t>,</w:t>
-      </w:r>
-      <w:r>
-        <w:rPr>
-          <w:bCs/>
-          <w:sz w:val="22"/>
-          <w:szCs w:val="22"/>
-        </w:rPr>
-        <w:t xml:space="preserve"> </w:t>
-      </w:r>
-      <w:r>
-        <w:rPr>
-          <w:bCs/>
-          <w:sz w:val="22"/>
-          <w:szCs w:val="22"/>
-        </w:rPr>
-        <w:t xml:space="preserve">and </w:t>
-      </w:r>
-      <w:r>
-        <w:rPr>
-          <w:bCs/>
-          <w:sz w:val="22"/>
-          <w:szCs w:val="22"/>
-        </w:rPr>
-        <w:t xml:space="preserve">Wenchao Chen, </w:t>
-      </w:r>
-      <w:r>
-        <w:rPr>
-          <w:rFonts w:hint="eastAsia"/>
-          <w:bCs/>
-          <w:sz w:val="22"/>
-          <w:szCs w:val="22"/>
-        </w:rPr>
-        <w:t>(</w:t>
-      </w:r>
-      <w:r>
-        <w:rPr>
-          <w:bCs/>
-          <w:sz w:val="22"/>
-          <w:szCs w:val="22"/>
-        </w:rPr>
-        <w:t>202</w:t>
-      </w:r>
-      <w:r>
-        <w:rPr>
-          <w:bCs/>
-          <w:sz w:val="22"/>
-          <w:szCs w:val="22"/>
-        </w:rPr>
-        <w:t>3</w:t>
-      </w:r>
-      <w:r>
-        <w:rPr>
-          <w:bCs/>
-          <w:sz w:val="22"/>
-          <w:szCs w:val="22"/>
-        </w:rPr>
-        <w:t>), "Improving sparse representation with deep learning: a workflow for separating strong background interference," Geophysics</w:t>
-      </w:r>
-      <w:r>
-        <w:rPr>
-          <w:bCs/>
-          <w:sz w:val="22"/>
-          <w:szCs w:val="22"/>
-        </w:rPr>
-        <w:t>,</w:t>
-      </w:r>
-      <w:r>
-        <w:t xml:space="preserve"> </w:t>
-      </w:r>
-      <w:r>
-        <w:rPr>
-          <w:bCs/>
-          <w:sz w:val="22"/>
-          <w:szCs w:val="22"/>
-        </w:rPr>
-        <w:t>88: WA253-WA266</w:t>
-      </w:r>
-      <w:r>
-        <w:rPr>
-          <w:bCs/>
-          <w:sz w:val="22"/>
-          <w:szCs w:val="22"/>
-        </w:rPr>
-        <w:t xml:space="preserve">. </w:t>
+        <w:t xml:space="preserve">, Wenbin Gao, Weiwei Xu, Ji Li, Xiaokai Wang, and Wenchao Chen (2024). 5-D seismic data interpolation by continuous representation. IEEE Transactions on Geoscience and Remote Sensing, 62, 1–11. </w:t>
       </w:r>
     </w:p>
     <w:p>
@@ -2295,52 +2160,11 @@
           <w:sz w:val="22"/>
           <w:szCs w:val="22"/>
         </w:rPr>
-        <w:t xml:space="preserve">Xiaokai Wang, </w:t>
-      </w:r>
-      <w:r>
-        <w:rPr>
-          <w:bCs/>
-          <w:sz w:val="22"/>
-          <w:szCs w:val="22"/>
-        </w:rPr>
-        <w:t>Siyuan Fan</w:t>
-      </w:r>
-      <w:r>
-        <w:rPr>
-          <w:bCs/>
-          <w:sz w:val="22"/>
-          <w:szCs w:val="22"/>
-        </w:rPr>
-        <w:t>,</w:t>
-      </w:r>
-      <w:r>
-        <w:rPr>
-          <w:bCs/>
-          <w:sz w:val="22"/>
-          <w:szCs w:val="22"/>
-        </w:rPr>
-        <w:t xml:space="preserve"> </w:t>
-      </w:r>
-      <w:r>
-        <w:rPr>
-          <w:bCs/>
-          <w:sz w:val="22"/>
-          <w:szCs w:val="22"/>
-        </w:rPr>
-        <w:t>Chen Zhao</w:t>
-      </w:r>
-      <w:r>
-        <w:rPr>
-          <w:bCs/>
-          <w:sz w:val="22"/>
-          <w:szCs w:val="22"/>
-        </w:rPr>
-        <w:t xml:space="preserve">, </w:t>
-      </w:r>
-      <w:r>
-        <w:rPr>
-          <w:b/>
-          <w:bCs/>
+        <w:t xml:space="preserve">Haibo Mao, Xin Zhou, Xiaofeng Li, Long Pan, Juan Lin, </w:t>
+      </w:r>
+      <w:r>
+        <w:rPr>
+          <w:b/>
           <w:sz w:val="22"/>
           <w:szCs w:val="22"/>
         </w:rPr>
@@ -2348,137 +2172,11 @@
       </w:r>
       <w:r>
         <w:rPr>
-          <w:b/>
-          <w:bCs/>
-          <w:sz w:val="22"/>
-          <w:szCs w:val="22"/>
-        </w:rPr>
-        <w:t>,</w:t>
-      </w:r>
-      <w:r>
-        <w:rPr>
-          <w:bCs/>
-          <w:sz w:val="22"/>
-          <w:szCs w:val="22"/>
-        </w:rPr>
-        <w:t xml:space="preserve"> </w:t>
-      </w:r>
-      <w:r>
-        <w:rPr>
-          <w:rFonts w:hint="eastAsia"/>
-          <w:bCs/>
-          <w:sz w:val="22"/>
-          <w:szCs w:val="22"/>
-        </w:rPr>
-        <w:t>and</w:t>
-      </w:r>
-      <w:r>
-        <w:rPr>
-          <w:bCs/>
-          <w:sz w:val="22"/>
-          <w:szCs w:val="22"/>
-        </w:rPr>
-        <w:t xml:space="preserve"> </w:t>
-      </w:r>
-      <w:r>
-        <w:rPr>
-          <w:bCs/>
-          <w:sz w:val="22"/>
-          <w:szCs w:val="22"/>
-        </w:rPr>
-        <w:t xml:space="preserve">Wenchao Chen, </w:t>
-      </w:r>
-      <w:r>
-        <w:rPr>
-          <w:rFonts w:hint="eastAsia"/>
-          <w:bCs/>
-          <w:sz w:val="22"/>
-          <w:szCs w:val="22"/>
-        </w:rPr>
-        <w:t>(</w:t>
-      </w:r>
-      <w:r>
-        <w:rPr>
-          <w:bCs/>
-          <w:sz w:val="22"/>
-          <w:szCs w:val="22"/>
-        </w:rPr>
-        <w:t>202</w:t>
-      </w:r>
-      <w:r>
-        <w:rPr>
-          <w:bCs/>
-          <w:sz w:val="22"/>
-          <w:szCs w:val="22"/>
-        </w:rPr>
-        <w:t>3</w:t>
-      </w:r>
-      <w:r>
-        <w:rPr>
-          <w:bCs/>
-          <w:sz w:val="22"/>
-          <w:szCs w:val="22"/>
-        </w:rPr>
-        <w:t>), "</w:t>
-      </w:r>
-      <w:r>
-        <w:rPr>
-          <w:bCs/>
-          <w:sz w:val="22"/>
-          <w:szCs w:val="22"/>
-        </w:rPr>
-        <w:t>A Self-Supervised Method Using Noise2Noise Strategy for Denoising CRP Gathers," IEEE Geoscience and Remote Sensing Letters,</w:t>
-      </w:r>
-      <w:r>
-        <w:t xml:space="preserve"> </w:t>
-      </w:r>
-      <w:r>
-        <w:rPr>
-          <w:bCs/>
-          <w:sz w:val="22"/>
-          <w:szCs w:val="22"/>
-        </w:rPr>
-        <w:t>20</w:t>
-      </w:r>
-      <w:r>
-        <w:rPr>
-          <w:bCs/>
-          <w:sz w:val="22"/>
-          <w:szCs w:val="22"/>
-        </w:rPr>
-        <w:t xml:space="preserve">: </w:t>
-      </w:r>
-      <w:r>
-        <w:rPr>
-          <w:bCs/>
-          <w:sz w:val="22"/>
-          <w:szCs w:val="22"/>
-        </w:rPr>
-        <w:t>1</w:t>
-      </w:r>
-      <w:r>
-        <w:rPr>
-          <w:bCs/>
-          <w:sz w:val="22"/>
-          <w:szCs w:val="22"/>
-        </w:rPr>
-        <w:t>-</w:t>
-      </w:r>
-      <w:r>
-        <w:rPr>
-          <w:bCs/>
-          <w:sz w:val="22"/>
-          <w:szCs w:val="22"/>
-        </w:rPr>
-        <w:t>5</w:t>
-      </w:r>
-      <w:r>
-        <w:rPr>
-          <w:bCs/>
-          <w:sz w:val="22"/>
-          <w:szCs w:val="22"/>
-        </w:rPr>
-        <w:t xml:space="preserve">. </w:t>
+          <w:bCs/>
+          <w:sz w:val="22"/>
+          <w:szCs w:val="22"/>
+        </w:rPr>
+        <w:t>, and Xiaokai Wang (2024). Intelligent noise suppression for 3D post-stack seismic data of the Junggar Basin. Coal Geology and Exploration, 52(11), 141–150.</w:t>
       </w:r>
     </w:p>
     <w:p>
@@ -2498,91 +2196,27 @@
       </w:pPr>
       <w:r>
         <w:rPr>
-          <w:b/>
-          <w:bCs/>
-          <w:sz w:val="22"/>
-          <w:szCs w:val="22"/>
-        </w:rPr>
-        <w:t>Dawei Liu</w:t>
-      </w:r>
-      <w:r>
-        <w:rPr>
-          <w:bCs/>
-          <w:sz w:val="22"/>
-          <w:szCs w:val="22"/>
-        </w:rPr>
-        <w:t>, Xiaokai Wang, Xiaohai Yang, Haibo Mao, Mauricio D. Sacchi, and Wenchao Chen, (202</w:t>
-      </w:r>
-      <w:r>
-        <w:rPr>
-          <w:bCs/>
-          <w:sz w:val="22"/>
-          <w:szCs w:val="22"/>
-        </w:rPr>
-        <w:t>2</w:t>
-      </w:r>
-      <w:r>
-        <w:rPr>
-          <w:bCs/>
-          <w:sz w:val="22"/>
-          <w:szCs w:val="22"/>
-        </w:rPr>
-        <w:t>), "</w:t>
-      </w:r>
-      <w:r>
-        <w:rPr>
-          <w:sz w:val="22"/>
-          <w:szCs w:val="22"/>
-        </w:rPr>
-        <w:t xml:space="preserve"> </w:t>
-      </w:r>
-      <w:r>
-        <w:rPr>
-          <w:bCs/>
-          <w:sz w:val="22"/>
-          <w:szCs w:val="22"/>
-        </w:rPr>
-        <w:t>Accelerating seismic scattered noise attenuation in OVT domain: application of deep learning</w:t>
-      </w:r>
-      <w:r>
-        <w:rPr>
-          <w:bCs/>
-          <w:sz w:val="22"/>
-          <w:szCs w:val="22"/>
-        </w:rPr>
-        <w:t>," Geophysics</w:t>
-      </w:r>
-      <w:r>
-        <w:rPr>
-          <w:bCs/>
-          <w:sz w:val="22"/>
-          <w:szCs w:val="22"/>
-        </w:rPr>
-        <w:t>,</w:t>
-      </w:r>
-      <w:r>
-        <w:rPr>
-          <w:bCs/>
-          <w:sz w:val="22"/>
-          <w:szCs w:val="22"/>
-        </w:rPr>
-        <w:t xml:space="preserve"> </w:t>
-      </w:r>
-      <w:r>
-        <w:rPr>
-          <w:bCs/>
-          <w:sz w:val="22"/>
-          <w:szCs w:val="22"/>
-        </w:rPr>
-        <w:t>87: V505-V519.</w:t>
-      </w:r>
-      <w:r>
-        <w:rPr>
-          <w:bCs/>
-          <w:sz w:val="22"/>
-          <w:szCs w:val="22"/>
-        </w:rPr>
-        <w:t xml:space="preserve"> </w:t>
+          <w:bCs/>
+          <w:sz w:val="22"/>
+          <w:szCs w:val="22"/>
+        </w:rPr>
+        <w:t xml:space="preserve">Wenbin Gao, </w:t>
+      </w:r>
+      <w:r>
+        <w:rPr>
+          <w:b/>
+          <w:sz w:val="22"/>
+          <w:szCs w:val="22"/>
+        </w:rPr>
+        <w:t>Dawei Liu*</w:t>
+      </w:r>
+      <w:r>
+        <w:rPr>
+          <w:bCs/>
+          <w:sz w:val="22"/>
+          <w:szCs w:val="22"/>
+        </w:rPr>
+        <w:t>, Wenchao Chen, Mauricio D. Sacchi, and Xiaokai Wang (2024). NeRSI: Neural implicit representations for 5D seismic data interpolation. Geophysics, 0, 1–58.</w:t>
       </w:r>
     </w:p>
     <w:p>
@@ -2595,15 +2229,22 @@
         <w:spacing w:after="120"/>
         <w:ind w:left="0" w:firstLine="0"/>
         <w:rPr>
-          <w:b/>
-          <w:sz w:val="28"/>
-          <w:szCs w:val="28"/>
-        </w:rPr>
-      </w:pPr>
-      <w:r>
-        <w:rPr>
-          <w:b/>
-          <w:bCs/>
+          <w:bCs/>
+          <w:sz w:val="22"/>
+          <w:szCs w:val="22"/>
+        </w:rPr>
+      </w:pPr>
+      <w:r>
+        <w:rPr>
+          <w:bCs/>
+          <w:sz w:val="22"/>
+          <w:szCs w:val="22"/>
+        </w:rPr>
+        <w:t xml:space="preserve">Yanglijiang Hu, Xiaokai Wang, Qinlong Hou, </w:t>
+      </w:r>
+      <w:r>
+        <w:rPr>
+          <w:b/>
           <w:sz w:val="22"/>
           <w:szCs w:val="22"/>
         </w:rPr>
@@ -2615,59 +2256,7 @@
           <w:sz w:val="22"/>
           <w:szCs w:val="22"/>
         </w:rPr>
-        <w:t>, Mauricio D. Sacchi, and Wenchao Chen, (2022), "</w:t>
-      </w:r>
-      <w:r>
-        <w:t xml:space="preserve"> </w:t>
-      </w:r>
-      <w:r>
-        <w:rPr>
-          <w:bCs/>
-          <w:sz w:val="22"/>
-          <w:szCs w:val="22"/>
-        </w:rPr>
-        <w:t>Efficient Tensor Completion Methods for 5-D Seismic Data Reconstruction: Low-Rank Tensor Train and Tensor Ring</w:t>
-      </w:r>
-      <w:r>
-        <w:rPr>
-          <w:bCs/>
-          <w:sz w:val="22"/>
-          <w:szCs w:val="22"/>
-        </w:rPr>
-        <w:t>," IEEE Transactions on Geoscience and Remote Sensing</w:t>
-      </w:r>
-      <w:r>
-        <w:rPr>
-          <w:rFonts w:hint="eastAsia"/>
-          <w:bCs/>
-          <w:sz w:val="22"/>
-          <w:szCs w:val="22"/>
-        </w:rPr>
-        <w:t>,</w:t>
-      </w:r>
-      <w:r>
-        <w:rPr>
-          <w:bCs/>
-          <w:sz w:val="22"/>
-          <w:szCs w:val="22"/>
-        </w:rPr>
-        <w:t xml:space="preserve"> </w:t>
-      </w:r>
-      <w:r>
-        <w:rPr>
-          <w:bCs/>
-          <w:sz w:val="22"/>
-          <w:szCs w:val="22"/>
-        </w:rPr>
-        <w:t>60, 1-17</w:t>
-      </w:r>
-      <w:r>
-        <w:rPr>
-          <w:bCs/>
-          <w:sz w:val="22"/>
-          <w:szCs w:val="22"/>
-        </w:rPr>
-        <w:t>.</w:t>
+        <w:t>, Xinmin Shang, Meng Zhang, and Wenchao Chen (2024). Modeling and sparsity-promoting separation of wind turbine noise in common-shot gathers. Geophysics, 89, V87–V101.</w:t>
       </w:r>
     </w:p>
     <w:p>
@@ -2688,7 +2277,6 @@
       <w:r>
         <w:rPr>
           <w:b/>
-          <w:bCs/>
           <w:sz w:val="22"/>
           <w:szCs w:val="22"/>
         </w:rPr>
@@ -2700,149 +2288,7 @@
           <w:sz w:val="22"/>
           <w:szCs w:val="22"/>
         </w:rPr>
-        <w:t xml:space="preserve">, </w:t>
-      </w:r>
-      <w:r>
-        <w:rPr>
-          <w:rFonts w:hint="eastAsia"/>
-          <w:bCs/>
-          <w:sz w:val="22"/>
-          <w:szCs w:val="22"/>
-        </w:rPr>
-        <w:t>Hao</w:t>
-      </w:r>
-      <w:r>
-        <w:rPr>
-          <w:bCs/>
-          <w:sz w:val="22"/>
-          <w:szCs w:val="22"/>
-        </w:rPr>
-        <w:t>qi Zhang</w:t>
-      </w:r>
-      <w:r>
-        <w:rPr>
-          <w:bCs/>
-          <w:sz w:val="22"/>
-          <w:szCs w:val="22"/>
-        </w:rPr>
-        <w:t>, Xiaokai Wang, Wenchao Chen</w:t>
-      </w:r>
-      <w:r>
-        <w:rPr>
-          <w:bCs/>
-          <w:sz w:val="22"/>
-          <w:szCs w:val="22"/>
-        </w:rPr>
-        <w:t>,</w:t>
-      </w:r>
-      <w:r>
-        <w:rPr>
-          <w:bCs/>
-          <w:sz w:val="22"/>
-          <w:szCs w:val="22"/>
-        </w:rPr>
-        <w:t xml:space="preserve"> Zhensheng Shi, and </w:t>
-      </w:r>
-      <w:r>
-        <w:rPr>
-          <w:bCs/>
-          <w:sz w:val="22"/>
-          <w:szCs w:val="22"/>
-        </w:rPr>
-        <w:t>Zhonghua Zhao</w:t>
-      </w:r>
-      <w:r>
-        <w:rPr>
-          <w:bCs/>
-          <w:sz w:val="22"/>
-          <w:szCs w:val="22"/>
-        </w:rPr>
-        <w:t xml:space="preserve">, </w:t>
-      </w:r>
-      <w:r>
-        <w:rPr>
-          <w:bCs/>
-          <w:sz w:val="22"/>
-          <w:szCs w:val="22"/>
-        </w:rPr>
-        <w:t>(2022),</w:t>
-      </w:r>
-      <w:r>
-        <w:rPr>
-          <w:bCs/>
-          <w:sz w:val="22"/>
-          <w:szCs w:val="22"/>
-        </w:rPr>
-        <w:t xml:space="preserve"> </w:t>
-      </w:r>
-      <w:r>
-        <w:rPr>
-          <w:bCs/>
-          <w:sz w:val="22"/>
-          <w:szCs w:val="22"/>
-        </w:rPr>
-        <w:t>"</w:t>
-      </w:r>
-      <w:r>
-        <w:rPr>
-          <w:bCs/>
-          <w:sz w:val="22"/>
-          <w:szCs w:val="22"/>
-        </w:rPr>
-        <w:t>Separation of seismic multiple reflection-refraction based on morphological component analysis with high-resolution linear Radon transform</w:t>
-      </w:r>
-      <w:r>
-        <w:rPr>
-          <w:bCs/>
-          <w:sz w:val="22"/>
-          <w:szCs w:val="22"/>
-        </w:rPr>
-        <w:t>," Geophysics</w:t>
-      </w:r>
-      <w:r>
-        <w:rPr>
-          <w:rFonts w:hint="eastAsia"/>
-          <w:bCs/>
-          <w:sz w:val="22"/>
-          <w:szCs w:val="22"/>
-        </w:rPr>
-        <w:t>,</w:t>
-      </w:r>
-      <w:r>
-        <w:t xml:space="preserve"> </w:t>
-      </w:r>
-      <w:r>
-        <w:rPr>
-          <w:bCs/>
-          <w:sz w:val="22"/>
-          <w:szCs w:val="22"/>
-        </w:rPr>
-        <w:t>87</w:t>
-      </w:r>
-      <w:r>
-        <w:rPr>
-          <w:rFonts w:hint="eastAsia"/>
-          <w:bCs/>
-          <w:sz w:val="22"/>
-          <w:szCs w:val="22"/>
-        </w:rPr>
-        <w:t>,</w:t>
-      </w:r>
-      <w:r>
-        <w:rPr>
-          <w:bCs/>
-          <w:sz w:val="22"/>
-          <w:szCs w:val="22"/>
-        </w:rPr>
-        <w:t xml:space="preserve"> V367-V379</w:t>
-      </w:r>
-      <w:r>
-        <w:rPr>
-          <w:bCs/>
-          <w:sz w:val="22"/>
-          <w:szCs w:val="22"/>
-        </w:rPr>
-        <w:t>.</w:t>
+        <w:t>, Mei Zhou, Xiaokai Wang, Zhensheng Shi, Mauricio D. Sacchi, Wenchao Chen, Zhaodan Liu, and Xian Wang (2024). Enhancing ground penetrating radar (GPR) data resolution through weakly supervised learning. IEEE Transactions on Geoscience and Remote Sensing, 1–13.</w:t>
       </w:r>
     </w:p>
     <w:p>
@@ -2862,8 +2308,15 @@
       </w:pPr>
       <w:r>
         <w:rPr>
-          <w:b/>
-          <w:bCs/>
+          <w:bCs/>
+          <w:sz w:val="22"/>
+          <w:szCs w:val="22"/>
+        </w:rPr>
+        <w:t xml:space="preserve">Xiaokai Wang, </w:t>
+      </w:r>
+      <w:r>
+        <w:rPr>
+          <w:b/>
           <w:sz w:val="22"/>
           <w:szCs w:val="22"/>
         </w:rPr>
@@ -2875,95 +2328,7 @@
           <w:sz w:val="22"/>
           <w:szCs w:val="22"/>
         </w:rPr>
-        <w:t>, Xiangfang Li, Wei</w:t>
-      </w:r>
-      <w:r>
-        <w:rPr>
-          <w:bCs/>
-          <w:sz w:val="22"/>
-          <w:szCs w:val="22"/>
-        </w:rPr>
-        <w:t xml:space="preserve"> </w:t>
-      </w:r>
-      <w:r>
-        <w:rPr>
-          <w:bCs/>
-          <w:sz w:val="22"/>
-          <w:szCs w:val="22"/>
-        </w:rPr>
-        <w:t xml:space="preserve">Wang, Xiaokai Wang, Zhensheng Shi, and Wenchao Chen, </w:t>
-      </w:r>
-      <w:r>
-        <w:rPr>
-          <w:bCs/>
-          <w:sz w:val="22"/>
-          <w:szCs w:val="22"/>
-        </w:rPr>
-        <w:t>(2022),</w:t>
-      </w:r>
-      <w:r>
-        <w:rPr>
-          <w:bCs/>
-          <w:sz w:val="22"/>
-          <w:szCs w:val="22"/>
-        </w:rPr>
-        <w:t xml:space="preserve"> </w:t>
-      </w:r>
-      <w:r>
-        <w:rPr>
-          <w:bCs/>
-          <w:sz w:val="22"/>
-          <w:szCs w:val="22"/>
-        </w:rPr>
-        <w:t xml:space="preserve">"Eliminating harmonic noise in vibroseis data through sparsity promoted waveform modeling," </w:t>
-      </w:r>
-      <w:r>
-        <w:rPr>
-          <w:bCs/>
-          <w:sz w:val="22"/>
-          <w:szCs w:val="22"/>
-        </w:rPr>
-        <w:t>Geophysics</w:t>
-      </w:r>
-      <w:r>
-        <w:rPr>
-          <w:bCs/>
-          <w:sz w:val="22"/>
-          <w:szCs w:val="22"/>
-        </w:rPr>
-        <w:t>,</w:t>
-      </w:r>
-      <w:r>
-        <w:rPr>
-          <w:bCs/>
-          <w:sz w:val="22"/>
-          <w:szCs w:val="22"/>
-        </w:rPr>
-        <w:t xml:space="preserve"> 87</w:t>
-      </w:r>
-      <w:r>
-        <w:rPr>
-          <w:bCs/>
-          <w:sz w:val="22"/>
-          <w:szCs w:val="22"/>
-        </w:rPr>
-        <w:t xml:space="preserve">, </w:t>
-      </w:r>
-      <w:r>
-        <w:rPr>
-          <w:bCs/>
-          <w:sz w:val="22"/>
-          <w:szCs w:val="22"/>
-        </w:rPr>
-        <w:t>V183-V191</w:t>
-      </w:r>
-      <w:r>
-        <w:rPr>
-          <w:bCs/>
-          <w:sz w:val="22"/>
-          <w:szCs w:val="22"/>
-        </w:rPr>
-        <w:t>.</w:t>
+        <w:t>, Wenchao Chen, and Chun Li (2024). A cascaded synchrosqueezing transform for precise analysis of seismic signals. IEEE Transactions on Geoscience and Remote Sensing, 62, 1–12.</w:t>
       </w:r>
     </w:p>
     <w:p>
@@ -2987,7 +2352,7 @@
           <w:sz w:val="22"/>
           <w:szCs w:val="22"/>
         </w:rPr>
-        <w:t xml:space="preserve">Weiwei Xu, Yanhui Zhou, </w:t>
+        <w:t xml:space="preserve">Xiaokai Wang, Chunmeng Cui, </w:t>
       </w:r>
       <w:r>
         <w:rPr>
@@ -3003,87 +2368,7 @@
           <w:sz w:val="22"/>
           <w:szCs w:val="22"/>
         </w:rPr>
-        <w:t xml:space="preserve">, Xiaokai Wang, and Wenchao Chen, </w:t>
-      </w:r>
-      <w:r>
-        <w:rPr>
-          <w:bCs/>
-          <w:sz w:val="22"/>
-          <w:szCs w:val="22"/>
-        </w:rPr>
-        <w:t>(</w:t>
-      </w:r>
-      <w:r>
-        <w:rPr>
-          <w:bCs/>
-          <w:sz w:val="22"/>
-          <w:szCs w:val="22"/>
-        </w:rPr>
-        <w:t>2022</w:t>
-      </w:r>
-      <w:r>
-        <w:rPr>
-          <w:bCs/>
-          <w:sz w:val="22"/>
-          <w:szCs w:val="22"/>
-        </w:rPr>
-        <w:t>),</w:t>
-      </w:r>
-      <w:r>
-        <w:rPr>
-          <w:bCs/>
-          <w:sz w:val="22"/>
-          <w:szCs w:val="22"/>
-        </w:rPr>
-        <w:t xml:space="preserve"> </w:t>
-      </w:r>
-      <w:r>
-        <w:rPr>
-          <w:bCs/>
-          <w:sz w:val="22"/>
-          <w:szCs w:val="22"/>
-        </w:rPr>
-        <w:t>"</w:t>
-      </w:r>
-      <w:r>
-        <w:rPr>
-          <w:bCs/>
-          <w:sz w:val="22"/>
-          <w:szCs w:val="22"/>
-        </w:rPr>
-        <w:t>Seismic Intelligent Deblending via Plug and Play Method With Blended CSGs Trained Deep CNN Gaussian Denoiser</w:t>
-      </w:r>
-      <w:r>
-        <w:rPr>
-          <w:bCs/>
-          <w:sz w:val="22"/>
-          <w:szCs w:val="22"/>
-        </w:rPr>
-        <w:t>,</w:t>
-      </w:r>
-      <w:r>
-        <w:rPr>
-          <w:bCs/>
-          <w:sz w:val="22"/>
-          <w:szCs w:val="22"/>
-        </w:rPr>
-        <w:t>"</w:t>
-      </w:r>
-      <w:r>
-        <w:rPr>
-          <w:bCs/>
-          <w:sz w:val="22"/>
-          <w:szCs w:val="22"/>
-        </w:rPr>
-        <w:t xml:space="preserve"> </w:t>
-      </w:r>
-      <w:r>
-        <w:rPr>
-          <w:bCs/>
-          <w:sz w:val="22"/>
-          <w:szCs w:val="22"/>
-        </w:rPr>
-        <w:t>IEEE Transactions on Geoscience and Remote Sensing (TGRS), 60, pp. 1-1.</w:t>
+        <w:t>, Pu Liu, Zhensheng Shi, and Wenchao Chen (2024). Seismic data separation based on the equidistant-spectral constrained morphological component analysis. IEEE Transactions on Geoscience and Remote Sensing, 1–11.</w:t>
       </w:r>
     </w:p>
     <w:p>
@@ -3107,56 +2392,23 @@
           <w:sz w:val="22"/>
           <w:szCs w:val="22"/>
         </w:rPr>
-        <w:t xml:space="preserve">Xiaokai Wang, Zhizhou Huo, </w:t>
-      </w:r>
-      <w:r>
-        <w:rPr>
-          <w:b/>
-          <w:bCs/>
-          <w:sz w:val="22"/>
-          <w:szCs w:val="22"/>
-        </w:rPr>
-        <w:t>Dawei Liu</w:t>
-      </w:r>
-      <w:r>
-        <w:rPr>
-          <w:bCs/>
-          <w:sz w:val="22"/>
-          <w:szCs w:val="22"/>
-        </w:rPr>
-        <w:t>, Weiwei Xu, and Wenchao Chen, (2022), "A common-reflection-point gather random noise attenuation method based on the synchrosqueezing wavelet transform," Interpretation</w:t>
-      </w:r>
-      <w:r>
-        <w:rPr>
-          <w:bCs/>
-          <w:sz w:val="22"/>
-          <w:szCs w:val="22"/>
-        </w:rPr>
-        <w:t>,</w:t>
-      </w:r>
-      <w:r>
-        <w:rPr>
-          <w:bCs/>
-          <w:sz w:val="22"/>
-          <w:szCs w:val="22"/>
-        </w:rPr>
-        <w:t xml:space="preserve"> 10</w:t>
-      </w:r>
-      <w:r>
-        <w:rPr>
-          <w:bCs/>
-          <w:sz w:val="22"/>
-          <w:szCs w:val="22"/>
-        </w:rPr>
-        <w:t>,</w:t>
-      </w:r>
-      <w:r>
-        <w:rPr>
-          <w:bCs/>
-          <w:sz w:val="22"/>
-          <w:szCs w:val="22"/>
-        </w:rPr>
-        <w:t xml:space="preserve"> SA59-SA67.</w:t>
+        <w:t xml:space="preserve">Ji Li, Daniel Trad, and </w:t>
+      </w:r>
+      <w:r>
+        <w:rPr>
+          <w:b/>
+          <w:sz w:val="22"/>
+          <w:szCs w:val="22"/>
+        </w:rPr>
+        <w:t>Dawei Liu*</w:t>
+      </w:r>
+      <w:r>
+        <w:rPr>
+          <w:bCs/>
+          <w:sz w:val="22"/>
+          <w:szCs w:val="22"/>
+        </w:rPr>
+        <w:t xml:space="preserve"> (2024). Robust seismic data denoising via self-supervised deep learning. Geophysics, 89, V437–V451.</w:t>
       </w:r>
     </w:p>
     <w:p>
@@ -3180,58 +2432,23 @@
           <w:sz w:val="22"/>
           <w:szCs w:val="22"/>
         </w:rPr>
-        <w:t xml:space="preserve">Xiaokai Wang, </w:t>
-      </w:r>
-      <w:r>
-        <w:rPr>
-          <w:b/>
-          <w:bCs/>
-          <w:sz w:val="22"/>
-          <w:szCs w:val="22"/>
-        </w:rPr>
-        <w:t>Dawei Liu</w:t>
-      </w:r>
-      <w:r>
-        <w:rPr>
-          <w:b/>
-          <w:bCs/>
-          <w:sz w:val="22"/>
-          <w:szCs w:val="22"/>
-          <w:vertAlign w:val="superscript"/>
-        </w:rPr>
-        <w:t>*</w:t>
-      </w:r>
-      <w:r>
-        <w:rPr>
-          <w:bCs/>
-          <w:sz w:val="22"/>
-          <w:szCs w:val="22"/>
-        </w:rPr>
-        <w:t>,and Wenchao Chen, "</w:t>
-      </w:r>
-      <w:r>
-        <w:rPr>
-          <w:bCs/>
-          <w:sz w:val="22"/>
-          <w:szCs w:val="22"/>
-        </w:rPr>
-        <w:t>A</w:t>
-      </w:r>
-      <w:r>
-        <w:rPr>
-          <w:bCs/>
-          <w:sz w:val="22"/>
-          <w:szCs w:val="22"/>
-        </w:rPr>
-        <w:t>ccelerating seismic dip estimation with deep learning</w:t>
-      </w:r>
-      <w:r>
-        <w:rPr>
-          <w:bCs/>
-          <w:sz w:val="22"/>
-          <w:szCs w:val="22"/>
-        </w:rPr>
-        <w:t>," IEEE Geoscience and Remote Sensing Letters, vol. 19, pp. 1-5, 2022.</w:t>
+        <w:t xml:space="preserve">Ji Li and </w:t>
+      </w:r>
+      <w:r>
+        <w:rPr>
+          <w:b/>
+          <w:sz w:val="22"/>
+          <w:szCs w:val="22"/>
+        </w:rPr>
+        <w:t>Dawei Liu*</w:t>
+      </w:r>
+      <w:r>
+        <w:rPr>
+          <w:bCs/>
+          <w:sz w:val="22"/>
+          <w:szCs w:val="22"/>
+        </w:rPr>
+        <w:t xml:space="preserve"> (2024). Robust multi-dimensional reconstruction via group sparsity with Radon operators. Geophysics, 89, V219–V230.</w:t>
       </w:r>
     </w:p>
     <w:p>
@@ -3252,7 +2469,6 @@
       <w:r>
         <w:rPr>
           <w:b/>
-          <w:bCs/>
           <w:sz w:val="22"/>
           <w:szCs w:val="22"/>
         </w:rPr>
@@ -3264,23 +2480,7 @@
           <w:sz w:val="22"/>
           <w:szCs w:val="22"/>
         </w:rPr>
-        <w:t>, Lei Gao, Xiaokai Wang, and Wenchao Chen, (2021), "A dictionary learning method with atom splitting for seismic footprint suppression," Geophysics, 86</w:t>
-      </w:r>
-      <w:r>
-        <w:rPr>
-          <w:bCs/>
-          <w:sz w:val="22"/>
-          <w:szCs w:val="22"/>
-        </w:rPr>
-        <w:t>,</w:t>
-      </w:r>
-      <w:r>
-        <w:rPr>
-          <w:bCs/>
-          <w:sz w:val="22"/>
-          <w:szCs w:val="22"/>
-        </w:rPr>
-        <w:t xml:space="preserve"> V509-V523.</w:t>
+        <w:t>, Mauricio D. Sacchi, Xiaokai Wang, and Wenchao Chen (2023). Unsupervised deep learning for ground roll and scattered noise attenuation. IEEE Transactions on Geoscience and Remote Sensing, 1–17.</w:t>
       </w:r>
     </w:p>
     <w:p>
@@ -3300,16 +2500,7 @@
       </w:pPr>
       <w:r>
         <w:rPr>
-          <w:bCs/>
-          <w:sz w:val="22"/>
-          <w:szCs w:val="22"/>
-        </w:rPr>
-        <w:t xml:space="preserve">Yanglijiang Hu, </w:t>
-      </w:r>
-      <w:r>
-        <w:rPr>
-          <w:b/>
-          <w:bCs/>
+          <w:b/>
           <w:sz w:val="22"/>
           <w:szCs w:val="22"/>
         </w:rPr>
@@ -3321,31 +2512,7 @@
           <w:sz w:val="22"/>
           <w:szCs w:val="22"/>
         </w:rPr>
-        <w:t>, Xiaokai Wang, Zhonghua Zhao and Wenchao Chen, "</w:t>
-      </w:r>
-      <w:r>
-        <w:rPr>
-          <w:bCs/>
-          <w:sz w:val="22"/>
-          <w:szCs w:val="22"/>
-        </w:rPr>
-        <w:t>A</w:t>
-      </w:r>
-      <w:r>
-        <w:rPr>
-          <w:bCs/>
-          <w:sz w:val="22"/>
-          <w:szCs w:val="22"/>
-        </w:rPr>
-        <w:t>ttenuation of the multiple reflection-refraction in 2-d common-shot gather via random-derangement-based fx cadzow filter</w:t>
-      </w:r>
-      <w:r>
-        <w:rPr>
-          <w:bCs/>
-          <w:sz w:val="22"/>
-          <w:szCs w:val="22"/>
-        </w:rPr>
-        <w:t>," IEEE Geoscience and Remote Sensing Letters, vol. 19, pp. 1-5, 2022.</w:t>
+        <w:t>, Wenli Niu, Xiaokai Wang, Mauricio D. Sacchi, Wenchao Chen, and Cheng Wang (2023). Improving vertical resolution of vintage seismic data by a weakly supervised method based on CycleGAN. Geophysics, 88, 1–103.</w:t>
       </w:r>
     </w:p>
     <w:p>
@@ -3366,7 +2533,6 @@
       <w:r>
         <w:rPr>
           <w:b/>
-          <w:bCs/>
           <w:sz w:val="22"/>
           <w:szCs w:val="22"/>
         </w:rPr>
@@ -3378,31 +2544,7 @@
           <w:sz w:val="22"/>
           <w:szCs w:val="22"/>
         </w:rPr>
-        <w:t>, Zheyuan Deng, Cheng Wang, Xiaokai Wang and Wenchao Chen, "</w:t>
-      </w:r>
-      <w:r>
-        <w:rPr>
-          <w:bCs/>
-          <w:sz w:val="22"/>
-          <w:szCs w:val="22"/>
-        </w:rPr>
-        <w:t>A</w:t>
-      </w:r>
-      <w:r>
-        <w:rPr>
-          <w:bCs/>
-          <w:sz w:val="22"/>
-          <w:szCs w:val="22"/>
-        </w:rPr>
-        <w:t>n unsupervised deep learning method for denoising prestack random noise</w:t>
-      </w:r>
-      <w:r>
-        <w:rPr>
-          <w:bCs/>
-          <w:sz w:val="22"/>
-          <w:szCs w:val="22"/>
-        </w:rPr>
-        <w:t>," IEEE Geoscience and Remote Sensing Letters, vol. 19, pp. 1-5, 2022.</w:t>
+        <w:t>, Wei Wang, Xiaokai Wang, Zhensheng Shi, Mauricio D. Sacchi, and Wenchao Chen (2023). Improving sparse representation with deep learning: A workflow for separating strong background interference. Geophysics, 88, WA253–WA266.</w:t>
       </w:r>
     </w:p>
     <w:p>
@@ -3422,8 +2564,15 @@
       </w:pPr>
       <w:r>
         <w:rPr>
-          <w:b/>
-          <w:bCs/>
+          <w:bCs/>
+          <w:sz w:val="22"/>
+          <w:szCs w:val="22"/>
+        </w:rPr>
+        <w:t xml:space="preserve">Xiaokai Wang, Siyuan Fan, Chen Zhao, </w:t>
+      </w:r>
+      <w:r>
+        <w:rPr>
+          <w:b/>
           <w:sz w:val="22"/>
           <w:szCs w:val="22"/>
         </w:rPr>
@@ -3435,31 +2584,496 @@
           <w:sz w:val="22"/>
           <w:szCs w:val="22"/>
         </w:rPr>
-        <w:t>, Wei Wang, Xiaokai Wang, Cheng Wang, Jiangyun Pei and Wenchao Chen, "</w:t>
-      </w:r>
-      <w:r>
-        <w:rPr>
-          <w:bCs/>
-          <w:sz w:val="22"/>
-          <w:szCs w:val="22"/>
-        </w:rPr>
-        <w:t>P</w:t>
-      </w:r>
-      <w:r>
-        <w:rPr>
-          <w:bCs/>
-          <w:sz w:val="22"/>
-          <w:szCs w:val="22"/>
-        </w:rPr>
-        <w:t>oststack seismic data denoising based on 3-d convolutional neural network</w:t>
-      </w:r>
-      <w:r>
-        <w:rPr>
-          <w:bCs/>
-          <w:sz w:val="22"/>
-          <w:szCs w:val="22"/>
-        </w:rPr>
-        <w:t>," IEEE Transactions on Geoscience and Remote Sensing, vol. 58, no. 3, pp. 1598-1629, 2020.</w:t>
+        <w:t>, and Wenchao Chen (2023). A self-supervised method using Noise2Noise strategy for denoising CRP gathers. IEEE Geoscience and Remote Sensing Letters, 20, 1–5.</w:t>
+      </w:r>
+    </w:p>
+    <w:p>
+      <w:pPr>
+        <w:pStyle w:val="a"/>
+        <w:numPr>
+          <w:ilvl w:val="0"/>
+          <w:numId w:val="4"/>
+        </w:numPr>
+        <w:spacing w:after="120"/>
+        <w:ind w:left="0" w:firstLine="0"/>
+        <w:rPr>
+          <w:bCs/>
+          <w:sz w:val="22"/>
+          <w:szCs w:val="22"/>
+        </w:rPr>
+      </w:pPr>
+      <w:r>
+        <w:rPr>
+          <w:b/>
+          <w:sz w:val="22"/>
+          <w:szCs w:val="22"/>
+        </w:rPr>
+        <w:t>Dawei Liu</w:t>
+      </w:r>
+      <w:r>
+        <w:rPr>
+          <w:bCs/>
+          <w:sz w:val="22"/>
+          <w:szCs w:val="22"/>
+        </w:rPr>
+        <w:t>, Xiaokai Wang, Xiaohai Yang, Haibo Mao, Mauricio D. Sacchi, and Wenchao Chen (2022). Accelerating seismic scattered noise attenuation in OVT domain: Application of deep learning. Geophysics, 87, V505–V519.</w:t>
+      </w:r>
+    </w:p>
+    <w:p>
+      <w:pPr>
+        <w:pStyle w:val="a"/>
+        <w:numPr>
+          <w:ilvl w:val="0"/>
+          <w:numId w:val="4"/>
+        </w:numPr>
+        <w:spacing w:after="120"/>
+        <w:ind w:left="0" w:firstLine="0"/>
+        <w:rPr>
+          <w:bCs/>
+          <w:sz w:val="22"/>
+          <w:szCs w:val="22"/>
+        </w:rPr>
+      </w:pPr>
+      <w:r>
+        <w:rPr>
+          <w:b/>
+          <w:sz w:val="22"/>
+          <w:szCs w:val="22"/>
+        </w:rPr>
+        <w:lastRenderedPageBreak/>
+        <w:t>Dawei Liu</w:t>
+      </w:r>
+      <w:r>
+        <w:rPr>
+          <w:bCs/>
+          <w:sz w:val="22"/>
+          <w:szCs w:val="22"/>
+        </w:rPr>
+        <w:t>, Mauricio D. Sacchi, and Wenchao Chen (2022). Efficient tensor completion methods for 5-D seismic data reconstruction: Low-rank tensor train and tensor ring. IEEE Transactions on Geoscience and Remote Sensing, 60, 1–17.</w:t>
+      </w:r>
+    </w:p>
+    <w:p>
+      <w:pPr>
+        <w:pStyle w:val="a"/>
+        <w:numPr>
+          <w:ilvl w:val="0"/>
+          <w:numId w:val="4"/>
+        </w:numPr>
+        <w:spacing w:after="120"/>
+        <w:ind w:left="0" w:firstLine="0"/>
+        <w:rPr>
+          <w:bCs/>
+          <w:sz w:val="22"/>
+          <w:szCs w:val="22"/>
+        </w:rPr>
+      </w:pPr>
+      <w:r>
+        <w:rPr>
+          <w:b/>
+          <w:sz w:val="22"/>
+          <w:szCs w:val="22"/>
+        </w:rPr>
+        <w:t>Dawei Liu</w:t>
+      </w:r>
+      <w:r>
+        <w:rPr>
+          <w:bCs/>
+          <w:sz w:val="22"/>
+          <w:szCs w:val="22"/>
+        </w:rPr>
+        <w:t>, Haoqi Zhang, Xiaokai Wang, Wenchao Chen, Zhensheng Shi, and Zhonghua Zhao (2022). Separation of seismic multiple reflection-refraction based on morphological component analysis with high-resolution linear Radon transform. Geophysics, 87, V367–V379.</w:t>
+      </w:r>
+    </w:p>
+    <w:p>
+      <w:pPr>
+        <w:pStyle w:val="a"/>
+        <w:numPr>
+          <w:ilvl w:val="0"/>
+          <w:numId w:val="4"/>
+        </w:numPr>
+        <w:spacing w:after="120"/>
+        <w:ind w:left="0" w:firstLine="0"/>
+        <w:rPr>
+          <w:bCs/>
+          <w:sz w:val="22"/>
+          <w:szCs w:val="22"/>
+        </w:rPr>
+      </w:pPr>
+      <w:r>
+        <w:rPr>
+          <w:b/>
+          <w:sz w:val="22"/>
+          <w:szCs w:val="22"/>
+        </w:rPr>
+        <w:t>Dawei Liu</w:t>
+      </w:r>
+      <w:r>
+        <w:rPr>
+          <w:bCs/>
+          <w:sz w:val="22"/>
+          <w:szCs w:val="22"/>
+        </w:rPr>
+        <w:t>, Xiangfang Li, Wei Wang, Xiaokai Wang, Zhensheng Shi, and Wenchao Chen (2022). Eliminating harmonic noise in vibroseis data through sparsity-promoted waveform modeling. Geophysics, 87, V183–V191.</w:t>
+      </w:r>
+    </w:p>
+    <w:p>
+      <w:pPr>
+        <w:pStyle w:val="a"/>
+        <w:numPr>
+          <w:ilvl w:val="0"/>
+          <w:numId w:val="4"/>
+        </w:numPr>
+        <w:spacing w:after="120"/>
+        <w:ind w:left="0" w:firstLine="0"/>
+        <w:rPr>
+          <w:bCs/>
+          <w:sz w:val="22"/>
+          <w:szCs w:val="22"/>
+        </w:rPr>
+      </w:pPr>
+      <w:r>
+        <w:rPr>
+          <w:bCs/>
+          <w:sz w:val="22"/>
+          <w:szCs w:val="22"/>
+        </w:rPr>
+        <w:t xml:space="preserve">Weiwei Xu, Yanhui Zhou, </w:t>
+      </w:r>
+      <w:r>
+        <w:rPr>
+          <w:b/>
+          <w:sz w:val="22"/>
+          <w:szCs w:val="22"/>
+        </w:rPr>
+        <w:t>Dawei Liu</w:t>
+      </w:r>
+      <w:r>
+        <w:rPr>
+          <w:bCs/>
+          <w:sz w:val="22"/>
+          <w:szCs w:val="22"/>
+        </w:rPr>
+        <w:t>, Xiaokai Wang, and Wenchao Chen (2022). Seismic intelligent deblending via plug-and-play method with blended CSGs trained deep CNN Gaussian denoiser. IEEE Transactions on Geoscience and Remote Sensing, 60, 1–1.</w:t>
+      </w:r>
+    </w:p>
+    <w:p>
+      <w:pPr>
+        <w:pStyle w:val="a"/>
+        <w:numPr>
+          <w:ilvl w:val="0"/>
+          <w:numId w:val="4"/>
+        </w:numPr>
+        <w:spacing w:after="120"/>
+        <w:ind w:left="0" w:firstLine="0"/>
+        <w:rPr>
+          <w:bCs/>
+          <w:sz w:val="22"/>
+          <w:szCs w:val="22"/>
+        </w:rPr>
+      </w:pPr>
+      <w:r>
+        <w:rPr>
+          <w:bCs/>
+          <w:sz w:val="22"/>
+          <w:szCs w:val="22"/>
+        </w:rPr>
+        <w:t xml:space="preserve">Xiaokai Wang, Zhizhou Huo, </w:t>
+      </w:r>
+      <w:r>
+        <w:rPr>
+          <w:b/>
+          <w:sz w:val="22"/>
+          <w:szCs w:val="22"/>
+        </w:rPr>
+        <w:t>Dawei Liu</w:t>
+      </w:r>
+      <w:r>
+        <w:rPr>
+          <w:bCs/>
+          <w:sz w:val="22"/>
+          <w:szCs w:val="22"/>
+        </w:rPr>
+        <w:t>, Weiwei Xu, and Wenchao Chen (2022). A common-reflection-point gather random noise attenuation method based on the synchrosqueezing wavelet transform. Interpretation, 10, SA59–SA67.</w:t>
+      </w:r>
+    </w:p>
+    <w:p>
+      <w:pPr>
+        <w:pStyle w:val="a"/>
+        <w:numPr>
+          <w:ilvl w:val="0"/>
+          <w:numId w:val="4"/>
+        </w:numPr>
+        <w:spacing w:after="120"/>
+        <w:ind w:left="0" w:firstLine="0"/>
+        <w:rPr>
+          <w:bCs/>
+          <w:sz w:val="22"/>
+          <w:szCs w:val="22"/>
+        </w:rPr>
+      </w:pPr>
+      <w:r>
+        <w:rPr>
+          <w:bCs/>
+          <w:sz w:val="22"/>
+          <w:szCs w:val="22"/>
+        </w:rPr>
+        <w:t xml:space="preserve">Xiaokai Wang, </w:t>
+      </w:r>
+      <w:r>
+        <w:rPr>
+          <w:b/>
+          <w:sz w:val="22"/>
+          <w:szCs w:val="22"/>
+        </w:rPr>
+        <w:t>Dawei Liu*</w:t>
+      </w:r>
+      <w:r>
+        <w:rPr>
+          <w:bCs/>
+          <w:sz w:val="22"/>
+          <w:szCs w:val="22"/>
+        </w:rPr>
+        <w:t>, and Wenchao Chen (2022). Accelerating seismic dip estimation with deep learning. IEEE Geoscience and Remote Sensing Letters, 19, 1–5.</w:t>
+      </w:r>
+    </w:p>
+    <w:p>
+      <w:pPr>
+        <w:pStyle w:val="a"/>
+        <w:numPr>
+          <w:ilvl w:val="0"/>
+          <w:numId w:val="4"/>
+        </w:numPr>
+        <w:spacing w:after="120"/>
+        <w:ind w:left="0" w:firstLine="0"/>
+        <w:rPr>
+          <w:bCs/>
+          <w:sz w:val="22"/>
+          <w:szCs w:val="22"/>
+        </w:rPr>
+      </w:pPr>
+      <w:r>
+        <w:rPr>
+          <w:b/>
+          <w:sz w:val="22"/>
+          <w:szCs w:val="22"/>
+        </w:rPr>
+        <w:t>Dawei Liu</w:t>
+      </w:r>
+      <w:r>
+        <w:rPr>
+          <w:bCs/>
+          <w:sz w:val="22"/>
+          <w:szCs w:val="22"/>
+        </w:rPr>
+        <w:t>, Lei Gao, Xiaokai Wang, and Wenchao Chen (2021). A dictionary learning method with atom splitting for seismic footprint suppression. Geophysics, 86, V509–V523.</w:t>
+      </w:r>
+    </w:p>
+    <w:p>
+      <w:pPr>
+        <w:pStyle w:val="a"/>
+        <w:numPr>
+          <w:ilvl w:val="0"/>
+          <w:numId w:val="4"/>
+        </w:numPr>
+        <w:spacing w:after="120"/>
+        <w:ind w:left="0" w:firstLine="0"/>
+        <w:rPr>
+          <w:bCs/>
+          <w:sz w:val="22"/>
+          <w:szCs w:val="22"/>
+        </w:rPr>
+      </w:pPr>
+      <w:r>
+        <w:rPr>
+          <w:bCs/>
+          <w:sz w:val="22"/>
+          <w:szCs w:val="22"/>
+        </w:rPr>
+        <w:t xml:space="preserve">Yanglijiang Hu, </w:t>
+      </w:r>
+      <w:r>
+        <w:rPr>
+          <w:b/>
+          <w:sz w:val="22"/>
+          <w:szCs w:val="22"/>
+        </w:rPr>
+        <w:t>Dawei Liu</w:t>
+      </w:r>
+      <w:r>
+        <w:rPr>
+          <w:bCs/>
+          <w:sz w:val="22"/>
+          <w:szCs w:val="22"/>
+        </w:rPr>
+        <w:t>, Xiaokai Wang, Zhonghua Zhao, and Wenchao Chen (2022). Attenuation of the multiple reflection-refraction in 2D common-shot gathers via random-derangement-based f-x Cadzow filter. IEEE Geoscience and Remote Sensing Letters, 19, 1–5.</w:t>
+      </w:r>
+    </w:p>
+    <w:p>
+      <w:pPr>
+        <w:pStyle w:val="a"/>
+        <w:numPr>
+          <w:ilvl w:val="0"/>
+          <w:numId w:val="4"/>
+        </w:numPr>
+        <w:spacing w:after="120"/>
+        <w:ind w:left="0" w:firstLine="0"/>
+        <w:rPr>
+          <w:bCs/>
+          <w:sz w:val="22"/>
+          <w:szCs w:val="22"/>
+        </w:rPr>
+      </w:pPr>
+      <w:r>
+        <w:rPr>
+          <w:b/>
+          <w:sz w:val="22"/>
+          <w:szCs w:val="22"/>
+        </w:rPr>
+        <w:t>Dawei Liu</w:t>
+      </w:r>
+      <w:r>
+        <w:rPr>
+          <w:bCs/>
+          <w:sz w:val="22"/>
+          <w:szCs w:val="22"/>
+        </w:rPr>
+        <w:t>, Zheyuan Deng, Cheng Wang, Xiaokai Wang, and Wenchao Chen (2022). An unsupervised deep learning method for denoising prestack random noise. IEEE Geoscience and Remote Sensing Letters, 19, 1–5.</w:t>
+      </w:r>
+    </w:p>
+    <w:p>
+      <w:pPr>
+        <w:pStyle w:val="a"/>
+        <w:numPr>
+          <w:ilvl w:val="0"/>
+          <w:numId w:val="4"/>
+        </w:numPr>
+        <w:spacing w:after="120"/>
+        <w:ind w:left="0" w:firstLine="0"/>
+        <w:rPr>
+          <w:bCs/>
+          <w:sz w:val="22"/>
+          <w:szCs w:val="22"/>
+        </w:rPr>
+      </w:pPr>
+      <w:r>
+        <w:rPr>
+          <w:bCs/>
+          <w:sz w:val="22"/>
+          <w:szCs w:val="22"/>
+        </w:rPr>
+        <w:t xml:space="preserve">Wenchao Chen, </w:t>
+      </w:r>
+      <w:r>
+        <w:rPr>
+          <w:b/>
+          <w:sz w:val="22"/>
+          <w:szCs w:val="22"/>
+        </w:rPr>
+        <w:t>Dawei Liu</w:t>
+      </w:r>
+      <w:r>
+        <w:rPr>
+          <w:bCs/>
+          <w:sz w:val="22"/>
+          <w:szCs w:val="22"/>
+        </w:rPr>
+        <w:t>, Xinjian Wei, Xiaokai Wang, Dewu Chen, Shuping Li, and Dong Li</w:t>
+      </w:r>
+      <w:r>
+        <w:rPr>
+          <w:bCs/>
+          <w:sz w:val="22"/>
+          <w:szCs w:val="22"/>
+        </w:rPr>
+        <w:t xml:space="preserve"> (2021). </w:t>
+      </w:r>
+      <w:r>
+        <w:rPr>
+          <w:bCs/>
+          <w:sz w:val="22"/>
+          <w:szCs w:val="22"/>
+        </w:rPr>
+        <w:t>Unsupervised noise suppression method for depth network seismic data based on prior information constraint</w:t>
+      </w:r>
+      <w:r>
+        <w:rPr>
+          <w:bCs/>
+          <w:sz w:val="22"/>
+          <w:szCs w:val="22"/>
+        </w:rPr>
+        <w:t xml:space="preserve">. </w:t>
+      </w:r>
+      <w:r>
+        <w:rPr>
+          <w:bCs/>
+          <w:sz w:val="22"/>
+          <w:szCs w:val="22"/>
+        </w:rPr>
+        <w:t>Coal Geoplogy &amp; Exploaration, 49</w:t>
+      </w:r>
+      <w:r>
+        <w:rPr>
+          <w:bCs/>
+          <w:sz w:val="22"/>
+          <w:szCs w:val="22"/>
+        </w:rPr>
+        <w:t>(</w:t>
+      </w:r>
+      <w:r>
+        <w:rPr>
+          <w:bCs/>
+          <w:sz w:val="22"/>
+          <w:szCs w:val="22"/>
+        </w:rPr>
+        <w:t>1</w:t>
+      </w:r>
+      <w:r>
+        <w:rPr>
+          <w:bCs/>
+          <w:sz w:val="22"/>
+          <w:szCs w:val="22"/>
+        </w:rPr>
+        <w:t>),</w:t>
+      </w:r>
+      <w:r>
+        <w:rPr>
+          <w:bCs/>
+          <w:sz w:val="22"/>
+          <w:szCs w:val="22"/>
+        </w:rPr>
+        <w:t xml:space="preserve"> 249-256.</w:t>
+      </w:r>
+    </w:p>
+    <w:p>
+      <w:pPr>
+        <w:pStyle w:val="a"/>
+        <w:numPr>
+          <w:ilvl w:val="0"/>
+          <w:numId w:val="4"/>
+        </w:numPr>
+        <w:spacing w:after="120"/>
+        <w:ind w:left="0" w:firstLine="0"/>
+        <w:rPr>
+          <w:bCs/>
+          <w:sz w:val="22"/>
+          <w:szCs w:val="22"/>
+        </w:rPr>
+      </w:pPr>
+      <w:r>
+        <w:rPr>
+          <w:b/>
+          <w:sz w:val="22"/>
+          <w:szCs w:val="22"/>
+        </w:rPr>
+        <w:t>Dawei Liu</w:t>
+      </w:r>
+      <w:r>
+        <w:rPr>
+          <w:bCs/>
+          <w:sz w:val="22"/>
+          <w:szCs w:val="22"/>
+        </w:rPr>
+        <w:t>, Wei Wang, Xiaokai Wang, Cheng Wang, Jiangyun Pei, and Wenchao Chen (2020). Poststack seismic data denoising based on 3D convolutional neural network. IEEE Transactions on Geoscience and Remote Sensing, 58(3), 1598–1629.</w:t>
       </w:r>
     </w:p>
     <w:p>
@@ -3478,7 +3092,6 @@
           <w:sz w:val="28"/>
           <w:szCs w:val="28"/>
         </w:rPr>
-        <w:lastRenderedPageBreak/>
         <w:t>P</w:t>
       </w:r>
       <w:r>
@@ -3573,15 +3186,15 @@
           <w:sz w:val="22"/>
           <w:szCs w:val="22"/>
         </w:rPr>
-        <w:t>, (202</w:t>
-      </w:r>
-      <w:r>
-        <w:rPr>
-          <w:bCs/>
-          <w:sz w:val="22"/>
-          <w:szCs w:val="22"/>
-        </w:rPr>
-        <w:t>3</w:t>
+        <w:t>, (</w:t>
+      </w:r>
+      <w:r>
+        <w:rPr>
+          <w:bCs/>
+          <w:sz w:val="22"/>
+          <w:szCs w:val="22"/>
+        </w:rPr>
+        <w:t>2024</w:t>
       </w:r>
       <w:r>
         <w:rPr>
@@ -3597,15 +3210,7 @@
           <w:sz w:val="22"/>
           <w:szCs w:val="22"/>
         </w:rPr>
-        <w:t xml:space="preserve"> </w:t>
-      </w:r>
-      <w:r>
-        <w:rPr>
-          <w:bCs/>
-          <w:sz w:val="22"/>
-          <w:szCs w:val="22"/>
-        </w:rPr>
-        <w:t>Enhancing Ground Penetrating Radar (GPR) DataResolution Through Weakly Supervised Learning</w:t>
+        <w:t>CycleGAN Integration of High-Resolution Crooked Lines into 3D Seismic Volumes: Enhancing Dataset Resolution on the Loess Plateau, China</w:t>
       </w:r>
       <w:r>
         <w:rPr>
@@ -3661,23 +3266,23 @@
           <w:sz w:val="22"/>
           <w:szCs w:val="22"/>
         </w:rPr>
-        <w:t>), " 5D Seismic Data Interpolation by Continuous</w:t>
-      </w:r>
-      <w:r>
-        <w:rPr>
-          <w:bCs/>
-          <w:sz w:val="22"/>
-          <w:szCs w:val="22"/>
-        </w:rPr>
-        <w:t xml:space="preserve"> </w:t>
-      </w:r>
-      <w:r>
-        <w:rPr>
-          <w:bCs/>
-          <w:sz w:val="22"/>
-          <w:szCs w:val="22"/>
-        </w:rPr>
-        <w:t>Representation," IEEE Transactions on Geoscience and Remote Sensing. (Under revision).</w:t>
+        <w:t>), "</w:t>
+      </w:r>
+      <w:r>
+        <w:rPr>
+          <w:bCs/>
+          <w:sz w:val="22"/>
+          <w:szCs w:val="22"/>
+        </w:rPr>
+        <w:t>From Shallow to Deep: Enhancing Seismic Resolution with Weak Supervision</w:t>
+      </w:r>
+      <w:r>
+        <w:rPr>
+          <w:bCs/>
+          <w:sz w:val="22"/>
+          <w:szCs w:val="22"/>
+        </w:rPr>
+        <w:t>," IEEE Transactions on Geoscience and Remote Sensing. (Under revision).</w:t>
       </w:r>
     </w:p>
     <w:p>
@@ -3746,16 +3351,7 @@
           <w:sz w:val="22"/>
           <w:szCs w:val="22"/>
         </w:rPr>
-        <w:t xml:space="preserve"> </w:t>
-      </w:r>
-      <w:r>
-        <w:rPr>
-          <w:b/>
-          <w:bCs/>
-          <w:sz w:val="22"/>
-          <w:szCs w:val="22"/>
-        </w:rPr>
-        <w:t>“</w:t>
+        <w:t xml:space="preserve"> “</w:t>
       </w:r>
       <w:r>
         <w:rPr>
@@ -3775,7 +3371,6 @@
         </w:numPr>
         <w:spacing w:after="120"/>
         <w:rPr>
-          <w:rFonts w:hint="eastAsia"/>
           <w:bCs/>
           <w:sz w:val="22"/>
           <w:szCs w:val="22"/>
@@ -3803,15 +3398,7 @@
           <w:sz w:val="22"/>
           <w:szCs w:val="22"/>
         </w:rPr>
-        <w:t xml:space="preserve"> </w:t>
-      </w:r>
-      <w:r>
-        <w:rPr>
-          <w:bCs/>
-          <w:sz w:val="22"/>
-          <w:szCs w:val="22"/>
-        </w:rPr>
-        <w:t>(</w:t>
+        <w:t xml:space="preserve"> (</w:t>
       </w:r>
       <w:r>
         <w:rPr>
@@ -3846,6 +3433,7 @@
           <w:sz w:val="28"/>
           <w:szCs w:val="28"/>
         </w:rPr>
+        <w:lastRenderedPageBreak/>
         <w:t xml:space="preserve">Meeting </w:t>
       </w:r>
       <w:r>
@@ -4293,16 +3881,7 @@
           <w:sz w:val="22"/>
           <w:szCs w:val="22"/>
         </w:rPr>
-        <w:t xml:space="preserve">, Xiaokai Wang, Wenchao Chen. Random noise attenuation method </w:t>
-      </w:r>
-      <w:r>
-        <w:rPr>
-          <w:bCs/>
-          <w:sz w:val="22"/>
-          <w:szCs w:val="22"/>
-        </w:rPr>
-        <w:lastRenderedPageBreak/>
-        <w:t>for seismic data based on deep residual network[C]. 2018 CPS/SEG Annual Meeting, 2018.</w:t>
+        <w:t>, Xiaokai Wang, Wenchao Chen. Random noise attenuation method for seismic data based on deep residual network[C]. 2018 CPS/SEG Annual Meeting, 2018.</w:t>
       </w:r>
     </w:p>
     <w:p>
@@ -4455,6 +4034,7 @@
           <w:sz w:val="28"/>
           <w:szCs w:val="28"/>
         </w:rPr>
+        <w:lastRenderedPageBreak/>
         <w:t>S</w:t>
       </w:r>
       <w:r>
@@ -4790,7 +4370,17 @@
           <w:sz w:val="22"/>
           <w:lang w:val="en-CA"/>
         </w:rPr>
-        <w:t xml:space="preserve"> for </w:t>
+        <w:t xml:space="preserve"> for</w:t>
+      </w:r>
+      <w:bookmarkStart w:id="5" w:name="_Hlk183614880"/>
+      <w:r>
+        <w:rPr>
+          <w:rFonts w:ascii="Times New Roman" w:hAnsi="Times New Roman"/>
+          <w:color w:val="000000"/>
+          <w:sz w:val="22"/>
+          <w:lang w:val="en-CA"/>
+        </w:rPr>
+        <w:t xml:space="preserve"> </w:t>
       </w:r>
       <w:r>
         <w:rPr>
@@ -4803,6 +4393,7 @@
         </w:rPr>
         <w:t>Geology Geophysics and Earth Science</w:t>
       </w:r>
+      <w:bookmarkEnd w:id="5"/>
     </w:p>
     <w:p>
       <w:pPr>
@@ -4873,8 +4464,8 @@
           <w:sz w:val="22"/>
         </w:rPr>
       </w:pPr>
-      <w:bookmarkStart w:id="5" w:name="OLE_LINK10"/>
-      <w:bookmarkStart w:id="6" w:name="OLE_LINK11"/>
+      <w:bookmarkStart w:id="6" w:name="OLE_LINK10"/>
+      <w:bookmarkStart w:id="7" w:name="OLE_LINK11"/>
       <w:r>
         <w:rPr>
           <w:rFonts w:ascii="Times New Roman" w:hAnsi="Times New Roman"/>
@@ -4925,8 +4516,8 @@
         <w:t>2013</w:t>
       </w:r>
     </w:p>
-    <w:bookmarkEnd w:id="5"/>
     <w:bookmarkEnd w:id="6"/>
+    <w:bookmarkEnd w:id="7"/>
     <w:p>
       <w:pPr>
         <w:rPr>
@@ -4937,7 +4528,7 @@
       </w:pPr>
     </w:p>
     <w:sectPr>
-      <w:headerReference w:type="default" r:id="rId10"/>
+      <w:headerReference w:type="default" r:id="rId9"/>
       <w:pgSz w:w="11906" w:h="16838"/>
       <w:pgMar w:top="1440" w:right="1800" w:bottom="1440" w:left="1800" w:header="851" w:footer="992" w:gutter="0"/>
       <w:cols w:space="425"/>
@@ -5632,9 +5223,9 @@
       <w:lvlJc w:val="left"/>
       <w:pPr>
         <w:tabs>
-          <w:tab w:val="num" w:pos="284"/>
+          <w:tab w:val="num" w:pos="-76"/>
         </w:tabs>
-        <w:ind w:left="720" w:hanging="360"/>
+        <w:ind w:left="360" w:hanging="360"/>
       </w:pPr>
       <w:rPr>
         <w:rFonts w:hint="eastAsia"/>
@@ -5650,7 +5241,7 @@
       <w:lvlText w:val="%2."/>
       <w:lvlJc w:val="left"/>
       <w:pPr>
-        <w:ind w:left="1440" w:hanging="360"/>
+        <w:ind w:left="1080" w:hanging="360"/>
       </w:pPr>
     </w:lvl>
     <w:lvl w:ilvl="2" w:tplc="FFFFFFFF" w:tentative="1">
@@ -5659,7 +5250,7 @@
       <w:lvlText w:val="%3."/>
       <w:lvlJc w:val="right"/>
       <w:pPr>
-        <w:ind w:left="2160" w:hanging="180"/>
+        <w:ind w:left="1800" w:hanging="180"/>
       </w:pPr>
     </w:lvl>
     <w:lvl w:ilvl="3" w:tplc="FFFFFFFF" w:tentative="1">
@@ -5668,7 +5259,7 @@
       <w:lvlText w:val="%4."/>
       <w:lvlJc w:val="left"/>
       <w:pPr>
-        <w:ind w:left="2880" w:hanging="360"/>
+        <w:ind w:left="2520" w:hanging="360"/>
       </w:pPr>
     </w:lvl>
     <w:lvl w:ilvl="4" w:tplc="FFFFFFFF" w:tentative="1">
@@ -5677,7 +5268,7 @@
       <w:lvlText w:val="%5."/>
       <w:lvlJc w:val="left"/>
       <w:pPr>
-        <w:ind w:left="3600" w:hanging="360"/>
+        <w:ind w:left="3240" w:hanging="360"/>
       </w:pPr>
     </w:lvl>
     <w:lvl w:ilvl="5" w:tplc="FFFFFFFF" w:tentative="1">
@@ -5686,7 +5277,7 @@
       <w:lvlText w:val="%6."/>
       <w:lvlJc w:val="right"/>
       <w:pPr>
-        <w:ind w:left="4320" w:hanging="180"/>
+        <w:ind w:left="3960" w:hanging="180"/>
       </w:pPr>
     </w:lvl>
     <w:lvl w:ilvl="6" w:tplc="FFFFFFFF" w:tentative="1">
@@ -5695,7 +5286,7 @@
       <w:lvlText w:val="%7."/>
       <w:lvlJc w:val="left"/>
       <w:pPr>
-        <w:ind w:left="5040" w:hanging="360"/>
+        <w:ind w:left="4680" w:hanging="360"/>
       </w:pPr>
     </w:lvl>
     <w:lvl w:ilvl="7" w:tplc="FFFFFFFF" w:tentative="1">
@@ -5704,7 +5295,7 @@
       <w:lvlText w:val="%8."/>
       <w:lvlJc w:val="left"/>
       <w:pPr>
-        <w:ind w:left="5760" w:hanging="360"/>
+        <w:ind w:left="5400" w:hanging="360"/>
       </w:pPr>
     </w:lvl>
     <w:lvl w:ilvl="8" w:tplc="FFFFFFFF" w:tentative="1">
@@ -5713,7 +5304,7 @@
       <w:lvlText w:val="%9."/>
       <w:lvlJc w:val="right"/>
       <w:pPr>
-        <w:ind w:left="6480" w:hanging="180"/>
+        <w:ind w:left="6120" w:hanging="180"/>
       </w:pPr>
     </w:lvl>
   </w:abstractNum>
@@ -5981,6 +5572,27 @@
     <w:abstractNumId w:val="1"/>
   </w:num>
   <w:num w:numId="26">
+    <w:abstractNumId w:val="1"/>
+  </w:num>
+  <w:num w:numId="27">
+    <w:abstractNumId w:val="1"/>
+  </w:num>
+  <w:num w:numId="28">
+    <w:abstractNumId w:val="1"/>
+  </w:num>
+  <w:num w:numId="29">
+    <w:abstractNumId w:val="1"/>
+  </w:num>
+  <w:num w:numId="30">
+    <w:abstractNumId w:val="1"/>
+  </w:num>
+  <w:num w:numId="31">
+    <w:abstractNumId w:val="1"/>
+  </w:num>
+  <w:num w:numId="32">
+    <w:abstractNumId w:val="1"/>
+  </w:num>
+  <w:num w:numId="33">
     <w:abstractNumId w:val="1"/>
   </w:num>
   <w:numIdMacAtCleanup w:val="5"/>
@@ -6463,6 +6075,7 @@
   <w:style w:type="character" w:default="1" w:styleId="a1">
     <w:name w:val="Default Paragraph Font"/>
     <w:uiPriority w:val="1"/>
+    <w:semiHidden/>
     <w:unhideWhenUsed/>
   </w:style>
   <w:style w:type="table" w:default="1" w:styleId="a2">

</xml_diff>